<commit_message>
Lisätty serial port DLL luokkakaavio
</commit_message>
<xml_diff>
--- a/Dokumentit/banksimul_tekninen_maarittely_R2.docx
+++ b/Dokumentit/banksimul_tekninen_maarittely_R2.docx
@@ -1,31 +1,31 @@
 
 <file path=word/document.xml><?xml version="1.0" encoding="utf-8"?>
-<w:document xmlns:wpc="http://schemas.microsoft.com/office/word/2010/wordprocessingCanvas" xmlns:cx="http://schemas.microsoft.com/office/drawing/2014/chartex" xmlns:cx1="http://schemas.microsoft.com/office/drawing/2015/9/8/chartex" xmlns:cx2="http://schemas.microsoft.com/office/drawing/2015/10/21/chartex" xmlns:cx3="http://schemas.microsoft.com/office/drawing/2016/5/9/chartex" xmlns:cx4="http://schemas.microsoft.com/office/drawing/2016/5/10/chartex" xmlns:cx5="http://schemas.microsoft.com/office/drawing/2016/5/11/chartex" xmlns:cx6="http://schemas.microsoft.com/office/drawing/2016/5/12/chartex" xmlns:cx7="http://schemas.microsoft.com/office/drawing/2016/5/13/chartex" xmlns:cx8="http://schemas.microsoft.com/office/drawing/2016/5/14/chartex" xmlns:mc="http://schemas.openxmlformats.org/markup-compatibility/2006" xmlns:aink="http://schemas.microsoft.com/office/drawing/2016/ink" xmlns:am3d="http://schemas.microsoft.com/office/drawing/2017/model3d" xmlns:o="urn:schemas-microsoft-com:office:office" xmlns:r="http://schemas.openxmlformats.org/officeDocument/2006/relationships" xmlns:m="http://schemas.openxmlformats.org/officeDocument/2006/math" xmlns:v="urn:schemas-microsoft-com:vml" xmlns:wp14="http://schemas.microsoft.com/office/word/2010/wordprocessingDrawing" xmlns:wp="http://schemas.openxmlformats.org/drawingml/2006/wordprocessingDrawing" xmlns:w10="urn:schemas-microsoft-com:office:word" xmlns:w="http://schemas.openxmlformats.org/wordprocessingml/2006/main" xmlns:w14="http://schemas.microsoft.com/office/word/2010/wordml" xmlns:w15="http://schemas.microsoft.com/office/word/2012/wordml" xmlns:w16cex="http://schemas.microsoft.com/office/word/2018/wordml/cex" xmlns:w16cid="http://schemas.microsoft.com/office/word/2016/wordml/cid" xmlns:w16="http://schemas.microsoft.com/office/word/2018/wordml" xmlns:w16sdtdh="http://schemas.microsoft.com/office/word/2020/wordml/sdtdatahash" xmlns:w16se="http://schemas.microsoft.com/office/word/2015/wordml/symex" xmlns:wpg="http://schemas.microsoft.com/office/word/2010/wordprocessingGroup" xmlns:wpi="http://schemas.microsoft.com/office/word/2010/wordprocessingInk" xmlns:wne="http://schemas.microsoft.com/office/word/2006/wordml" xmlns:wps="http://schemas.microsoft.com/office/word/2010/wordprocessingShape" xmlns:a="http://schemas.openxmlformats.org/drawingml/2006/main" xmlns:pic="http://schemas.openxmlformats.org/drawingml/2006/picture" xmlns:a14="http://schemas.microsoft.com/office/drawing/2010/main" mc:Ignorable="w14 w15 w16se w16cid w16 w16cex w16sdtdh wp14">
+<w:document xmlns:wpc="http://schemas.microsoft.com/office/word/2010/wordprocessingCanvas" xmlns:cx="http://schemas.microsoft.com/office/drawing/2014/chartex" xmlns:cx1="http://schemas.microsoft.com/office/drawing/2015/9/8/chartex" xmlns:cx2="http://schemas.microsoft.com/office/drawing/2015/10/21/chartex" xmlns:cx3="http://schemas.microsoft.com/office/drawing/2016/5/9/chartex" xmlns:cx4="http://schemas.microsoft.com/office/drawing/2016/5/10/chartex" xmlns:cx5="http://schemas.microsoft.com/office/drawing/2016/5/11/chartex" xmlns:cx6="http://schemas.microsoft.com/office/drawing/2016/5/12/chartex" xmlns:cx7="http://schemas.microsoft.com/office/drawing/2016/5/13/chartex" xmlns:cx8="http://schemas.microsoft.com/office/drawing/2016/5/14/chartex" xmlns:mc="http://schemas.openxmlformats.org/markup-compatibility/2006" xmlns:aink="http://schemas.microsoft.com/office/drawing/2016/ink" xmlns:am3d="http://schemas.microsoft.com/office/drawing/2017/model3d" xmlns:o="urn:schemas-microsoft-com:office:office" xmlns:r="http://schemas.openxmlformats.org/officeDocument/2006/relationships" xmlns:m="http://schemas.openxmlformats.org/officeDocument/2006/math" xmlns:v="urn:schemas-microsoft-com:vml" xmlns:wp14="http://schemas.microsoft.com/office/word/2010/wordprocessingDrawing" xmlns:wp="http://schemas.openxmlformats.org/drawingml/2006/wordprocessingDrawing" xmlns:w10="urn:schemas-microsoft-com:office:word" xmlns:w="http://schemas.openxmlformats.org/wordprocessingml/2006/main" xmlns:w14="http://schemas.microsoft.com/office/word/2010/wordml" xmlns:w15="http://schemas.microsoft.com/office/word/2012/wordml" xmlns:w16cex="http://schemas.microsoft.com/office/word/2018/wordml/cex" xmlns:w16cid="http://schemas.microsoft.com/office/word/2016/wordml/cid" xmlns:w16="http://schemas.microsoft.com/office/word/2018/wordml" xmlns:w16sdtdh="http://schemas.microsoft.com/office/word/2020/wordml/sdtdatahash" xmlns:w16se="http://schemas.microsoft.com/office/word/2015/wordml/symex" xmlns:wpg="http://schemas.microsoft.com/office/word/2010/wordprocessingGroup" xmlns:wpi="http://schemas.microsoft.com/office/word/2010/wordprocessingInk" xmlns:wne="http://schemas.microsoft.com/office/word/2006/wordml" xmlns:wps="http://schemas.microsoft.com/office/word/2010/wordprocessingShape" mc:Ignorable="w14 w15 w16se w16cid w16 w16cex w16sdtdh wp14">
   <w:body>
     <w:p>
       <w:pPr>
-        <w:pStyle w:val="FootnoteText"/>
-      </w:pPr>
-    </w:p>
-    <w:p>
-      <w:pPr>
-        <w:rPr>
-          <w:sz w:val="20"/>
-          <w:szCs w:val="20"/>
-        </w:rPr>
-      </w:pPr>
-    </w:p>
-    <w:p>
-      <w:pPr>
-        <w:rPr>
-          <w:sz w:val="20"/>
-          <w:szCs w:val="20"/>
-        </w:rPr>
-      </w:pPr>
-    </w:p>
-    <w:p>
-      <w:pPr>
-        <w:pStyle w:val="Header"/>
+        <w:pStyle w:val="Alaviitteenteksti"/>
+      </w:pPr>
+    </w:p>
+    <w:p>
+      <w:pPr>
+        <w:rPr>
+          <w:sz w:val="20"/>
+          <w:szCs w:val="20"/>
+        </w:rPr>
+      </w:pPr>
+    </w:p>
+    <w:p>
+      <w:pPr>
+        <w:rPr>
+          <w:sz w:val="20"/>
+          <w:szCs w:val="20"/>
+        </w:rPr>
+      </w:pPr>
+    </w:p>
+    <w:p>
+      <w:pPr>
+        <w:pStyle w:val="Yltunniste"/>
         <w:tabs>
           <w:tab w:val="clear" w:pos="4819"/>
           <w:tab w:val="clear" w:pos="9638"/>
@@ -174,7 +174,7 @@
     </w:p>
     <w:p>
       <w:pPr>
-        <w:pStyle w:val="Heading7"/>
+        <w:pStyle w:val="Otsikko7"/>
         <w:ind w:firstLine="0"/>
         <w:jc w:val="center"/>
       </w:pPr>
@@ -232,7 +232,7 @@
     </w:p>
     <w:p>
       <w:pPr>
-        <w:pStyle w:val="Header"/>
+        <w:pStyle w:val="Yltunniste"/>
         <w:tabs>
           <w:tab w:val="clear" w:pos="4819"/>
           <w:tab w:val="clear" w:pos="9638"/>
@@ -246,7 +246,7 @@
     </w:p>
     <w:p>
       <w:pPr>
-        <w:pStyle w:val="Header"/>
+        <w:pStyle w:val="Yltunniste"/>
         <w:tabs>
           <w:tab w:val="clear" w:pos="4819"/>
           <w:tab w:val="clear" w:pos="9638"/>
@@ -260,7 +260,7 @@
     </w:p>
     <w:p>
       <w:pPr>
-        <w:pStyle w:val="Header"/>
+        <w:pStyle w:val="Yltunniste"/>
         <w:tabs>
           <w:tab w:val="clear" w:pos="4819"/>
           <w:tab w:val="clear" w:pos="9638"/>
@@ -282,7 +282,7 @@
     </w:p>
     <w:p>
       <w:pPr>
-        <w:pStyle w:val="Header"/>
+        <w:pStyle w:val="Yltunniste"/>
         <w:tabs>
           <w:tab w:val="clear" w:pos="4819"/>
           <w:tab w:val="clear" w:pos="9638"/>
@@ -299,12 +299,12 @@
         <w:tblW w:w="0" w:type="auto"/>
         <w:tblInd w:w="70" w:type="dxa"/>
         <w:tblBorders>
-          <w:top w:val="single" w:color="auto" w:sz="4" w:space="0"/>
-          <w:left w:val="single" w:color="auto" w:sz="4" w:space="0"/>
-          <w:bottom w:val="single" w:color="auto" w:sz="4" w:space="0"/>
-          <w:right w:val="single" w:color="auto" w:sz="4" w:space="0"/>
-          <w:insideH w:val="single" w:color="auto" w:sz="4" w:space="0"/>
-          <w:insideV w:val="single" w:color="auto" w:sz="4" w:space="0"/>
+          <w:top w:val="single" w:sz="4" w:space="0" w:color="auto"/>
+          <w:left w:val="single" w:sz="4" w:space="0" w:color="auto"/>
+          <w:bottom w:val="single" w:sz="4" w:space="0" w:color="auto"/>
+          <w:right w:val="single" w:sz="4" w:space="0" w:color="auto"/>
+          <w:insideH w:val="single" w:sz="4" w:space="0" w:color="auto"/>
+          <w:insideV w:val="single" w:sz="4" w:space="0" w:color="auto"/>
         </w:tblBorders>
         <w:tblLayout w:type="fixed"/>
         <w:tblCellMar>
@@ -327,7 +327,7 @@
           </w:tcPr>
           <w:p>
             <w:pPr>
-              <w:pStyle w:val="Header"/>
+              <w:pStyle w:val="Yltunniste"/>
               <w:tabs>
                 <w:tab w:val="clear" w:pos="4819"/>
                 <w:tab w:val="clear" w:pos="9638"/>
@@ -355,7 +355,7 @@
           </w:tcPr>
           <w:p>
             <w:pPr>
-              <w:pStyle w:val="Header"/>
+              <w:pStyle w:val="Yltunniste"/>
               <w:tabs>
                 <w:tab w:val="clear" w:pos="4819"/>
                 <w:tab w:val="clear" w:pos="9638"/>
@@ -383,7 +383,7 @@
           </w:tcPr>
           <w:p>
             <w:pPr>
-              <w:pStyle w:val="Header"/>
+              <w:pStyle w:val="Yltunniste"/>
               <w:tabs>
                 <w:tab w:val="clear" w:pos="4819"/>
                 <w:tab w:val="clear" w:pos="9638"/>
@@ -411,7 +411,7 @@
           </w:tcPr>
           <w:p>
             <w:pPr>
-              <w:pStyle w:val="Header"/>
+              <w:pStyle w:val="Yltunniste"/>
               <w:tabs>
                 <w:tab w:val="clear" w:pos="4819"/>
                 <w:tab w:val="clear" w:pos="9638"/>
@@ -441,7 +441,7 @@
           </w:tcPr>
           <w:p>
             <w:pPr>
-              <w:pStyle w:val="Header"/>
+              <w:pStyle w:val="Yltunniste"/>
               <w:tabs>
                 <w:tab w:val="clear" w:pos="4819"/>
                 <w:tab w:val="clear" w:pos="9638"/>
@@ -469,7 +469,7 @@
           </w:tcPr>
           <w:p>
             <w:pPr>
-              <w:pStyle w:val="Header"/>
+              <w:pStyle w:val="Yltunniste"/>
               <w:tabs>
                 <w:tab w:val="clear" w:pos="4819"/>
                 <w:tab w:val="clear" w:pos="9638"/>
@@ -499,7 +499,7 @@
           </w:tcPr>
           <w:p>
             <w:pPr>
-              <w:pStyle w:val="Header"/>
+              <w:pStyle w:val="Yltunniste"/>
               <w:tabs>
                 <w:tab w:val="clear" w:pos="4819"/>
                 <w:tab w:val="clear" w:pos="9638"/>
@@ -526,7 +526,7 @@
           </w:tcPr>
           <w:p>
             <w:pPr>
-              <w:pStyle w:val="Header"/>
+              <w:pStyle w:val="Yltunniste"/>
               <w:tabs>
                 <w:tab w:val="clear" w:pos="4819"/>
                 <w:tab w:val="clear" w:pos="9638"/>
@@ -548,7 +548,7 @@
           </w:tcPr>
           <w:p>
             <w:pPr>
-              <w:pStyle w:val="Header"/>
+              <w:pStyle w:val="Yltunniste"/>
               <w:tabs>
                 <w:tab w:val="clear" w:pos="4819"/>
                 <w:tab w:val="clear" w:pos="9638"/>
@@ -576,7 +576,7 @@
           </w:tcPr>
           <w:p>
             <w:pPr>
-              <w:pStyle w:val="Header"/>
+              <w:pStyle w:val="Yltunniste"/>
               <w:tabs>
                 <w:tab w:val="clear" w:pos="4819"/>
                 <w:tab w:val="clear" w:pos="9638"/>
@@ -606,7 +606,7 @@
           </w:tcPr>
           <w:p>
             <w:pPr>
-              <w:pStyle w:val="Header"/>
+              <w:pStyle w:val="Yltunniste"/>
               <w:tabs>
                 <w:tab w:val="clear" w:pos="4819"/>
                 <w:tab w:val="clear" w:pos="9638"/>
@@ -632,7 +632,7 @@
           </w:tcPr>
           <w:p>
             <w:pPr>
-              <w:pStyle w:val="Header"/>
+              <w:pStyle w:val="Yltunniste"/>
               <w:tabs>
                 <w:tab w:val="clear" w:pos="4819"/>
                 <w:tab w:val="clear" w:pos="9638"/>
@@ -654,7 +654,7 @@
           </w:tcPr>
           <w:p>
             <w:pPr>
-              <w:pStyle w:val="Header"/>
+              <w:pStyle w:val="Yltunniste"/>
               <w:tabs>
                 <w:tab w:val="clear" w:pos="4819"/>
                 <w:tab w:val="clear" w:pos="9638"/>
@@ -682,7 +682,7 @@
           </w:tcPr>
           <w:p>
             <w:pPr>
-              <w:pStyle w:val="Header"/>
+              <w:pStyle w:val="Yltunniste"/>
               <w:tabs>
                 <w:tab w:val="clear" w:pos="4819"/>
                 <w:tab w:val="clear" w:pos="9638"/>
@@ -712,7 +712,7 @@
           </w:tcPr>
           <w:p>
             <w:pPr>
-              <w:pStyle w:val="Header"/>
+              <w:pStyle w:val="Yltunniste"/>
               <w:tabs>
                 <w:tab w:val="clear" w:pos="4819"/>
                 <w:tab w:val="clear" w:pos="9638"/>
@@ -740,7 +740,7 @@
           </w:tcPr>
           <w:p>
             <w:pPr>
-              <w:pStyle w:val="Header"/>
+              <w:pStyle w:val="Yltunniste"/>
               <w:tabs>
                 <w:tab w:val="clear" w:pos="4819"/>
                 <w:tab w:val="clear" w:pos="9638"/>
@@ -762,7 +762,7 @@
           </w:tcPr>
           <w:p>
             <w:pPr>
-              <w:pStyle w:val="Header"/>
+              <w:pStyle w:val="Yltunniste"/>
               <w:tabs>
                 <w:tab w:val="clear" w:pos="4819"/>
                 <w:tab w:val="clear" w:pos="9638"/>
@@ -790,7 +790,7 @@
           </w:tcPr>
           <w:p>
             <w:pPr>
-              <w:pStyle w:val="Header"/>
+              <w:pStyle w:val="Yltunniste"/>
               <w:tabs>
                 <w:tab w:val="clear" w:pos="4819"/>
                 <w:tab w:val="clear" w:pos="9638"/>
@@ -820,7 +820,7 @@
           </w:tcPr>
           <w:p>
             <w:pPr>
-              <w:pStyle w:val="Header"/>
+              <w:pStyle w:val="Yltunniste"/>
               <w:tabs>
                 <w:tab w:val="clear" w:pos="4819"/>
                 <w:tab w:val="clear" w:pos="9638"/>
@@ -848,7 +848,7 @@
           </w:tcPr>
           <w:p>
             <w:pPr>
-              <w:pStyle w:val="Header"/>
+              <w:pStyle w:val="Yltunniste"/>
               <w:tabs>
                 <w:tab w:val="clear" w:pos="4819"/>
                 <w:tab w:val="clear" w:pos="9638"/>
@@ -870,7 +870,7 @@
           </w:tcPr>
           <w:p>
             <w:pPr>
-              <w:pStyle w:val="Header"/>
+              <w:pStyle w:val="Yltunniste"/>
               <w:tabs>
                 <w:tab w:val="clear" w:pos="4819"/>
                 <w:tab w:val="clear" w:pos="9638"/>
@@ -898,7 +898,7 @@
           </w:tcPr>
           <w:p>
             <w:pPr>
-              <w:pStyle w:val="Header"/>
+              <w:pStyle w:val="Yltunniste"/>
               <w:tabs>
                 <w:tab w:val="clear" w:pos="4819"/>
                 <w:tab w:val="clear" w:pos="9638"/>
@@ -928,7 +928,7 @@
           </w:tcPr>
           <w:p>
             <w:pPr>
-              <w:pStyle w:val="Header"/>
+              <w:pStyle w:val="Yltunniste"/>
               <w:tabs>
                 <w:tab w:val="clear" w:pos="4819"/>
                 <w:tab w:val="clear" w:pos="9638"/>
@@ -956,7 +956,7 @@
           </w:tcPr>
           <w:p>
             <w:pPr>
-              <w:pStyle w:val="Header"/>
+              <w:pStyle w:val="Yltunniste"/>
               <w:tabs>
                 <w:tab w:val="clear" w:pos="4819"/>
                 <w:tab w:val="clear" w:pos="9638"/>
@@ -978,7 +978,7 @@
           </w:tcPr>
           <w:p>
             <w:pPr>
-              <w:pStyle w:val="Header"/>
+              <w:pStyle w:val="Yltunniste"/>
               <w:tabs>
                 <w:tab w:val="clear" w:pos="4819"/>
                 <w:tab w:val="clear" w:pos="9638"/>
@@ -1006,7 +1006,7 @@
           </w:tcPr>
           <w:p>
             <w:pPr>
-              <w:pStyle w:val="Header"/>
+              <w:pStyle w:val="Yltunniste"/>
               <w:tabs>
                 <w:tab w:val="clear" w:pos="4819"/>
                 <w:tab w:val="clear" w:pos="9638"/>
@@ -1034,7 +1034,7 @@
           </w:tcPr>
           <w:p>
             <w:pPr>
-              <w:pStyle w:val="Header"/>
+              <w:pStyle w:val="Yltunniste"/>
               <w:tabs>
                 <w:tab w:val="clear" w:pos="4819"/>
                 <w:tab w:val="clear" w:pos="9638"/>
@@ -1062,7 +1062,7 @@
           </w:tcPr>
           <w:p>
             <w:pPr>
-              <w:pStyle w:val="Header"/>
+              <w:pStyle w:val="Yltunniste"/>
               <w:tabs>
                 <w:tab w:val="clear" w:pos="4819"/>
                 <w:tab w:val="clear" w:pos="9638"/>
@@ -1101,7 +1101,7 @@
           </w:tcPr>
           <w:p>
             <w:pPr>
-              <w:pStyle w:val="Header"/>
+              <w:pStyle w:val="Yltunniste"/>
               <w:tabs>
                 <w:tab w:val="clear" w:pos="4819"/>
                 <w:tab w:val="clear" w:pos="9638"/>
@@ -1128,7 +1128,7 @@
           </w:tcPr>
           <w:p>
             <w:pPr>
-              <w:pStyle w:val="Header"/>
+              <w:pStyle w:val="Yltunniste"/>
               <w:tabs>
                 <w:tab w:val="clear" w:pos="4819"/>
                 <w:tab w:val="clear" w:pos="9638"/>
@@ -1163,7 +1163,7 @@
           </w:tcPr>
           <w:p>
             <w:pPr>
-              <w:pStyle w:val="Header"/>
+              <w:pStyle w:val="Yltunniste"/>
               <w:tabs>
                 <w:tab w:val="clear" w:pos="4819"/>
                 <w:tab w:val="clear" w:pos="9638"/>
@@ -1190,7 +1190,7 @@
           </w:tcPr>
           <w:p>
             <w:pPr>
-              <w:pStyle w:val="Header"/>
+              <w:pStyle w:val="Yltunniste"/>
               <w:tabs>
                 <w:tab w:val="clear" w:pos="4819"/>
                 <w:tab w:val="clear" w:pos="9638"/>
@@ -1216,7 +1216,7 @@
     </w:tbl>
     <w:p>
       <w:pPr>
-        <w:pStyle w:val="Header"/>
+        <w:pStyle w:val="Yltunniste"/>
         <w:tabs>
           <w:tab w:val="clear" w:pos="4819"/>
           <w:tab w:val="clear" w:pos="9638"/>
@@ -1239,7 +1239,7 @@
     </w:p>
     <w:p>
       <w:pPr>
-        <w:pStyle w:val="Header"/>
+        <w:pStyle w:val="Yltunniste"/>
         <w:spacing w:after="120" w:line="360" w:lineRule="auto"/>
         <w:rPr>
           <w:rFonts w:ascii="Verdana" w:hAnsi="Verdana" w:cs="Verdana"/>
@@ -1267,18 +1267,19 @@
           <w:sz w:val="20"/>
           <w:szCs w:val="20"/>
         </w:rPr>
+        <w:lastRenderedPageBreak/>
         <w:t>SISÄLLYSLUETTELO</w:t>
       </w:r>
     </w:p>
     <w:p>
       <w:pPr>
-        <w:pStyle w:val="TOC1"/>
+        <w:pStyle w:val="Sisluet1"/>
         <w:tabs>
           <w:tab w:val="left" w:pos="480"/>
           <w:tab w:val="right" w:leader="dot" w:pos="9628"/>
         </w:tabs>
         <w:rPr>
-          <w:rFonts w:asciiTheme="minorHAnsi" w:hAnsiTheme="minorHAnsi" w:eastAsiaTheme="minorEastAsia" w:cstheme="minorBidi"/>
+          <w:rFonts w:asciiTheme="minorHAnsi" w:eastAsiaTheme="minorEastAsia" w:hAnsiTheme="minorHAnsi" w:cstheme="minorBidi"/>
           <w:b w:val="0"/>
           <w:bCs w:val="0"/>
           <w:caps w:val="0"/>
@@ -1321,7 +1322,7 @@
       </w:r>
       <w:r>
         <w:rPr>
-          <w:rFonts w:asciiTheme="minorHAnsi" w:hAnsiTheme="minorHAnsi" w:eastAsiaTheme="minorEastAsia" w:cstheme="minorBidi"/>
+          <w:rFonts w:asciiTheme="minorHAnsi" w:eastAsiaTheme="minorEastAsia" w:hAnsiTheme="minorHAnsi" w:cstheme="minorBidi"/>
           <w:b w:val="0"/>
           <w:bCs w:val="0"/>
           <w:caps w:val="0"/>
@@ -1383,13 +1384,13 @@
     </w:p>
     <w:p>
       <w:pPr>
-        <w:pStyle w:val="TOC2"/>
+        <w:pStyle w:val="Sisluet2"/>
         <w:tabs>
           <w:tab w:val="left" w:pos="960"/>
           <w:tab w:val="right" w:leader="dot" w:pos="9628"/>
         </w:tabs>
         <w:rPr>
-          <w:rFonts w:asciiTheme="minorHAnsi" w:hAnsiTheme="minorHAnsi" w:eastAsiaTheme="minorEastAsia" w:cstheme="minorBidi"/>
+          <w:rFonts w:asciiTheme="minorHAnsi" w:eastAsiaTheme="minorEastAsia" w:hAnsiTheme="minorHAnsi" w:cstheme="minorBidi"/>
           <w:smallCaps w:val="0"/>
           <w:noProof/>
           <w:sz w:val="22"/>
@@ -1406,7 +1407,7 @@
       </w:r>
       <w:r>
         <w:rPr>
-          <w:rFonts w:asciiTheme="minorHAnsi" w:hAnsiTheme="minorHAnsi" w:eastAsiaTheme="minorEastAsia" w:cstheme="minorBidi"/>
+          <w:rFonts w:asciiTheme="minorHAnsi" w:eastAsiaTheme="minorEastAsia" w:hAnsiTheme="minorHAnsi" w:cstheme="minorBidi"/>
           <w:smallCaps w:val="0"/>
           <w:noProof/>
           <w:sz w:val="22"/>
@@ -1466,13 +1467,13 @@
     </w:p>
     <w:p>
       <w:pPr>
-        <w:pStyle w:val="TOC2"/>
+        <w:pStyle w:val="Sisluet2"/>
         <w:tabs>
           <w:tab w:val="left" w:pos="960"/>
           <w:tab w:val="right" w:leader="dot" w:pos="9628"/>
         </w:tabs>
         <w:rPr>
-          <w:rFonts w:asciiTheme="minorHAnsi" w:hAnsiTheme="minorHAnsi" w:eastAsiaTheme="minorEastAsia" w:cstheme="minorBidi"/>
+          <w:rFonts w:asciiTheme="minorHAnsi" w:eastAsiaTheme="minorEastAsia" w:hAnsiTheme="minorHAnsi" w:cstheme="minorBidi"/>
           <w:smallCaps w:val="0"/>
           <w:noProof/>
           <w:sz w:val="22"/>
@@ -1489,7 +1490,7 @@
       </w:r>
       <w:r>
         <w:rPr>
-          <w:rFonts w:asciiTheme="minorHAnsi" w:hAnsiTheme="minorHAnsi" w:eastAsiaTheme="minorEastAsia" w:cstheme="minorBidi"/>
+          <w:rFonts w:asciiTheme="minorHAnsi" w:eastAsiaTheme="minorEastAsia" w:hAnsiTheme="minorHAnsi" w:cstheme="minorBidi"/>
           <w:smallCaps w:val="0"/>
           <w:noProof/>
           <w:sz w:val="22"/>
@@ -1549,13 +1550,13 @@
     </w:p>
     <w:p>
       <w:pPr>
-        <w:pStyle w:val="TOC2"/>
+        <w:pStyle w:val="Sisluet2"/>
         <w:tabs>
           <w:tab w:val="left" w:pos="960"/>
           <w:tab w:val="right" w:leader="dot" w:pos="9628"/>
         </w:tabs>
         <w:rPr>
-          <w:rFonts w:asciiTheme="minorHAnsi" w:hAnsiTheme="minorHAnsi" w:eastAsiaTheme="minorEastAsia" w:cstheme="minorBidi"/>
+          <w:rFonts w:asciiTheme="minorHAnsi" w:eastAsiaTheme="minorEastAsia" w:hAnsiTheme="minorHAnsi" w:cstheme="minorBidi"/>
           <w:smallCaps w:val="0"/>
           <w:noProof/>
           <w:sz w:val="22"/>
@@ -1572,7 +1573,7 @@
       </w:r>
       <w:r>
         <w:rPr>
-          <w:rFonts w:asciiTheme="minorHAnsi" w:hAnsiTheme="minorHAnsi" w:eastAsiaTheme="minorEastAsia" w:cstheme="minorBidi"/>
+          <w:rFonts w:asciiTheme="minorHAnsi" w:eastAsiaTheme="minorEastAsia" w:hAnsiTheme="minorHAnsi" w:cstheme="minorBidi"/>
           <w:smallCaps w:val="0"/>
           <w:noProof/>
           <w:sz w:val="22"/>
@@ -1632,13 +1633,13 @@
     </w:p>
     <w:p>
       <w:pPr>
-        <w:pStyle w:val="TOC1"/>
+        <w:pStyle w:val="Sisluet1"/>
         <w:tabs>
           <w:tab w:val="left" w:pos="480"/>
           <w:tab w:val="right" w:leader="dot" w:pos="9628"/>
         </w:tabs>
         <w:rPr>
-          <w:rFonts w:asciiTheme="minorHAnsi" w:hAnsiTheme="minorHAnsi" w:eastAsiaTheme="minorEastAsia" w:cstheme="minorBidi"/>
+          <w:rFonts w:asciiTheme="minorHAnsi" w:eastAsiaTheme="minorEastAsia" w:hAnsiTheme="minorHAnsi" w:cstheme="minorBidi"/>
           <w:b w:val="0"/>
           <w:bCs w:val="0"/>
           <w:caps w:val="0"/>
@@ -1657,7 +1658,7 @@
       </w:r>
       <w:r>
         <w:rPr>
-          <w:rFonts w:asciiTheme="minorHAnsi" w:hAnsiTheme="minorHAnsi" w:eastAsiaTheme="minorEastAsia" w:cstheme="minorBidi"/>
+          <w:rFonts w:asciiTheme="minorHAnsi" w:eastAsiaTheme="minorEastAsia" w:hAnsiTheme="minorHAnsi" w:cstheme="minorBidi"/>
           <w:b w:val="0"/>
           <w:bCs w:val="0"/>
           <w:caps w:val="0"/>
@@ -1719,12 +1720,12 @@
     </w:p>
     <w:p>
       <w:pPr>
-        <w:pStyle w:val="TOC2"/>
+        <w:pStyle w:val="Sisluet2"/>
         <w:tabs>
           <w:tab w:val="right" w:leader="dot" w:pos="9628"/>
         </w:tabs>
         <w:rPr>
-          <w:rFonts w:asciiTheme="minorHAnsi" w:hAnsiTheme="minorHAnsi" w:eastAsiaTheme="minorEastAsia" w:cstheme="minorBidi"/>
+          <w:rFonts w:asciiTheme="minorHAnsi" w:eastAsiaTheme="minorEastAsia" w:hAnsiTheme="minorHAnsi" w:cstheme="minorBidi"/>
           <w:smallCaps w:val="0"/>
           <w:noProof/>
           <w:sz w:val="22"/>
@@ -1783,12 +1784,12 @@
     </w:p>
     <w:p>
       <w:pPr>
-        <w:pStyle w:val="TOC2"/>
+        <w:pStyle w:val="Sisluet2"/>
         <w:tabs>
           <w:tab w:val="right" w:leader="dot" w:pos="9628"/>
         </w:tabs>
         <w:rPr>
-          <w:rFonts w:asciiTheme="minorHAnsi" w:hAnsiTheme="minorHAnsi" w:eastAsiaTheme="minorEastAsia" w:cstheme="minorBidi"/>
+          <w:rFonts w:asciiTheme="minorHAnsi" w:eastAsiaTheme="minorEastAsia" w:hAnsiTheme="minorHAnsi" w:cstheme="minorBidi"/>
           <w:smallCaps w:val="0"/>
           <w:noProof/>
           <w:sz w:val="22"/>
@@ -1847,12 +1848,12 @@
     </w:p>
     <w:p>
       <w:pPr>
-        <w:pStyle w:val="TOC2"/>
+        <w:pStyle w:val="Sisluet2"/>
         <w:tabs>
           <w:tab w:val="right" w:leader="dot" w:pos="9628"/>
         </w:tabs>
         <w:rPr>
-          <w:rFonts w:asciiTheme="minorHAnsi" w:hAnsiTheme="minorHAnsi" w:eastAsiaTheme="minorEastAsia" w:cstheme="minorBidi"/>
+          <w:rFonts w:asciiTheme="minorHAnsi" w:eastAsiaTheme="minorEastAsia" w:hAnsiTheme="minorHAnsi" w:cstheme="minorBidi"/>
           <w:smallCaps w:val="0"/>
           <w:noProof/>
           <w:sz w:val="22"/>
@@ -1911,12 +1912,12 @@
     </w:p>
     <w:p>
       <w:pPr>
-        <w:pStyle w:val="TOC2"/>
+        <w:pStyle w:val="Sisluet2"/>
         <w:tabs>
           <w:tab w:val="right" w:leader="dot" w:pos="9628"/>
         </w:tabs>
         <w:rPr>
-          <w:rFonts w:asciiTheme="minorHAnsi" w:hAnsiTheme="minorHAnsi" w:eastAsiaTheme="minorEastAsia" w:cstheme="minorBidi"/>
+          <w:rFonts w:asciiTheme="minorHAnsi" w:eastAsiaTheme="minorEastAsia" w:hAnsiTheme="minorHAnsi" w:cstheme="minorBidi"/>
           <w:smallCaps w:val="0"/>
           <w:noProof/>
           <w:sz w:val="22"/>
@@ -1975,12 +1976,12 @@
     </w:p>
     <w:p>
       <w:pPr>
-        <w:pStyle w:val="TOC2"/>
+        <w:pStyle w:val="Sisluet2"/>
         <w:tabs>
           <w:tab w:val="right" w:leader="dot" w:pos="9628"/>
         </w:tabs>
         <w:rPr>
-          <w:rFonts w:asciiTheme="minorHAnsi" w:hAnsiTheme="minorHAnsi" w:eastAsiaTheme="minorEastAsia" w:cstheme="minorBidi"/>
+          <w:rFonts w:asciiTheme="minorHAnsi" w:eastAsiaTheme="minorEastAsia" w:hAnsiTheme="minorHAnsi" w:cstheme="minorBidi"/>
           <w:smallCaps w:val="0"/>
           <w:noProof/>
           <w:sz w:val="22"/>
@@ -2039,13 +2040,13 @@
     </w:p>
     <w:p>
       <w:pPr>
-        <w:pStyle w:val="TOC1"/>
+        <w:pStyle w:val="Sisluet1"/>
         <w:tabs>
           <w:tab w:val="left" w:pos="480"/>
           <w:tab w:val="right" w:leader="dot" w:pos="9628"/>
         </w:tabs>
         <w:rPr>
-          <w:rFonts w:asciiTheme="minorHAnsi" w:hAnsiTheme="minorHAnsi" w:eastAsiaTheme="minorEastAsia" w:cstheme="minorBidi"/>
+          <w:rFonts w:asciiTheme="minorHAnsi" w:eastAsiaTheme="minorEastAsia" w:hAnsiTheme="minorHAnsi" w:cstheme="minorBidi"/>
           <w:b w:val="0"/>
           <w:bCs w:val="0"/>
           <w:caps w:val="0"/>
@@ -2064,7 +2065,7 @@
       </w:r>
       <w:r>
         <w:rPr>
-          <w:rFonts w:asciiTheme="minorHAnsi" w:hAnsiTheme="minorHAnsi" w:eastAsiaTheme="minorEastAsia" w:cstheme="minorBidi"/>
+          <w:rFonts w:asciiTheme="minorHAnsi" w:eastAsiaTheme="minorEastAsia" w:hAnsiTheme="minorHAnsi" w:cstheme="minorBidi"/>
           <w:b w:val="0"/>
           <w:bCs w:val="0"/>
           <w:caps w:val="0"/>
@@ -2126,12 +2127,12 @@
     </w:p>
     <w:p>
       <w:pPr>
-        <w:pStyle w:val="TOC2"/>
+        <w:pStyle w:val="Sisluet2"/>
         <w:tabs>
           <w:tab w:val="right" w:leader="dot" w:pos="9628"/>
         </w:tabs>
         <w:rPr>
-          <w:rFonts w:asciiTheme="minorHAnsi" w:hAnsiTheme="minorHAnsi" w:eastAsiaTheme="minorEastAsia" w:cstheme="minorBidi"/>
+          <w:rFonts w:asciiTheme="minorHAnsi" w:eastAsiaTheme="minorEastAsia" w:hAnsiTheme="minorHAnsi" w:cstheme="minorBidi"/>
           <w:smallCaps w:val="0"/>
           <w:noProof/>
           <w:sz w:val="22"/>
@@ -2190,12 +2191,12 @@
     </w:p>
     <w:p>
       <w:pPr>
-        <w:pStyle w:val="TOC2"/>
+        <w:pStyle w:val="Sisluet2"/>
         <w:tabs>
           <w:tab w:val="right" w:leader="dot" w:pos="9628"/>
         </w:tabs>
         <w:rPr>
-          <w:rFonts w:asciiTheme="minorHAnsi" w:hAnsiTheme="minorHAnsi" w:eastAsiaTheme="minorEastAsia" w:cstheme="minorBidi"/>
+          <w:rFonts w:asciiTheme="minorHAnsi" w:eastAsiaTheme="minorEastAsia" w:hAnsiTheme="minorHAnsi" w:cstheme="minorBidi"/>
           <w:smallCaps w:val="0"/>
           <w:noProof/>
           <w:sz w:val="22"/>
@@ -2254,12 +2255,12 @@
     </w:p>
     <w:p>
       <w:pPr>
-        <w:pStyle w:val="TOC2"/>
+        <w:pStyle w:val="Sisluet2"/>
         <w:tabs>
           <w:tab w:val="right" w:leader="dot" w:pos="9628"/>
         </w:tabs>
         <w:rPr>
-          <w:rFonts w:asciiTheme="minorHAnsi" w:hAnsiTheme="minorHAnsi" w:eastAsiaTheme="minorEastAsia" w:cstheme="minorBidi"/>
+          <w:rFonts w:asciiTheme="minorHAnsi" w:eastAsiaTheme="minorEastAsia" w:hAnsiTheme="minorHAnsi" w:cstheme="minorBidi"/>
           <w:smallCaps w:val="0"/>
           <w:noProof/>
           <w:sz w:val="22"/>
@@ -2326,12 +2327,12 @@
     </w:p>
     <w:p>
       <w:pPr>
-        <w:pStyle w:val="TOC2"/>
+        <w:pStyle w:val="Sisluet2"/>
         <w:tabs>
           <w:tab w:val="right" w:leader="dot" w:pos="9628"/>
         </w:tabs>
         <w:rPr>
-          <w:rFonts w:asciiTheme="minorHAnsi" w:hAnsiTheme="minorHAnsi" w:eastAsiaTheme="minorEastAsia" w:cstheme="minorBidi"/>
+          <w:rFonts w:asciiTheme="minorHAnsi" w:eastAsiaTheme="minorEastAsia" w:hAnsiTheme="minorHAnsi" w:cstheme="minorBidi"/>
           <w:smallCaps w:val="0"/>
           <w:noProof/>
           <w:sz w:val="22"/>
@@ -2398,12 +2399,12 @@
     </w:p>
     <w:p>
       <w:pPr>
-        <w:pStyle w:val="TOC2"/>
+        <w:pStyle w:val="Sisluet2"/>
         <w:tabs>
           <w:tab w:val="right" w:leader="dot" w:pos="9628"/>
         </w:tabs>
         <w:rPr>
-          <w:rFonts w:asciiTheme="minorHAnsi" w:hAnsiTheme="minorHAnsi" w:eastAsiaTheme="minorEastAsia" w:cstheme="minorBidi"/>
+          <w:rFonts w:asciiTheme="minorHAnsi" w:eastAsiaTheme="minorEastAsia" w:hAnsiTheme="minorHAnsi" w:cstheme="minorBidi"/>
           <w:smallCaps w:val="0"/>
           <w:noProof/>
           <w:sz w:val="22"/>
@@ -2462,13 +2463,13 @@
     </w:p>
     <w:p>
       <w:pPr>
-        <w:pStyle w:val="TOC1"/>
+        <w:pStyle w:val="Sisluet1"/>
         <w:tabs>
           <w:tab w:val="left" w:pos="480"/>
           <w:tab w:val="right" w:leader="dot" w:pos="9628"/>
         </w:tabs>
         <w:rPr>
-          <w:rFonts w:asciiTheme="minorHAnsi" w:hAnsiTheme="minorHAnsi" w:eastAsiaTheme="minorEastAsia" w:cstheme="minorBidi"/>
+          <w:rFonts w:asciiTheme="minorHAnsi" w:eastAsiaTheme="minorEastAsia" w:hAnsiTheme="minorHAnsi" w:cstheme="minorBidi"/>
           <w:b w:val="0"/>
           <w:bCs w:val="0"/>
           <w:caps w:val="0"/>
@@ -2487,7 +2488,7 @@
       </w:r>
       <w:r>
         <w:rPr>
-          <w:rFonts w:asciiTheme="minorHAnsi" w:hAnsiTheme="minorHAnsi" w:eastAsiaTheme="minorEastAsia" w:cstheme="minorBidi"/>
+          <w:rFonts w:asciiTheme="minorHAnsi" w:eastAsiaTheme="minorEastAsia" w:hAnsiTheme="minorHAnsi" w:cstheme="minorBidi"/>
           <w:b w:val="0"/>
           <w:bCs w:val="0"/>
           <w:caps w:val="0"/>
@@ -2549,13 +2550,13 @@
     </w:p>
     <w:p>
       <w:pPr>
-        <w:pStyle w:val="TOC2"/>
+        <w:pStyle w:val="Sisluet2"/>
         <w:tabs>
           <w:tab w:val="left" w:pos="960"/>
           <w:tab w:val="right" w:leader="dot" w:pos="9628"/>
         </w:tabs>
         <w:rPr>
-          <w:rFonts w:asciiTheme="minorHAnsi" w:hAnsiTheme="minorHAnsi" w:eastAsiaTheme="minorEastAsia" w:cstheme="minorBidi"/>
+          <w:rFonts w:asciiTheme="minorHAnsi" w:eastAsiaTheme="minorEastAsia" w:hAnsiTheme="minorHAnsi" w:cstheme="minorBidi"/>
           <w:smallCaps w:val="0"/>
           <w:noProof/>
           <w:sz w:val="22"/>
@@ -2572,7 +2573,7 @@
       </w:r>
       <w:r>
         <w:rPr>
-          <w:rFonts w:asciiTheme="minorHAnsi" w:hAnsiTheme="minorHAnsi" w:eastAsiaTheme="minorEastAsia" w:cstheme="minorBidi"/>
+          <w:rFonts w:asciiTheme="minorHAnsi" w:eastAsiaTheme="minorEastAsia" w:hAnsiTheme="minorHAnsi" w:cstheme="minorBidi"/>
           <w:smallCaps w:val="0"/>
           <w:noProof/>
           <w:sz w:val="22"/>
@@ -2632,13 +2633,13 @@
     </w:p>
     <w:p>
       <w:pPr>
-        <w:pStyle w:val="TOC1"/>
+        <w:pStyle w:val="Sisluet1"/>
         <w:tabs>
           <w:tab w:val="left" w:pos="480"/>
           <w:tab w:val="right" w:leader="dot" w:pos="9628"/>
         </w:tabs>
         <w:rPr>
-          <w:rFonts w:asciiTheme="minorHAnsi" w:hAnsiTheme="minorHAnsi" w:eastAsiaTheme="minorEastAsia" w:cstheme="minorBidi"/>
+          <w:rFonts w:asciiTheme="minorHAnsi" w:eastAsiaTheme="minorEastAsia" w:hAnsiTheme="minorHAnsi" w:cstheme="minorBidi"/>
           <w:b w:val="0"/>
           <w:bCs w:val="0"/>
           <w:caps w:val="0"/>
@@ -2657,7 +2658,7 @@
       </w:r>
       <w:r>
         <w:rPr>
-          <w:rFonts w:asciiTheme="minorHAnsi" w:hAnsiTheme="minorHAnsi" w:eastAsiaTheme="minorEastAsia" w:cstheme="minorBidi"/>
+          <w:rFonts w:asciiTheme="minorHAnsi" w:eastAsiaTheme="minorEastAsia" w:hAnsiTheme="minorHAnsi" w:cstheme="minorBidi"/>
           <w:b w:val="0"/>
           <w:bCs w:val="0"/>
           <w:caps w:val="0"/>
@@ -2719,13 +2720,13 @@
     </w:p>
     <w:p>
       <w:pPr>
-        <w:pStyle w:val="TOC1"/>
+        <w:pStyle w:val="Sisluet1"/>
         <w:tabs>
           <w:tab w:val="left" w:pos="480"/>
           <w:tab w:val="right" w:leader="dot" w:pos="9628"/>
         </w:tabs>
         <w:rPr>
-          <w:rFonts w:asciiTheme="minorHAnsi" w:hAnsiTheme="minorHAnsi" w:eastAsiaTheme="minorEastAsia" w:cstheme="minorBidi"/>
+          <w:rFonts w:asciiTheme="minorHAnsi" w:eastAsiaTheme="minorEastAsia" w:hAnsiTheme="minorHAnsi" w:cstheme="minorBidi"/>
           <w:b w:val="0"/>
           <w:bCs w:val="0"/>
           <w:caps w:val="0"/>
@@ -2744,7 +2745,7 @@
       </w:r>
       <w:r>
         <w:rPr>
-          <w:rFonts w:asciiTheme="minorHAnsi" w:hAnsiTheme="minorHAnsi" w:eastAsiaTheme="minorEastAsia" w:cstheme="minorBidi"/>
+          <w:rFonts w:asciiTheme="minorHAnsi" w:eastAsiaTheme="minorEastAsia" w:hAnsiTheme="minorHAnsi" w:cstheme="minorBidi"/>
           <w:b w:val="0"/>
           <w:bCs w:val="0"/>
           <w:caps w:val="0"/>
@@ -3032,7 +3033,7 @@
     </w:p>
     <w:p>
       <w:pPr>
-        <w:pStyle w:val="Heading1"/>
+        <w:pStyle w:val="Otsikko1"/>
         <w:numPr>
           <w:ilvl w:val="0"/>
           <w:numId w:val="1"/>
@@ -3046,16 +3047,17 @@
           <w:szCs w:val="24"/>
         </w:rPr>
       </w:pPr>
-      <w:bookmarkStart w:name="_Toc52709178" w:id="0"/>
-      <w:bookmarkStart w:name="_Toc53044020" w:id="1"/>
-      <w:bookmarkStart w:name="_Toc73940660" w:id="2"/>
-      <w:bookmarkStart w:name="_Toc64966543" w:id="3"/>
+      <w:bookmarkStart w:id="0" w:name="_Toc52709178"/>
+      <w:bookmarkStart w:id="1" w:name="_Toc53044020"/>
+      <w:bookmarkStart w:id="2" w:name="_Toc73940660"/>
+      <w:bookmarkStart w:id="3" w:name="_Toc64966543"/>
       <w:r>
         <w:rPr>
           <w:rFonts w:ascii="Verdana" w:hAnsi="Verdana" w:cs="Verdana"/>
           <w:sz w:val="24"/>
           <w:szCs w:val="24"/>
         </w:rPr>
+        <w:lastRenderedPageBreak/>
         <w:t>JOHDANTO</w:t>
       </w:r>
       <w:bookmarkEnd w:id="0"/>
@@ -3065,7 +3067,7 @@
     </w:p>
     <w:p>
       <w:pPr>
-        <w:pStyle w:val="Heading2"/>
+        <w:pStyle w:val="Otsikko2"/>
         <w:numPr>
           <w:ilvl w:val="1"/>
           <w:numId w:val="2"/>
@@ -3079,10 +3081,10 @@
           <w:szCs w:val="24"/>
         </w:rPr>
       </w:pPr>
-      <w:bookmarkStart w:name="_Toc52709179" w:id="4"/>
-      <w:bookmarkStart w:name="_Toc53044021" w:id="5"/>
-      <w:bookmarkStart w:name="_Toc73940661" w:id="6"/>
-      <w:bookmarkStart w:name="_Toc64966544" w:id="7"/>
+      <w:bookmarkStart w:id="4" w:name="_Toc52709179"/>
+      <w:bookmarkStart w:id="5" w:name="_Toc53044021"/>
+      <w:bookmarkStart w:id="6" w:name="_Toc73940661"/>
+      <w:bookmarkStart w:id="7" w:name="_Toc64966544"/>
       <w:r>
         <w:rPr>
           <w:rFonts w:ascii="Verdana" w:hAnsi="Verdana" w:cs="Verdana"/>
@@ -3100,7 +3102,7 @@
     </w:p>
     <w:p>
       <w:pPr>
-        <w:pStyle w:val="Header"/>
+        <w:pStyle w:val="Yltunniste"/>
         <w:tabs>
           <w:tab w:val="clear" w:pos="4819"/>
           <w:tab w:val="clear" w:pos="9638"/>
@@ -3612,7 +3614,7 @@
     </w:p>
     <w:p>
       <w:pPr>
-        <w:pStyle w:val="Heading2"/>
+        <w:pStyle w:val="Otsikko2"/>
         <w:numPr>
           <w:ilvl w:val="1"/>
           <w:numId w:val="2"/>
@@ -3627,10 +3629,10 @@
           <w:szCs w:val="24"/>
         </w:rPr>
       </w:pPr>
-      <w:bookmarkStart w:name="_Toc52709181" w:id="8"/>
-      <w:bookmarkStart w:name="_Toc53044023" w:id="9"/>
-      <w:bookmarkStart w:name="_Toc73940663" w:id="10"/>
-      <w:bookmarkStart w:name="_Toc64966545" w:id="11"/>
+      <w:bookmarkStart w:id="8" w:name="_Toc52709181"/>
+      <w:bookmarkStart w:id="9" w:name="_Toc53044023"/>
+      <w:bookmarkStart w:id="10" w:name="_Toc73940663"/>
+      <w:bookmarkStart w:id="11" w:name="_Toc64966545"/>
       <w:r>
         <w:rPr>
           <w:rFonts w:ascii="Verdana" w:hAnsi="Verdana" w:cs="Verdana"/>
@@ -3745,12 +3747,12 @@
         <w:tblW w:w="0" w:type="auto"/>
         <w:tblInd w:w="1150" w:type="dxa"/>
         <w:tblBorders>
-          <w:top w:val="single" w:color="000000" w:sz="6" w:space="0"/>
-          <w:left w:val="single" w:color="000000" w:sz="6" w:space="0"/>
-          <w:bottom w:val="single" w:color="000000" w:sz="6" w:space="0"/>
-          <w:right w:val="single" w:color="000000" w:sz="6" w:space="0"/>
-          <w:insideH w:val="single" w:color="000000" w:sz="6" w:space="0"/>
-          <w:insideV w:val="single" w:color="000000" w:sz="6" w:space="0"/>
+          <w:top w:val="single" w:sz="6" w:space="0" w:color="000000"/>
+          <w:left w:val="single" w:sz="6" w:space="0" w:color="000000"/>
+          <w:bottom w:val="single" w:sz="6" w:space="0" w:color="000000"/>
+          <w:right w:val="single" w:sz="6" w:space="0" w:color="000000"/>
+          <w:insideH w:val="single" w:sz="6" w:space="0" w:color="000000"/>
+          <w:insideV w:val="single" w:sz="6" w:space="0" w:color="000000"/>
         </w:tblBorders>
         <w:tblLayout w:type="fixed"/>
         <w:tblCellMar>
@@ -3771,7 +3773,7 @@
           </w:tcPr>
           <w:p>
             <w:pPr>
-              <w:pStyle w:val="BodyTextIndent2"/>
+              <w:pStyle w:val="Sisennettyleipteksti2"/>
               <w:spacing w:line="240" w:lineRule="auto"/>
               <w:ind w:left="0"/>
               <w:rPr>
@@ -3795,7 +3797,7 @@
           </w:tcPr>
           <w:p>
             <w:pPr>
-              <w:pStyle w:val="BodyTextIndent2"/>
+              <w:pStyle w:val="Sisennettyleipteksti2"/>
               <w:spacing w:line="240" w:lineRule="auto"/>
               <w:ind w:left="0"/>
               <w:rPr>
@@ -3873,7 +3875,7 @@
           </w:p>
           <w:p>
             <w:pPr>
-              <w:pStyle w:val="BodyTextIndent2"/>
+              <w:pStyle w:val="Sisennettyleipteksti2"/>
               <w:spacing w:line="240" w:lineRule="auto"/>
               <w:ind w:left="0"/>
               <w:rPr>
@@ -3896,7 +3898,7 @@
           </w:tcPr>
           <w:p>
             <w:pPr>
-              <w:pStyle w:val="BodyTextIndent2"/>
+              <w:pStyle w:val="Sisennettyleipteksti2"/>
               <w:spacing w:line="240" w:lineRule="auto"/>
               <w:ind w:left="0"/>
               <w:rPr>
@@ -3937,7 +3939,7 @@
           </w:tcPr>
           <w:p>
             <w:pPr>
-              <w:pStyle w:val="BodyTextIndent2"/>
+              <w:pStyle w:val="Sisennettyleipteksti2"/>
               <w:spacing w:line="240" w:lineRule="auto"/>
               <w:ind w:left="0"/>
               <w:rPr>
@@ -3967,7 +3969,7 @@
           </w:tcPr>
           <w:p>
             <w:pPr>
-              <w:pStyle w:val="BodyTextIndent2"/>
+              <w:pStyle w:val="Sisennettyleipteksti2"/>
               <w:spacing w:line="240" w:lineRule="auto"/>
               <w:ind w:left="0"/>
               <w:rPr>
@@ -4040,7 +4042,7 @@
           </w:tcPr>
           <w:p>
             <w:pPr>
-              <w:pStyle w:val="BodyTextIndent2"/>
+              <w:pStyle w:val="Sisennettyleipteksti2"/>
               <w:spacing w:line="240" w:lineRule="auto"/>
               <w:ind w:left="0"/>
               <w:rPr>
@@ -4056,7 +4058,7 @@
           </w:tcPr>
           <w:p>
             <w:pPr>
-              <w:pStyle w:val="BodyTextIndent2"/>
+              <w:pStyle w:val="Sisennettyleipteksti2"/>
               <w:spacing w:line="240" w:lineRule="auto"/>
               <w:ind w:left="0"/>
               <w:rPr>
@@ -4070,7 +4072,7 @@
     </w:tbl>
     <w:p>
       <w:pPr>
-        <w:pStyle w:val="BodyTextIndent2"/>
+        <w:pStyle w:val="Sisennettyleipteksti2"/>
         <w:spacing w:line="240" w:lineRule="auto"/>
         <w:ind w:left="1080"/>
         <w:rPr>
@@ -4081,7 +4083,7 @@
     </w:p>
     <w:p>
       <w:pPr>
-        <w:pStyle w:val="BodyTextIndent2"/>
+        <w:pStyle w:val="Sisennettyleipteksti2"/>
         <w:spacing w:line="240" w:lineRule="auto"/>
         <w:ind w:left="1080"/>
         <w:rPr>
@@ -4106,7 +4108,7 @@
     </w:p>
     <w:p>
       <w:pPr>
-        <w:pStyle w:val="BodyTextIndent2"/>
+        <w:pStyle w:val="Sisennettyleipteksti2"/>
         <w:spacing w:line="240" w:lineRule="auto"/>
         <w:ind w:left="1979"/>
         <w:rPr>
@@ -4117,7 +4119,7 @@
     </w:p>
     <w:p>
       <w:pPr>
-        <w:pStyle w:val="BodyTextIndent2"/>
+        <w:pStyle w:val="Sisennettyleipteksti2"/>
         <w:spacing w:line="240" w:lineRule="auto"/>
         <w:ind w:left="1979"/>
         <w:rPr>
@@ -4128,7 +4130,7 @@
     </w:p>
     <w:p>
       <w:pPr>
-        <w:pStyle w:val="BodyTextIndent2"/>
+        <w:pStyle w:val="Sisennettyleipteksti2"/>
         <w:spacing w:line="240" w:lineRule="auto"/>
         <w:ind w:left="1979"/>
         <w:rPr>
@@ -4139,7 +4141,7 @@
     </w:p>
     <w:p>
       <w:pPr>
-        <w:pStyle w:val="BodyTextIndent2"/>
+        <w:pStyle w:val="Sisennettyleipteksti2"/>
         <w:spacing w:line="240" w:lineRule="auto"/>
         <w:ind w:left="1979"/>
         <w:rPr>
@@ -4150,7 +4152,7 @@
     </w:p>
     <w:p>
       <w:pPr>
-        <w:pStyle w:val="BodyTextIndent2"/>
+        <w:pStyle w:val="Sisennettyleipteksti2"/>
         <w:spacing w:line="240" w:lineRule="auto"/>
         <w:ind w:left="1979"/>
         <w:rPr>
@@ -4161,7 +4163,7 @@
     </w:p>
     <w:p>
       <w:pPr>
-        <w:pStyle w:val="BodyTextIndent2"/>
+        <w:pStyle w:val="Sisennettyleipteksti2"/>
         <w:spacing w:line="240" w:lineRule="auto"/>
         <w:ind w:left="1979"/>
         <w:rPr>
@@ -4172,7 +4174,7 @@
     </w:p>
     <w:p>
       <w:pPr>
-        <w:pStyle w:val="BodyTextIndent2"/>
+        <w:pStyle w:val="Sisennettyleipteksti2"/>
         <w:spacing w:line="240" w:lineRule="auto"/>
         <w:ind w:left="1979"/>
         <w:rPr>
@@ -4183,7 +4185,7 @@
     </w:p>
     <w:p>
       <w:pPr>
-        <w:pStyle w:val="BodyTextIndent2"/>
+        <w:pStyle w:val="Sisennettyleipteksti2"/>
         <w:spacing w:line="240" w:lineRule="auto"/>
         <w:ind w:left="1979"/>
         <w:rPr>
@@ -4194,7 +4196,7 @@
     </w:p>
     <w:p>
       <w:pPr>
-        <w:pStyle w:val="BodyTextIndent2"/>
+        <w:pStyle w:val="Sisennettyleipteksti2"/>
         <w:spacing w:line="240" w:lineRule="auto"/>
         <w:ind w:left="1979"/>
         <w:rPr>
@@ -4205,7 +4207,7 @@
     </w:p>
     <w:p>
       <w:pPr>
-        <w:pStyle w:val="BodyTextIndent2"/>
+        <w:pStyle w:val="Sisennettyleipteksti2"/>
         <w:spacing w:line="240" w:lineRule="auto"/>
         <w:ind w:left="1979"/>
         <w:rPr>
@@ -4216,7 +4218,7 @@
     </w:p>
     <w:p>
       <w:pPr>
-        <w:pStyle w:val="BodyTextIndent2"/>
+        <w:pStyle w:val="Sisennettyleipteksti2"/>
         <w:spacing w:line="240" w:lineRule="auto"/>
         <w:ind w:left="1979"/>
         <w:rPr>
@@ -4227,7 +4229,7 @@
     </w:p>
     <w:p>
       <w:pPr>
-        <w:pStyle w:val="BodyTextIndent2"/>
+        <w:pStyle w:val="Sisennettyleipteksti2"/>
         <w:spacing w:line="240" w:lineRule="auto"/>
         <w:ind w:left="1979"/>
         <w:rPr>
@@ -4238,7 +4240,7 @@
     </w:p>
     <w:p>
       <w:pPr>
-        <w:pStyle w:val="BodyTextIndent2"/>
+        <w:pStyle w:val="Sisennettyleipteksti2"/>
         <w:spacing w:line="240" w:lineRule="auto"/>
         <w:ind w:left="1979"/>
         <w:rPr>
@@ -4249,7 +4251,7 @@
     </w:p>
     <w:p>
       <w:pPr>
-        <w:pStyle w:val="BodyTextIndent2"/>
+        <w:pStyle w:val="Sisennettyleipteksti2"/>
         <w:spacing w:line="240" w:lineRule="auto"/>
         <w:ind w:left="1979"/>
         <w:rPr>
@@ -4260,7 +4262,7 @@
     </w:p>
     <w:p>
       <w:pPr>
-        <w:pStyle w:val="BodyTextIndent2"/>
+        <w:pStyle w:val="Sisennettyleipteksti2"/>
         <w:spacing w:line="240" w:lineRule="auto"/>
         <w:ind w:left="1979"/>
         <w:rPr>
@@ -4271,7 +4273,7 @@
     </w:p>
     <w:p>
       <w:pPr>
-        <w:pStyle w:val="BodyTextIndent2"/>
+        <w:pStyle w:val="Sisennettyleipteksti2"/>
         <w:spacing w:line="240" w:lineRule="auto"/>
         <w:ind w:left="1979"/>
         <w:rPr>
@@ -4282,7 +4284,7 @@
     </w:p>
     <w:p>
       <w:pPr>
-        <w:pStyle w:val="BodyTextIndent2"/>
+        <w:pStyle w:val="Sisennettyleipteksti2"/>
         <w:spacing w:line="240" w:lineRule="auto"/>
         <w:ind w:left="1979"/>
         <w:rPr>
@@ -4293,7 +4295,7 @@
     </w:p>
     <w:p>
       <w:pPr>
-        <w:pStyle w:val="BodyTextIndent2"/>
+        <w:pStyle w:val="Sisennettyleipteksti2"/>
         <w:spacing w:line="240" w:lineRule="auto"/>
         <w:ind w:left="1979"/>
         <w:rPr>
@@ -4304,7 +4306,7 @@
     </w:p>
     <w:p>
       <w:pPr>
-        <w:pStyle w:val="BodyTextIndent2"/>
+        <w:pStyle w:val="Sisennettyleipteksti2"/>
         <w:spacing w:line="240" w:lineRule="auto"/>
         <w:ind w:left="1979"/>
         <w:rPr>
@@ -4315,7 +4317,7 @@
     </w:p>
     <w:p>
       <w:pPr>
-        <w:pStyle w:val="BodyTextIndent2"/>
+        <w:pStyle w:val="Sisennettyleipteksti2"/>
         <w:spacing w:line="240" w:lineRule="auto"/>
         <w:ind w:left="1979"/>
         <w:rPr>
@@ -4326,7 +4328,7 @@
     </w:p>
     <w:p>
       <w:pPr>
-        <w:pStyle w:val="BodyTextIndent2"/>
+        <w:pStyle w:val="Sisennettyleipteksti2"/>
         <w:spacing w:line="240" w:lineRule="auto"/>
         <w:ind w:left="1979"/>
         <w:rPr>
@@ -4337,7 +4339,7 @@
     </w:p>
     <w:p>
       <w:pPr>
-        <w:pStyle w:val="BodyTextIndent2"/>
+        <w:pStyle w:val="Sisennettyleipteksti2"/>
         <w:spacing w:line="240" w:lineRule="auto"/>
         <w:ind w:left="1979"/>
         <w:rPr>
@@ -4348,7 +4350,7 @@
     </w:p>
     <w:p>
       <w:pPr>
-        <w:pStyle w:val="BodyTextIndent2"/>
+        <w:pStyle w:val="Sisennettyleipteksti2"/>
         <w:spacing w:line="240" w:lineRule="auto"/>
         <w:ind w:left="1979"/>
         <w:rPr>
@@ -4359,7 +4361,7 @@
     </w:p>
     <w:p>
       <w:pPr>
-        <w:pStyle w:val="BodyTextIndent2"/>
+        <w:pStyle w:val="Sisennettyleipteksti2"/>
         <w:spacing w:line="240" w:lineRule="auto"/>
         <w:ind w:left="1979"/>
         <w:rPr>
@@ -4370,7 +4372,7 @@
     </w:p>
     <w:p>
       <w:pPr>
-        <w:pStyle w:val="BodyTextIndent2"/>
+        <w:pStyle w:val="Sisennettyleipteksti2"/>
         <w:spacing w:line="240" w:lineRule="auto"/>
         <w:ind w:left="1979"/>
         <w:rPr>
@@ -4381,7 +4383,7 @@
     </w:p>
     <w:p>
       <w:pPr>
-        <w:pStyle w:val="BodyTextIndent2"/>
+        <w:pStyle w:val="Sisennettyleipteksti2"/>
         <w:spacing w:line="240" w:lineRule="auto"/>
         <w:ind w:left="1979"/>
         <w:rPr>
@@ -4392,7 +4394,7 @@
     </w:p>
     <w:p>
       <w:pPr>
-        <w:pStyle w:val="Heading2"/>
+        <w:pStyle w:val="Otsikko2"/>
         <w:numPr>
           <w:ilvl w:val="1"/>
           <w:numId w:val="2"/>
@@ -4406,10 +4408,10 @@
           <w:szCs w:val="24"/>
         </w:rPr>
       </w:pPr>
-      <w:bookmarkStart w:name="_Toc52709182" w:id="12"/>
-      <w:bookmarkStart w:name="_Toc53044024" w:id="13"/>
-      <w:bookmarkStart w:name="_Toc73940664" w:id="14"/>
-      <w:bookmarkStart w:name="_Toc64966546" w:id="15"/>
+      <w:bookmarkStart w:id="12" w:name="_Toc52709182"/>
+      <w:bookmarkStart w:id="13" w:name="_Toc53044024"/>
+      <w:bookmarkStart w:id="14" w:name="_Toc73940664"/>
+      <w:bookmarkStart w:id="15" w:name="_Toc64966546"/>
       <w:r>
         <w:rPr>
           <w:rFonts w:ascii="Verdana" w:hAnsi="Verdana" w:cs="Verdana"/>
@@ -4427,7 +4429,7 @@
     </w:p>
     <w:p>
       <w:pPr>
-        <w:pStyle w:val="BodyTextIndent2"/>
+        <w:pStyle w:val="Sisennettyleipteksti2"/>
         <w:spacing w:line="240" w:lineRule="auto"/>
         <w:ind w:left="1080"/>
         <w:rPr>
@@ -4441,12 +4443,12 @@
         <w:tblW w:w="0" w:type="auto"/>
         <w:tblInd w:w="1150" w:type="dxa"/>
         <w:tblBorders>
-          <w:top w:val="single" w:color="000000" w:sz="6" w:space="0"/>
-          <w:left w:val="single" w:color="000000" w:sz="6" w:space="0"/>
-          <w:bottom w:val="single" w:color="000000" w:sz="6" w:space="0"/>
-          <w:right w:val="single" w:color="000000" w:sz="6" w:space="0"/>
-          <w:insideH w:val="single" w:color="000000" w:sz="6" w:space="0"/>
-          <w:insideV w:val="single" w:color="000000" w:sz="6" w:space="0"/>
+          <w:top w:val="single" w:sz="6" w:space="0" w:color="000000"/>
+          <w:left w:val="single" w:sz="6" w:space="0" w:color="000000"/>
+          <w:bottom w:val="single" w:sz="6" w:space="0" w:color="000000"/>
+          <w:right w:val="single" w:sz="6" w:space="0" w:color="000000"/>
+          <w:insideH w:val="single" w:sz="6" w:space="0" w:color="000000"/>
+          <w:insideV w:val="single" w:sz="6" w:space="0" w:color="000000"/>
         </w:tblBorders>
         <w:tblLayout w:type="fixed"/>
         <w:tblCellMar>
@@ -4468,7 +4470,7 @@
           </w:tcPr>
           <w:p>
             <w:pPr>
-              <w:pStyle w:val="BodyTextIndent2"/>
+              <w:pStyle w:val="Sisennettyleipteksti2"/>
               <w:spacing w:line="240" w:lineRule="auto"/>
               <w:ind w:left="0"/>
               <w:rPr>
@@ -4492,7 +4494,7 @@
           </w:tcPr>
           <w:p>
             <w:pPr>
-              <w:pStyle w:val="BodyTextIndent2"/>
+              <w:pStyle w:val="Sisennettyleipteksti2"/>
               <w:spacing w:line="240" w:lineRule="auto"/>
               <w:ind w:left="0"/>
               <w:rPr>
@@ -4516,7 +4518,7 @@
           </w:tcPr>
           <w:p>
             <w:pPr>
-              <w:pStyle w:val="BodyTextIndent2"/>
+              <w:pStyle w:val="Sisennettyleipteksti2"/>
               <w:spacing w:line="240" w:lineRule="auto"/>
               <w:ind w:left="0"/>
               <w:rPr>
@@ -4773,7 +4775,7 @@
           </w:tcPr>
           <w:p>
             <w:pPr>
-              <w:pStyle w:val="BodyTextIndent2"/>
+              <w:pStyle w:val="Sisennettyleipteksti2"/>
               <w:spacing w:line="240" w:lineRule="auto"/>
               <w:ind w:left="0"/>
               <w:rPr>
@@ -4791,7 +4793,7 @@
           </w:p>
           <w:p>
             <w:pPr>
-              <w:pStyle w:val="BodyTextIndent2"/>
+              <w:pStyle w:val="Sisennettyleipteksti2"/>
               <w:spacing w:line="240" w:lineRule="auto"/>
               <w:ind w:left="0"/>
               <w:rPr>
@@ -4808,7 +4810,7 @@
           </w:tcPr>
           <w:p>
             <w:pPr>
-              <w:pStyle w:val="BodyTextIndent2"/>
+              <w:pStyle w:val="Sisennettyleipteksti2"/>
               <w:spacing w:line="240" w:lineRule="auto"/>
               <w:ind w:left="0"/>
               <w:rPr>
@@ -4924,7 +4926,7 @@
           </w:tcPr>
           <w:p>
             <w:pPr>
-              <w:pStyle w:val="BodyTextIndent2"/>
+              <w:pStyle w:val="Sisennettyleipteksti2"/>
               <w:spacing w:line="240" w:lineRule="auto"/>
               <w:ind w:left="0"/>
               <w:rPr>
@@ -4963,7 +4965,7 @@
           </w:p>
           <w:p>
             <w:pPr>
-              <w:pStyle w:val="BodyTextIndent2"/>
+              <w:pStyle w:val="Sisennettyleipteksti2"/>
               <w:spacing w:line="240" w:lineRule="auto"/>
               <w:ind w:left="0"/>
               <w:rPr>
@@ -5041,7 +5043,7 @@
     </w:tbl>
     <w:p>
       <w:pPr>
-        <w:pStyle w:val="BodyTextIndent2"/>
+        <w:pStyle w:val="Sisennettyleipteksti2"/>
         <w:spacing w:line="240" w:lineRule="auto"/>
         <w:ind w:left="1080"/>
         <w:rPr>
@@ -5052,7 +5054,7 @@
     </w:p>
     <w:p>
       <w:pPr>
-        <w:pStyle w:val="BodyTextIndent2"/>
+        <w:pStyle w:val="Sisennettyleipteksti2"/>
         <w:spacing w:line="240" w:lineRule="auto"/>
         <w:ind w:left="1080"/>
         <w:rPr>
@@ -5077,7 +5079,7 @@
     </w:p>
     <w:p>
       <w:pPr>
-        <w:pStyle w:val="BodyTextIndent2"/>
+        <w:pStyle w:val="Sisennettyleipteksti2"/>
         <w:spacing w:line="240" w:lineRule="auto"/>
         <w:ind w:left="1080"/>
         <w:rPr>
@@ -5088,7 +5090,7 @@
     </w:p>
     <w:p>
       <w:pPr>
-        <w:pStyle w:val="BodyTextIndent2"/>
+        <w:pStyle w:val="Sisennettyleipteksti2"/>
         <w:spacing w:line="240" w:lineRule="auto"/>
         <w:ind w:left="1080"/>
         <w:rPr>
@@ -5099,7 +5101,7 @@
     </w:p>
     <w:p>
       <w:pPr>
-        <w:pStyle w:val="BodyTextIndent2"/>
+        <w:pStyle w:val="Sisennettyleipteksti2"/>
         <w:spacing w:line="240" w:lineRule="auto"/>
         <w:ind w:left="1080"/>
         <w:rPr>
@@ -5110,7 +5112,7 @@
     </w:p>
     <w:p>
       <w:pPr>
-        <w:pStyle w:val="BodyTextIndent2"/>
+        <w:pStyle w:val="Sisennettyleipteksti2"/>
         <w:spacing w:line="240" w:lineRule="auto"/>
         <w:ind w:left="1080"/>
         <w:rPr>
@@ -5121,7 +5123,7 @@
     </w:p>
     <w:p>
       <w:pPr>
-        <w:pStyle w:val="BodyTextIndent2"/>
+        <w:pStyle w:val="Sisennettyleipteksti2"/>
         <w:spacing w:line="240" w:lineRule="auto"/>
         <w:ind w:left="1080"/>
         <w:rPr>
@@ -5132,7 +5134,7 @@
     </w:p>
     <w:p>
       <w:pPr>
-        <w:pStyle w:val="BodyTextIndent2"/>
+        <w:pStyle w:val="Sisennettyleipteksti2"/>
         <w:spacing w:line="240" w:lineRule="auto"/>
         <w:ind w:left="1080"/>
         <w:rPr>
@@ -5143,7 +5145,7 @@
     </w:p>
     <w:p>
       <w:pPr>
-        <w:pStyle w:val="BodyTextIndent2"/>
+        <w:pStyle w:val="Sisennettyleipteksti2"/>
         <w:spacing w:line="240" w:lineRule="auto"/>
         <w:ind w:left="1080"/>
         <w:rPr>
@@ -5154,7 +5156,7 @@
     </w:p>
     <w:p>
       <w:pPr>
-        <w:pStyle w:val="BodyTextIndent2"/>
+        <w:pStyle w:val="Sisennettyleipteksti2"/>
         <w:spacing w:line="240" w:lineRule="auto"/>
         <w:ind w:left="1080"/>
         <w:rPr>
@@ -5165,7 +5167,7 @@
     </w:p>
     <w:p>
       <w:pPr>
-        <w:pStyle w:val="BodyTextIndent2"/>
+        <w:pStyle w:val="Sisennettyleipteksti2"/>
         <w:spacing w:line="240" w:lineRule="auto"/>
         <w:ind w:left="1080"/>
         <w:rPr>
@@ -5176,7 +5178,7 @@
     </w:p>
     <w:p>
       <w:pPr>
-        <w:pStyle w:val="BodyTextIndent2"/>
+        <w:pStyle w:val="Sisennettyleipteksti2"/>
         <w:spacing w:line="240" w:lineRule="auto"/>
         <w:ind w:left="1080"/>
         <w:rPr>
@@ -5187,7 +5189,7 @@
     </w:p>
     <w:p>
       <w:pPr>
-        <w:pStyle w:val="BodyTextIndent2"/>
+        <w:pStyle w:val="Sisennettyleipteksti2"/>
         <w:spacing w:line="240" w:lineRule="auto"/>
         <w:ind w:left="1080"/>
         <w:rPr>
@@ -5198,7 +5200,7 @@
     </w:p>
     <w:p>
       <w:pPr>
-        <w:pStyle w:val="BodyTextIndent2"/>
+        <w:pStyle w:val="Sisennettyleipteksti2"/>
         <w:spacing w:line="240" w:lineRule="auto"/>
         <w:ind w:left="1080"/>
         <w:rPr>
@@ -5209,7 +5211,7 @@
     </w:p>
     <w:p>
       <w:pPr>
-        <w:pStyle w:val="BodyTextIndent2"/>
+        <w:pStyle w:val="Sisennettyleipteksti2"/>
         <w:spacing w:line="240" w:lineRule="auto"/>
         <w:ind w:left="1080"/>
         <w:rPr>
@@ -5220,7 +5222,7 @@
     </w:p>
     <w:p>
       <w:pPr>
-        <w:pStyle w:val="BodyTextIndent2"/>
+        <w:pStyle w:val="Sisennettyleipteksti2"/>
         <w:spacing w:line="240" w:lineRule="auto"/>
         <w:ind w:left="1080"/>
         <w:rPr>
@@ -5231,7 +5233,7 @@
     </w:p>
     <w:p>
       <w:pPr>
-        <w:pStyle w:val="BodyTextIndent2"/>
+        <w:pStyle w:val="Sisennettyleipteksti2"/>
         <w:spacing w:line="240" w:lineRule="auto"/>
         <w:ind w:left="1080"/>
         <w:rPr>
@@ -5242,7 +5244,7 @@
     </w:p>
     <w:p>
       <w:pPr>
-        <w:pStyle w:val="BodyTextIndent2"/>
+        <w:pStyle w:val="Sisennettyleipteksti2"/>
         <w:spacing w:line="240" w:lineRule="auto"/>
         <w:ind w:left="1080"/>
         <w:rPr>
@@ -5253,7 +5255,7 @@
     </w:p>
     <w:p>
       <w:pPr>
-        <w:pStyle w:val="BodyTextIndent2"/>
+        <w:pStyle w:val="Sisennettyleipteksti2"/>
         <w:spacing w:line="240" w:lineRule="auto"/>
         <w:ind w:left="1080"/>
         <w:rPr>
@@ -5264,7 +5266,7 @@
     </w:p>
     <w:p>
       <w:pPr>
-        <w:pStyle w:val="BodyTextIndent2"/>
+        <w:pStyle w:val="Sisennettyleipteksti2"/>
         <w:spacing w:line="240" w:lineRule="auto"/>
         <w:ind w:left="1080"/>
         <w:rPr>
@@ -5275,7 +5277,7 @@
     </w:p>
     <w:p>
       <w:pPr>
-        <w:pStyle w:val="BodyTextIndent2"/>
+        <w:pStyle w:val="Sisennettyleipteksti2"/>
         <w:spacing w:line="240" w:lineRule="auto"/>
         <w:ind w:left="1080"/>
         <w:rPr>
@@ -5300,7 +5302,7 @@
     </w:p>
     <w:p>
       <w:pPr>
-        <w:pStyle w:val="BodyTextIndent2"/>
+        <w:pStyle w:val="Sisennettyleipteksti2"/>
         <w:spacing w:line="240" w:lineRule="auto"/>
         <w:ind w:left="1080"/>
         <w:rPr>
@@ -5311,7 +5313,7 @@
     </w:p>
     <w:p>
       <w:pPr>
-        <w:pStyle w:val="BodyTextIndent2"/>
+        <w:pStyle w:val="Sisennettyleipteksti2"/>
         <w:spacing w:line="240" w:lineRule="auto"/>
         <w:ind w:left="1080"/>
         <w:rPr>
@@ -5322,7 +5324,7 @@
     </w:p>
     <w:p>
       <w:pPr>
-        <w:pStyle w:val="Heading1"/>
+        <w:pStyle w:val="Otsikko1"/>
         <w:numPr>
           <w:ilvl w:val="0"/>
           <w:numId w:val="1"/>
@@ -5335,10 +5337,10 @@
           <w:szCs w:val="24"/>
         </w:rPr>
       </w:pPr>
-      <w:bookmarkStart w:name="_Toc52709189" w:id="16"/>
-      <w:bookmarkStart w:name="_Toc53044032" w:id="17"/>
-      <w:bookmarkStart w:name="_Toc73940667" w:id="18"/>
-      <w:bookmarkStart w:name="_Toc64966547" w:id="19"/>
+      <w:bookmarkStart w:id="16" w:name="_Toc52709189"/>
+      <w:bookmarkStart w:id="17" w:name="_Toc53044032"/>
+      <w:bookmarkStart w:id="18" w:name="_Toc73940667"/>
+      <w:bookmarkStart w:id="19" w:name="_Toc64966547"/>
       <w:r>
         <w:rPr>
           <w:rFonts w:ascii="Verdana" w:hAnsi="Verdana" w:cs="Verdana"/>
@@ -5354,7 +5356,7 @@
     </w:p>
     <w:p>
       <w:pPr>
-        <w:pStyle w:val="Heading2"/>
+        <w:pStyle w:val="Otsikko2"/>
         <w:spacing w:line="360" w:lineRule="auto"/>
         <w:ind w:firstLine="357"/>
         <w:rPr>
@@ -5365,11 +5367,11 @@
           <w:szCs w:val="24"/>
         </w:rPr>
       </w:pPr>
-      <w:bookmarkStart w:name="_Projektin_tehtäväluettelo" w:id="20"/>
-      <w:bookmarkStart w:name="_Toc52709190" w:id="21"/>
-      <w:bookmarkStart w:name="_Toc53044033" w:id="22"/>
-      <w:bookmarkStart w:name="_Toc73940668" w:id="23"/>
-      <w:bookmarkStart w:name="_Toc64966548" w:id="24"/>
+      <w:bookmarkStart w:id="20" w:name="_Projektin_tehtäväluettelo"/>
+      <w:bookmarkStart w:id="21" w:name="_Toc52709190"/>
+      <w:bookmarkStart w:id="22" w:name="_Toc53044033"/>
+      <w:bookmarkStart w:id="23" w:name="_Toc73940668"/>
+      <w:bookmarkStart w:id="24" w:name="_Toc64966548"/>
       <w:bookmarkEnd w:id="20"/>
       <w:r>
         <w:rPr>
@@ -5637,7 +5639,7 @@
     </w:p>
     <w:p>
       <w:pPr>
-        <w:pStyle w:val="Heading2"/>
+        <w:pStyle w:val="Otsikko2"/>
         <w:spacing w:line="360" w:lineRule="auto"/>
         <w:ind w:firstLine="357"/>
         <w:rPr>
@@ -5648,10 +5650,10 @@
           <w:szCs w:val="24"/>
         </w:rPr>
       </w:pPr>
-      <w:bookmarkStart w:name="_Toc52709191" w:id="25"/>
-      <w:bookmarkStart w:name="_Toc53044034" w:id="26"/>
-      <w:bookmarkStart w:name="_Toc73940669" w:id="27"/>
-      <w:bookmarkStart w:name="_Toc64966549" w:id="28"/>
+      <w:bookmarkStart w:id="25" w:name="_Toc52709191"/>
+      <w:bookmarkStart w:id="26" w:name="_Toc53044034"/>
+      <w:bookmarkStart w:id="27" w:name="_Toc73940669"/>
+      <w:bookmarkStart w:id="28" w:name="_Toc64966549"/>
       <w:r>
         <w:rPr>
           <w:rFonts w:ascii="Verdana" w:hAnsi="Verdana" w:cs="Verdana"/>
@@ -5983,7 +5985,7 @@
     </w:p>
     <w:p>
       <w:pPr>
-        <w:pStyle w:val="Heading2"/>
+        <w:pStyle w:val="Otsikko2"/>
         <w:spacing w:line="360" w:lineRule="auto"/>
         <w:ind w:firstLine="357"/>
         <w:rPr>
@@ -5994,7 +5996,7 @@
           <w:szCs w:val="24"/>
         </w:rPr>
       </w:pPr>
-      <w:bookmarkStart w:name="_Toc64966550" w:id="29"/>
+      <w:bookmarkStart w:id="29" w:name="_Toc64966550"/>
       <w:r>
         <w:rPr>
           <w:rFonts w:ascii="Verdana" w:hAnsi="Verdana" w:cs="Verdana"/>
@@ -6190,12 +6192,12 @@
         <w:tblW w:w="8807" w:type="dxa"/>
         <w:tblInd w:w="1204" w:type="dxa"/>
         <w:tblBorders>
-          <w:top w:val="single" w:color="000000" w:themeColor="text1" w:sz="6" w:space="0"/>
-          <w:left w:val="single" w:color="000000" w:themeColor="text1" w:sz="6" w:space="0"/>
-          <w:bottom w:val="single" w:color="000000" w:themeColor="text1" w:sz="6" w:space="0"/>
-          <w:right w:val="single" w:color="000000" w:themeColor="text1" w:sz="6" w:space="0"/>
-          <w:insideH w:val="single" w:color="000000" w:themeColor="text1" w:sz="6" w:space="0"/>
-          <w:insideV w:val="single" w:color="000000" w:themeColor="text1" w:sz="6" w:space="0"/>
+          <w:top w:val="single" w:sz="6" w:space="0" w:color="000000" w:themeColor="text1"/>
+          <w:left w:val="single" w:sz="6" w:space="0" w:color="000000" w:themeColor="text1"/>
+          <w:bottom w:val="single" w:sz="6" w:space="0" w:color="000000" w:themeColor="text1"/>
+          <w:right w:val="single" w:sz="6" w:space="0" w:color="000000" w:themeColor="text1"/>
+          <w:insideH w:val="single" w:sz="6" w:space="0" w:color="000000" w:themeColor="text1"/>
+          <w:insideV w:val="single" w:sz="6" w:space="0" w:color="000000" w:themeColor="text1"/>
         </w:tblBorders>
         <w:tblLayout w:type="fixed"/>
         <w:tblCellMar>
@@ -6206,8 +6208,8 @@
       </w:tblPr>
       <w:tblGrid>
         <w:gridCol w:w="1425"/>
-        <w:gridCol w:w="2137"/>
-        <w:gridCol w:w="3119"/>
+        <w:gridCol w:w="2183"/>
+        <w:gridCol w:w="3073"/>
         <w:gridCol w:w="2126"/>
       </w:tblGrid>
       <w:tr>
@@ -6218,7 +6220,7 @@
           </w:tcPr>
           <w:p>
             <w:pPr>
-              <w:pStyle w:val="BodyTextIndent2"/>
+              <w:pStyle w:val="Sisennettyleipteksti2"/>
               <w:ind w:left="0"/>
               <w:rPr>
                 <w:sz w:val="20"/>
@@ -6236,12 +6238,12 @@
         </w:tc>
         <w:tc>
           <w:tcPr>
-            <w:tcW w:w="2137" w:type="dxa"/>
+            <w:tcW w:w="2183" w:type="dxa"/>
             <w:shd w:val="clear" w:color="auto" w:fill="FFFFFF" w:themeFill="background1"/>
           </w:tcPr>
           <w:p>
             <w:pPr>
-              <w:pStyle w:val="BodyTextIndent2"/>
+              <w:pStyle w:val="Sisennettyleipteksti2"/>
               <w:ind w:left="0"/>
               <w:rPr>
                 <w:sz w:val="20"/>
@@ -6259,12 +6261,12 @@
         </w:tc>
         <w:tc>
           <w:tcPr>
-            <w:tcW w:w="3119" w:type="dxa"/>
+            <w:tcW w:w="3073" w:type="dxa"/>
             <w:shd w:val="clear" w:color="auto" w:fill="FFFFFF" w:themeFill="background1"/>
           </w:tcPr>
           <w:p>
             <w:pPr>
-              <w:pStyle w:val="BodyTextIndent2"/>
+              <w:pStyle w:val="Sisennettyleipteksti2"/>
               <w:ind w:left="0"/>
               <w:rPr>
                 <w:sz w:val="20"/>
@@ -6287,7 +6289,7 @@
           </w:tcPr>
           <w:p>
             <w:pPr>
-              <w:pStyle w:val="BodyTextIndent2"/>
+              <w:pStyle w:val="Sisennettyleipteksti2"/>
               <w:ind w:left="0"/>
               <w:rPr>
                 <w:sz w:val="20"/>
@@ -6331,7 +6333,7 @@
         </w:tc>
         <w:tc>
           <w:tcPr>
-            <w:tcW w:w="2137" w:type="dxa"/>
+            <w:tcW w:w="2183" w:type="dxa"/>
           </w:tcPr>
           <w:p>
             <w:pPr>
@@ -6353,7 +6355,7 @@
         </w:tc>
         <w:tc>
           <w:tcPr>
-            <w:tcW w:w="3119" w:type="dxa"/>
+            <w:tcW w:w="3073" w:type="dxa"/>
           </w:tcPr>
           <w:p>
             <w:pPr>
@@ -6432,7 +6434,7 @@
         </w:tc>
         <w:tc>
           <w:tcPr>
-            <w:tcW w:w="2137" w:type="dxa"/>
+            <w:tcW w:w="2183" w:type="dxa"/>
           </w:tcPr>
           <w:p>
             <w:pPr>
@@ -6454,7 +6456,7 @@
         </w:tc>
         <w:tc>
           <w:tcPr>
-            <w:tcW w:w="3119" w:type="dxa"/>
+            <w:tcW w:w="3073" w:type="dxa"/>
           </w:tcPr>
           <w:p>
             <w:pPr>
@@ -6533,7 +6535,7 @@
         </w:tc>
         <w:tc>
           <w:tcPr>
-            <w:tcW w:w="2137" w:type="dxa"/>
+            <w:tcW w:w="2183" w:type="dxa"/>
           </w:tcPr>
           <w:p>
             <w:pPr>
@@ -6555,7 +6557,7 @@
         </w:tc>
         <w:tc>
           <w:tcPr>
-            <w:tcW w:w="3119" w:type="dxa"/>
+            <w:tcW w:w="3073" w:type="dxa"/>
           </w:tcPr>
           <w:p>
             <w:pPr>
@@ -6625,7 +6627,7 @@
         </w:tc>
         <w:tc>
           <w:tcPr>
-            <w:tcW w:w="2137" w:type="dxa"/>
+            <w:tcW w:w="2183" w:type="dxa"/>
           </w:tcPr>
           <w:p>
             <w:pPr>
@@ -6647,7 +6649,7 @@
         </w:tc>
         <w:tc>
           <w:tcPr>
-            <w:tcW w:w="3119" w:type="dxa"/>
+            <w:tcW w:w="3073" w:type="dxa"/>
           </w:tcPr>
           <w:p>
             <w:pPr>
@@ -6757,7 +6759,7 @@
         </w:tc>
         <w:tc>
           <w:tcPr>
-            <w:tcW w:w="2137" w:type="dxa"/>
+            <w:tcW w:w="2183" w:type="dxa"/>
           </w:tcPr>
           <w:p>
             <w:pPr>
@@ -6779,7 +6781,7 @@
         </w:tc>
         <w:tc>
           <w:tcPr>
-            <w:tcW w:w="3119" w:type="dxa"/>
+            <w:tcW w:w="3073" w:type="dxa"/>
           </w:tcPr>
           <w:p>
             <w:pPr>
@@ -6847,7 +6849,7 @@
         </w:tc>
         <w:tc>
           <w:tcPr>
-            <w:tcW w:w="2137" w:type="dxa"/>
+            <w:tcW w:w="2183" w:type="dxa"/>
           </w:tcPr>
           <w:p>
             <w:pPr>
@@ -6869,7 +6871,7 @@
         </w:tc>
         <w:tc>
           <w:tcPr>
-            <w:tcW w:w="3119" w:type="dxa"/>
+            <w:tcW w:w="3073" w:type="dxa"/>
           </w:tcPr>
           <w:p>
             <w:pPr>
@@ -7017,7 +7019,7 @@
         </w:tc>
         <w:tc>
           <w:tcPr>
-            <w:tcW w:w="2137" w:type="dxa"/>
+            <w:tcW w:w="2183" w:type="dxa"/>
           </w:tcPr>
           <w:p>
             <w:pPr>
@@ -7049,7 +7051,7 @@
         </w:tc>
         <w:tc>
           <w:tcPr>
-            <w:tcW w:w="3119" w:type="dxa"/>
+            <w:tcW w:w="3073" w:type="dxa"/>
           </w:tcPr>
           <w:p>
             <w:pPr>
@@ -7145,7 +7147,7 @@
         </w:tc>
         <w:tc>
           <w:tcPr>
-            <w:tcW w:w="2137" w:type="dxa"/>
+            <w:tcW w:w="2183" w:type="dxa"/>
           </w:tcPr>
           <w:p>
             <w:pPr>
@@ -7167,23 +7169,32 @@
         </w:tc>
         <w:tc>
           <w:tcPr>
-            <w:tcW w:w="3119" w:type="dxa"/>
-          </w:tcPr>
-          <w:p>
-            <w:pPr>
-              <w:rPr>
-                <w:rFonts w:ascii="Verdana" w:hAnsi="Verdana" w:cs="Verdana"/>
-                <w:sz w:val="20"/>
-                <w:szCs w:val="20"/>
-              </w:rPr>
-            </w:pPr>
-            <w:r>
-              <w:rPr>
-                <w:rFonts w:ascii="Verdana" w:hAnsi="Verdana" w:cs="Verdana"/>
-                <w:sz w:val="20"/>
-                <w:szCs w:val="20"/>
-              </w:rPr>
-              <w:t xml:space="preserve">Sovellukseen kirjautuminen tapahtuu lähettämällä http POST metodilla kortin ID numero ja PIN-koodi login.js </w:t>
+            <w:tcW w:w="3073" w:type="dxa"/>
+          </w:tcPr>
+          <w:p>
+            <w:pPr>
+              <w:rPr>
+                <w:rFonts w:ascii="Verdana" w:hAnsi="Verdana" w:cs="Verdana"/>
+                <w:sz w:val="20"/>
+                <w:szCs w:val="20"/>
+              </w:rPr>
+            </w:pPr>
+            <w:r>
+              <w:rPr>
+                <w:rFonts w:ascii="Verdana" w:hAnsi="Verdana" w:cs="Verdana"/>
+                <w:sz w:val="20"/>
+                <w:szCs w:val="20"/>
+              </w:rPr>
+              <w:t xml:space="preserve">Sovellukseen kirjautuminen tapahtuu lähettämällä http </w:t>
+            </w:r>
+            <w:r>
+              <w:rPr>
+                <w:rFonts w:ascii="Verdana" w:hAnsi="Verdana" w:cs="Verdana"/>
+                <w:sz w:val="20"/>
+                <w:szCs w:val="20"/>
+              </w:rPr>
+              <w:lastRenderedPageBreak/>
+              <w:t xml:space="preserve">POST metodilla kortin ID numero ja PIN-koodi login.js </w:t>
             </w:r>
             <w:proofErr w:type="spellStart"/>
             <w:r>
@@ -7215,6 +7226,7 @@
                 <w:sz w:val="20"/>
                 <w:szCs w:val="20"/>
               </w:rPr>
+              <w:lastRenderedPageBreak/>
               <w:t>Tietokone</w:t>
             </w:r>
           </w:p>
@@ -7245,7 +7257,7 @@
         </w:tc>
         <w:tc>
           <w:tcPr>
-            <w:tcW w:w="2137" w:type="dxa"/>
+            <w:tcW w:w="2183" w:type="dxa"/>
           </w:tcPr>
           <w:p>
             <w:pPr>
@@ -7267,7 +7279,7 @@
         </w:tc>
         <w:tc>
           <w:tcPr>
-            <w:tcW w:w="3119" w:type="dxa"/>
+            <w:tcW w:w="3073" w:type="dxa"/>
           </w:tcPr>
           <w:p>
             <w:pPr>
@@ -7345,7 +7357,7 @@
         </w:tc>
         <w:tc>
           <w:tcPr>
-            <w:tcW w:w="2137" w:type="dxa"/>
+            <w:tcW w:w="2183" w:type="dxa"/>
           </w:tcPr>
           <w:p>
             <w:pPr>
@@ -7367,7 +7379,7 @@
         </w:tc>
         <w:tc>
           <w:tcPr>
-            <w:tcW w:w="3119" w:type="dxa"/>
+            <w:tcW w:w="3073" w:type="dxa"/>
           </w:tcPr>
           <w:p>
             <w:pPr>
@@ -7463,7 +7475,7 @@
         </w:tc>
         <w:tc>
           <w:tcPr>
-            <w:tcW w:w="2137" w:type="dxa"/>
+            <w:tcW w:w="2183" w:type="dxa"/>
           </w:tcPr>
           <w:p>
             <w:pPr>
@@ -7485,7 +7497,7 @@
         </w:tc>
         <w:tc>
           <w:tcPr>
-            <w:tcW w:w="3119" w:type="dxa"/>
+            <w:tcW w:w="3073" w:type="dxa"/>
           </w:tcPr>
           <w:p>
             <w:pPr>
@@ -7573,7 +7585,7 @@
         </w:tc>
         <w:tc>
           <w:tcPr>
-            <w:tcW w:w="2137" w:type="dxa"/>
+            <w:tcW w:w="2183" w:type="dxa"/>
           </w:tcPr>
           <w:p>
             <w:pPr>
@@ -7595,7 +7607,7 @@
         </w:tc>
         <w:tc>
           <w:tcPr>
-            <w:tcW w:w="3119" w:type="dxa"/>
+            <w:tcW w:w="3073" w:type="dxa"/>
           </w:tcPr>
           <w:p>
             <w:pPr>
@@ -7683,7 +7695,7 @@
         </w:tc>
         <w:tc>
           <w:tcPr>
-            <w:tcW w:w="2137" w:type="dxa"/>
+            <w:tcW w:w="2183" w:type="dxa"/>
           </w:tcPr>
           <w:p>
             <w:pPr>
@@ -7705,7 +7717,7 @@
         </w:tc>
         <w:tc>
           <w:tcPr>
-            <w:tcW w:w="3119" w:type="dxa"/>
+            <w:tcW w:w="3073" w:type="dxa"/>
           </w:tcPr>
           <w:p>
             <w:pPr>
@@ -7793,7 +7805,7 @@
         </w:tc>
         <w:tc>
           <w:tcPr>
-            <w:tcW w:w="2137" w:type="dxa"/>
+            <w:tcW w:w="2183" w:type="dxa"/>
           </w:tcPr>
           <w:p>
             <w:pPr>
@@ -7815,7 +7827,7 @@
         </w:tc>
         <w:tc>
           <w:tcPr>
-            <w:tcW w:w="3119" w:type="dxa"/>
+            <w:tcW w:w="3073" w:type="dxa"/>
           </w:tcPr>
           <w:p>
             <w:pPr>
@@ -7906,7 +7918,7 @@
         </w:tc>
         <w:tc>
           <w:tcPr>
-            <w:tcW w:w="2137" w:type="dxa"/>
+            <w:tcW w:w="2183" w:type="dxa"/>
           </w:tcPr>
           <w:p>
             <w:pPr>
@@ -7928,7 +7940,7 @@
         </w:tc>
         <w:tc>
           <w:tcPr>
-            <w:tcW w:w="3119" w:type="dxa"/>
+            <w:tcW w:w="3073" w:type="dxa"/>
           </w:tcPr>
           <w:p>
             <w:pPr>
@@ -8016,7 +8028,7 @@
         </w:tc>
         <w:tc>
           <w:tcPr>
-            <w:tcW w:w="2137" w:type="dxa"/>
+            <w:tcW w:w="2183" w:type="dxa"/>
           </w:tcPr>
           <w:p>
             <w:pPr>
@@ -8038,7 +8050,7 @@
         </w:tc>
         <w:tc>
           <w:tcPr>
-            <w:tcW w:w="3119" w:type="dxa"/>
+            <w:tcW w:w="3073" w:type="dxa"/>
           </w:tcPr>
           <w:p>
             <w:pPr>
@@ -8126,7 +8138,7 @@
         </w:tc>
         <w:tc>
           <w:tcPr>
-            <w:tcW w:w="2137" w:type="dxa"/>
+            <w:tcW w:w="2183" w:type="dxa"/>
           </w:tcPr>
           <w:p>
             <w:pPr>
@@ -8148,7 +8160,7 @@
         </w:tc>
         <w:tc>
           <w:tcPr>
-            <w:tcW w:w="3119" w:type="dxa"/>
+            <w:tcW w:w="3073" w:type="dxa"/>
           </w:tcPr>
           <w:p>
             <w:pPr>
@@ -8484,7 +8496,7 @@
     </w:p>
     <w:p>
       <w:pPr>
-        <w:pStyle w:val="Heading2"/>
+        <w:pStyle w:val="Otsikko2"/>
         <w:spacing w:line="360" w:lineRule="auto"/>
         <w:ind w:firstLine="357"/>
         <w:rPr>
@@ -8495,9 +8507,9 @@
           <w:szCs w:val="24"/>
         </w:rPr>
       </w:pPr>
-      <w:bookmarkStart w:name="_Toc64966551" w:id="30"/>
-      <w:bookmarkStart w:name="_Toc53044035" w:id="31"/>
-      <w:bookmarkStart w:name="_Toc73940670" w:id="32"/>
+      <w:bookmarkStart w:id="30" w:name="_Toc64966551"/>
+      <w:bookmarkStart w:id="31" w:name="_Toc53044035"/>
+      <w:bookmarkStart w:id="32" w:name="_Toc73940670"/>
       <w:r>
         <w:rPr>
           <w:rFonts w:ascii="Verdana" w:hAnsi="Verdana" w:cs="Verdana"/>
@@ -8678,12 +8690,12 @@
         <w:tblW w:w="8647" w:type="dxa"/>
         <w:tblInd w:w="1204" w:type="dxa"/>
         <w:tblBorders>
-          <w:top w:val="single" w:color="000000" w:sz="6" w:space="0"/>
-          <w:left w:val="single" w:color="000000" w:sz="6" w:space="0"/>
-          <w:bottom w:val="single" w:color="000000" w:sz="6" w:space="0"/>
-          <w:right w:val="single" w:color="000000" w:sz="6" w:space="0"/>
-          <w:insideH w:val="single" w:color="000000" w:sz="6" w:space="0"/>
-          <w:insideV w:val="single" w:color="000000" w:sz="6" w:space="0"/>
+          <w:top w:val="single" w:sz="6" w:space="0" w:color="000000"/>
+          <w:left w:val="single" w:sz="6" w:space="0" w:color="000000"/>
+          <w:bottom w:val="single" w:sz="6" w:space="0" w:color="000000"/>
+          <w:right w:val="single" w:sz="6" w:space="0" w:color="000000"/>
+          <w:insideH w:val="single" w:sz="6" w:space="0" w:color="000000"/>
+          <w:insideV w:val="single" w:sz="6" w:space="0" w:color="000000"/>
         </w:tblBorders>
         <w:tblLayout w:type="fixed"/>
         <w:tblCellMar>
@@ -8706,7 +8718,7 @@
           </w:tcPr>
           <w:p>
             <w:pPr>
-              <w:pStyle w:val="BodyTextIndent2"/>
+              <w:pStyle w:val="Sisennettyleipteksti2"/>
               <w:ind w:left="0"/>
               <w:rPr>
                 <w:sz w:val="20"/>
@@ -8729,7 +8741,7 @@
           </w:tcPr>
           <w:p>
             <w:pPr>
-              <w:pStyle w:val="BodyTextIndent2"/>
+              <w:pStyle w:val="Sisennettyleipteksti2"/>
               <w:ind w:left="0"/>
               <w:rPr>
                 <w:sz w:val="20"/>
@@ -8752,7 +8764,7 @@
           </w:tcPr>
           <w:p>
             <w:pPr>
-              <w:pStyle w:val="BodyTextIndent2"/>
+              <w:pStyle w:val="Sisennettyleipteksti2"/>
               <w:ind w:left="0"/>
               <w:rPr>
                 <w:sz w:val="20"/>
@@ -8775,7 +8787,7 @@
           </w:tcPr>
           <w:p>
             <w:pPr>
-              <w:pStyle w:val="BodyTextIndent2"/>
+              <w:pStyle w:val="Sisennettyleipteksti2"/>
               <w:ind w:left="0"/>
               <w:rPr>
                 <w:sz w:val="20"/>
@@ -9237,7 +9249,7 @@
     </w:p>
     <w:p>
       <w:pPr>
-        <w:pStyle w:val="Heading2"/>
+        <w:pStyle w:val="Otsikko2"/>
         <w:spacing w:line="360" w:lineRule="auto"/>
         <w:ind w:firstLine="357"/>
         <w:rPr>
@@ -9248,7 +9260,7 @@
           <w:szCs w:val="24"/>
         </w:rPr>
       </w:pPr>
-      <w:bookmarkStart w:name="_Toc64966552" w:id="33"/>
+      <w:bookmarkStart w:id="33" w:name="_Toc64966552"/>
       <w:bookmarkEnd w:id="31"/>
       <w:bookmarkEnd w:id="32"/>
       <w:r>
@@ -9464,7 +9476,7 @@
     </w:p>
     <w:p>
       <w:pPr>
-        <w:pStyle w:val="Heading1"/>
+        <w:pStyle w:val="Otsikko1"/>
         <w:numPr>
           <w:ilvl w:val="0"/>
           <w:numId w:val="1"/>
@@ -9478,16 +9490,17 @@
           <w:szCs w:val="24"/>
         </w:rPr>
       </w:pPr>
-      <w:bookmarkStart w:name="_Toc52709210" w:id="34"/>
-      <w:bookmarkStart w:name="_Toc53044050" w:id="35"/>
-      <w:bookmarkStart w:name="_Toc73940677" w:id="36"/>
-      <w:bookmarkStart w:name="_Toc64966553" w:id="37"/>
+      <w:bookmarkStart w:id="34" w:name="_Toc52709210"/>
+      <w:bookmarkStart w:id="35" w:name="_Toc53044050"/>
+      <w:bookmarkStart w:id="36" w:name="_Toc73940677"/>
+      <w:bookmarkStart w:id="37" w:name="_Toc64966553"/>
       <w:r>
         <w:rPr>
           <w:rFonts w:ascii="Verdana" w:hAnsi="Verdana" w:cs="Verdana"/>
           <w:sz w:val="24"/>
           <w:szCs w:val="24"/>
         </w:rPr>
+        <w:lastRenderedPageBreak/>
         <w:t>KOMPONENTTIEN KUVAUKSET</w:t>
       </w:r>
       <w:bookmarkEnd w:id="34"/>
@@ -9497,7 +9510,7 @@
     </w:p>
     <w:p>
       <w:pPr>
-        <w:pStyle w:val="Heading2"/>
+        <w:pStyle w:val="Otsikko2"/>
         <w:spacing w:line="360" w:lineRule="auto"/>
         <w:ind w:firstLine="357"/>
         <w:rPr>
@@ -9508,10 +9521,10 @@
           <w:szCs w:val="24"/>
         </w:rPr>
       </w:pPr>
-      <w:bookmarkStart w:name="_Toc52709211" w:id="38"/>
-      <w:bookmarkStart w:name="_Toc53044051" w:id="39"/>
-      <w:bookmarkStart w:name="_Toc73940678" w:id="40"/>
-      <w:bookmarkStart w:name="_Toc64966554" w:id="41"/>
+      <w:bookmarkStart w:id="38" w:name="_Toc52709211"/>
+      <w:bookmarkStart w:id="39" w:name="_Toc53044051"/>
+      <w:bookmarkStart w:id="40" w:name="_Toc73940678"/>
+      <w:bookmarkStart w:id="41" w:name="_Toc64966554"/>
       <w:r>
         <w:rPr>
           <w:rFonts w:ascii="Verdana" w:hAnsi="Verdana" w:cs="Verdana"/>
@@ -9594,7 +9607,7 @@
     </w:p>
     <w:p>
       <w:pPr>
-        <w:pStyle w:val="Heading2"/>
+        <w:pStyle w:val="Otsikko2"/>
         <w:spacing w:line="360" w:lineRule="auto"/>
         <w:ind w:firstLine="357"/>
         <w:rPr>
@@ -9605,10 +9618,10 @@
           <w:szCs w:val="24"/>
         </w:rPr>
       </w:pPr>
-      <w:bookmarkStart w:name="_Toc52709212" w:id="42"/>
-      <w:bookmarkStart w:name="_Toc53044052" w:id="43"/>
-      <w:bookmarkStart w:name="_Toc73940679" w:id="44"/>
-      <w:bookmarkStart w:name="_Toc64966555" w:id="45"/>
+      <w:bookmarkStart w:id="42" w:name="_Toc52709212"/>
+      <w:bookmarkStart w:id="43" w:name="_Toc53044052"/>
+      <w:bookmarkStart w:id="44" w:name="_Toc73940679"/>
+      <w:bookmarkStart w:id="45" w:name="_Toc64966555"/>
       <w:r>
         <w:rPr>
           <w:rFonts w:ascii="Verdana" w:hAnsi="Verdana" w:cs="Verdana"/>
@@ -9728,10 +9741,10 @@
     <w:p>
       <w:pPr>
         <w:spacing w:line="360" w:lineRule="auto"/>
-        <w:ind w:left="357"/>
-        <w:rPr>
-          <w:rFonts w:ascii="Verdana" w:hAnsi="Verdana" w:cs="Verdana"/>
-          <w:i/>
+        <w:ind w:firstLine="357"/>
+        <w:rPr>
+          <w:rFonts w:ascii="Verdana" w:hAnsi="Verdana"/>
+          <w:b/>
         </w:rPr>
       </w:pPr>
       <w:r>
@@ -9740,95 +9753,89 @@
           <w:i/>
           <w:color w:val="4F81BD" w:themeColor="accent1"/>
         </w:rPr>
-        <w:t>[Liittäkää kuvana tänne komponentin luokkakaavio</w:t>
-      </w:r>
-      <w:r>
-        <w:rPr>
-          <w:rFonts w:ascii="Verdana" w:hAnsi="Verdana" w:cs="Verdana"/>
-          <w:i/>
-          <w:color w:val="4F81BD" w:themeColor="accent1"/>
-        </w:rPr>
-        <w:t xml:space="preserve">. Luokkakaaviossa kuvataan luokkien nimet ja luokkien väliset yhteydet. Luokkien </w:t>
-      </w:r>
-      <w:r>
-        <w:rPr>
-          <w:rFonts w:ascii="Verdana" w:hAnsi="Verdana" w:cs="Verdana"/>
-          <w:i/>
-          <w:color w:val="4F81BD" w:themeColor="accent1"/>
-        </w:rPr>
-        <w:t>jäsenmuuttuji</w:t>
-      </w:r>
-      <w:r>
-        <w:rPr>
-          <w:rFonts w:ascii="Verdana" w:hAnsi="Verdana" w:cs="Verdana"/>
-          <w:i/>
-          <w:color w:val="4F81BD" w:themeColor="accent1"/>
-        </w:rPr>
-        <w:t>sta</w:t>
-      </w:r>
-      <w:r>
-        <w:rPr>
-          <w:rFonts w:ascii="Verdana" w:hAnsi="Verdana" w:cs="Verdana"/>
-          <w:i/>
-          <w:color w:val="4F81BD" w:themeColor="accent1"/>
-        </w:rPr>
-        <w:t xml:space="preserve"> ja -funktioi</w:t>
-      </w:r>
-      <w:r>
-        <w:rPr>
-          <w:rFonts w:ascii="Verdana" w:hAnsi="Verdana" w:cs="Verdana"/>
-          <w:i/>
-          <w:color w:val="4F81BD" w:themeColor="accent1"/>
-        </w:rPr>
-        <w:t>s</w:t>
-      </w:r>
-      <w:r>
-        <w:rPr>
-          <w:rFonts w:ascii="Verdana" w:hAnsi="Verdana" w:cs="Verdana"/>
-          <w:i/>
-          <w:color w:val="4F81BD" w:themeColor="accent1"/>
-        </w:rPr>
-        <w:t xml:space="preserve">ta </w:t>
-      </w:r>
-      <w:r>
-        <w:rPr>
-          <w:rFonts w:ascii="Verdana" w:hAnsi="Verdana" w:cs="Verdana"/>
-          <w:i/>
-          <w:color w:val="4F81BD" w:themeColor="accent1"/>
-        </w:rPr>
-        <w:t>kannattaa</w:t>
-      </w:r>
-      <w:r>
-        <w:rPr>
-          <w:rFonts w:ascii="Verdana" w:hAnsi="Verdana" w:cs="Verdana"/>
-          <w:i/>
-          <w:color w:val="4F81BD" w:themeColor="accent1"/>
-        </w:rPr>
-        <w:t xml:space="preserve"> esittää</w:t>
-      </w:r>
-      <w:r>
-        <w:rPr>
-          <w:rFonts w:ascii="Verdana" w:hAnsi="Verdana" w:cs="Verdana"/>
-          <w:i/>
-          <w:color w:val="4F81BD" w:themeColor="accent1"/>
-        </w:rPr>
-        <w:t xml:space="preserve"> vain olennaisimmat</w:t>
-      </w:r>
-      <w:r>
-        <w:rPr>
-          <w:rFonts w:ascii="Verdana" w:hAnsi="Verdana" w:cs="Verdana"/>
-          <w:i/>
-          <w:color w:val="4F81BD" w:themeColor="accent1"/>
-        </w:rPr>
-        <w:t>.</w:t>
-      </w:r>
-      <w:r>
-        <w:rPr>
-          <w:rFonts w:ascii="Verdana" w:hAnsi="Verdana" w:cs="Verdana"/>
-          <w:i/>
-          <w:color w:val="4F81BD" w:themeColor="accent1"/>
-        </w:rPr>
-        <w:t>]</w:t>
+        <w:drawing>
+          <wp:inline distT="0" distB="0" distL="0" distR="0" wp14:anchorId="74D9E25C" wp14:editId="0CD905BD">
+            <wp:extent cx="6120130" cy="4265295"/>
+            <wp:effectExtent l="0" t="0" r="0" b="1905"/>
+            <wp:docPr id="3" name="Kuva 3"/>
+            <wp:cNvGraphicFramePr>
+              <a:graphicFrameLocks xmlns:a="http://schemas.openxmlformats.org/drawingml/2006/main" noChangeAspect="1"/>
+            </wp:cNvGraphicFramePr>
+            <a:graphic xmlns:a="http://schemas.openxmlformats.org/drawingml/2006/main">
+              <a:graphicData uri="http://schemas.openxmlformats.org/drawingml/2006/picture">
+                <pic:pic xmlns:pic="http://schemas.openxmlformats.org/drawingml/2006/picture">
+                  <pic:nvPicPr>
+                    <pic:cNvPr id="1" name=""/>
+                    <pic:cNvPicPr/>
+                  </pic:nvPicPr>
+                  <pic:blipFill>
+                    <a:blip r:embed="rId13"/>
+                    <a:stretch>
+                      <a:fillRect/>
+                    </a:stretch>
+                  </pic:blipFill>
+                  <pic:spPr>
+                    <a:xfrm>
+                      <a:off x="0" y="0"/>
+                      <a:ext cx="6120130" cy="4265295"/>
+                    </a:xfrm>
+                    <a:prstGeom prst="rect">
+                      <a:avLst/>
+                    </a:prstGeom>
+                  </pic:spPr>
+                </pic:pic>
+              </a:graphicData>
+            </a:graphic>
+          </wp:inline>
+        </w:drawing>
+      </w:r>
+    </w:p>
+    <w:p>
+      <w:pPr>
+        <w:spacing w:line="360" w:lineRule="auto"/>
+        <w:ind w:firstLine="357"/>
+        <w:rPr>
+          <w:rFonts w:ascii="Verdana" w:hAnsi="Verdana"/>
+          <w:sz w:val="20"/>
+        </w:rPr>
+      </w:pPr>
+    </w:p>
+    <w:p>
+      <w:pPr>
+        <w:spacing w:line="360" w:lineRule="auto"/>
+        <w:ind w:firstLine="357"/>
+        <w:rPr>
+          <w:rFonts w:ascii="Verdana" w:hAnsi="Verdana"/>
+          <w:sz w:val="20"/>
+        </w:rPr>
+      </w:pPr>
+      <w:r>
+        <w:rPr>
+          <w:rFonts w:ascii="Verdana" w:hAnsi="Verdana"/>
+          <w:sz w:val="20"/>
+        </w:rPr>
+        <w:t xml:space="preserve">Kuva </w:t>
+      </w:r>
+      <w:r>
+        <w:rPr>
+          <w:rFonts w:ascii="Verdana" w:hAnsi="Verdana"/>
+          <w:sz w:val="20"/>
+        </w:rPr>
+        <w:t>4</w:t>
+      </w:r>
+      <w:r>
+        <w:rPr>
+          <w:rFonts w:ascii="Verdana" w:hAnsi="Verdana"/>
+          <w:sz w:val="20"/>
+        </w:rPr>
+        <w:t xml:space="preserve">. </w:t>
+      </w:r>
+      <w:r>
+        <w:rPr>
+          <w:rFonts w:ascii="Verdana" w:hAnsi="Verdana"/>
+          <w:sz w:val="20"/>
+        </w:rPr>
+        <w:t>DLLSerialport.dll –komponentin luokkakaavio</w:t>
       </w:r>
     </w:p>
     <w:p>
@@ -9847,57 +9854,17 @@
         <w:ind w:firstLine="357"/>
         <w:rPr>
           <w:rFonts w:ascii="Verdana" w:hAnsi="Verdana"/>
-          <w:sz w:val="20"/>
-        </w:rPr>
-      </w:pPr>
-    </w:p>
-    <w:p>
-      <w:pPr>
-        <w:spacing w:line="360" w:lineRule="auto"/>
-        <w:ind w:firstLine="357"/>
-        <w:rPr>
-          <w:rFonts w:ascii="Verdana" w:hAnsi="Verdana"/>
-          <w:sz w:val="20"/>
-        </w:rPr>
-      </w:pPr>
-      <w:r>
-        <w:rPr>
-          <w:rFonts w:ascii="Verdana" w:hAnsi="Verdana"/>
-          <w:sz w:val="20"/>
-        </w:rPr>
-        <w:t xml:space="preserve">Kuva </w:t>
-      </w:r>
-      <w:r>
-        <w:rPr>
-          <w:rFonts w:ascii="Verdana" w:hAnsi="Verdana"/>
-          <w:sz w:val="20"/>
-        </w:rPr>
-        <w:t>4</w:t>
-      </w:r>
-      <w:r>
-        <w:rPr>
-          <w:rFonts w:ascii="Verdana" w:hAnsi="Verdana"/>
-          <w:sz w:val="20"/>
-        </w:rPr>
-        <w:t xml:space="preserve">. </w:t>
-      </w:r>
-      <w:r>
-        <w:rPr>
-          <w:rFonts w:ascii="Verdana" w:hAnsi="Verdana"/>
-          <w:sz w:val="20"/>
-        </w:rPr>
-        <w:t>DLLSerialport.dll –komponentin luokkakaavio</w:t>
-      </w:r>
-    </w:p>
-    <w:p>
-      <w:pPr>
-        <w:spacing w:line="360" w:lineRule="auto"/>
-        <w:ind w:firstLine="357"/>
+          <w:b/>
+        </w:rPr>
+      </w:pPr>
+      <w:bookmarkStart w:id="46" w:name="_Toc411999538"/>
+      <w:r>
         <w:rPr>
           <w:rFonts w:ascii="Verdana" w:hAnsi="Verdana"/>
           <w:b/>
         </w:rPr>
-      </w:pPr>
+        <w:t>Tarjottava rajapinta</w:t>
+      </w:r>
     </w:p>
     <w:p>
       <w:pPr>
@@ -9905,30 +9872,13 @@
         <w:ind w:firstLine="357"/>
         <w:rPr>
           <w:rFonts w:ascii="Verdana" w:hAnsi="Verdana"/>
-          <w:b/>
-        </w:rPr>
-      </w:pPr>
-      <w:bookmarkStart w:name="_Toc411999538" w:id="46"/>
+        </w:rPr>
+      </w:pPr>
       <w:r>
         <w:rPr>
           <w:rFonts w:ascii="Verdana" w:hAnsi="Verdana"/>
-          <w:b/>
-        </w:rPr>
-        <w:t>Tarjottava rajapinta</w:t>
-      </w:r>
-    </w:p>
-    <w:p>
-      <w:pPr>
-        <w:spacing w:line="360" w:lineRule="auto"/>
-        <w:ind w:firstLine="357"/>
-        <w:rPr>
-          <w:rFonts w:ascii="Verdana" w:hAnsi="Verdana"/>
-        </w:rPr>
-      </w:pPr>
-      <w:r>
-        <w:rPr>
-          <w:rFonts w:ascii="Verdana" w:hAnsi="Verdana"/>
-        </w:rPr>
+        </w:rPr>
+        <w:lastRenderedPageBreak/>
         <w:t xml:space="preserve">Komponentti </w:t>
       </w:r>
       <w:r>
@@ -9949,7 +9899,7 @@
     </w:p>
     <w:tbl>
       <w:tblPr>
-        <w:tblStyle w:val="TableGrid"/>
+        <w:tblStyle w:val="TaulukkoRuudukko"/>
         <w:tblW w:w="0" w:type="auto"/>
         <w:tblInd w:w="534" w:type="dxa"/>
         <w:tblLook w:val="04A0" w:firstRow="1" w:lastRow="0" w:firstColumn="1" w:lastColumn="0" w:noHBand="0" w:noVBand="1"/>
@@ -10385,7 +10335,7 @@
     </w:p>
     <w:p>
       <w:pPr>
-        <w:pStyle w:val="Header"/>
+        <w:pStyle w:val="Yltunniste"/>
         <w:tabs>
           <w:tab w:val="clear" w:pos="4819"/>
           <w:tab w:val="clear" w:pos="9638"/>
@@ -10397,7 +10347,7 @@
     </w:p>
     <w:p>
       <w:pPr>
-        <w:pStyle w:val="Heading2"/>
+        <w:pStyle w:val="Otsikko2"/>
         <w:spacing w:line="360" w:lineRule="auto"/>
         <w:ind w:firstLine="357"/>
         <w:rPr>
@@ -10408,7 +10358,7 @@
           <w:szCs w:val="24"/>
         </w:rPr>
       </w:pPr>
-      <w:bookmarkStart w:name="_Toc64966556" w:id="47"/>
+      <w:bookmarkStart w:id="47" w:name="_Toc64966556"/>
       <w:bookmarkEnd w:id="46"/>
       <w:r>
         <w:rPr>
@@ -10692,7 +10642,7 @@
     </w:p>
     <w:tbl>
       <w:tblPr>
-        <w:tblStyle w:val="TableGrid"/>
+        <w:tblStyle w:val="TaulukkoRuudukko"/>
         <w:tblW w:w="0" w:type="auto"/>
         <w:tblInd w:w="534" w:type="dxa"/>
         <w:tblLook w:val="04A0" w:firstRow="1" w:lastRow="0" w:firstColumn="1" w:lastColumn="0" w:noHBand="0" w:noVBand="1"/>
@@ -11193,7 +11143,7 @@
     </w:p>
     <w:p>
       <w:pPr>
-        <w:pStyle w:val="Heading2"/>
+        <w:pStyle w:val="Otsikko2"/>
         <w:spacing w:line="360" w:lineRule="auto"/>
         <w:ind w:firstLine="357"/>
         <w:rPr>
@@ -11205,7 +11155,7 @@
           <w:szCs w:val="24"/>
         </w:rPr>
       </w:pPr>
-      <w:bookmarkStart w:name="_Toc64966557" w:id="48"/>
+      <w:bookmarkStart w:id="48" w:name="_Toc64966557"/>
       <w:r>
         <w:rPr>
           <w:rFonts w:ascii="Verdana" w:hAnsi="Verdana" w:cs="Verdana"/>
@@ -11400,6 +11350,7 @@
           <w:rFonts w:ascii="Verdana" w:hAnsi="Verdana"/>
           <w:sz w:val="20"/>
         </w:rPr>
+        <w:lastRenderedPageBreak/>
         <w:t xml:space="preserve">Kuva </w:t>
       </w:r>
       <w:r>
@@ -11483,7 +11434,7 @@
     </w:p>
     <w:tbl>
       <w:tblPr>
-        <w:tblStyle w:val="TableGrid"/>
+        <w:tblStyle w:val="TaulukkoRuudukko"/>
         <w:tblW w:w="0" w:type="auto"/>
         <w:tblInd w:w="534" w:type="dxa"/>
         <w:tblLook w:val="04A0" w:firstRow="1" w:lastRow="0" w:firstColumn="1" w:lastColumn="0" w:noHBand="0" w:noVBand="1"/>
@@ -12016,7 +11967,7 @@
     <w:p/>
     <w:p>
       <w:pPr>
-        <w:pStyle w:val="Heading2"/>
+        <w:pStyle w:val="Otsikko2"/>
         <w:spacing w:line="360" w:lineRule="auto"/>
         <w:ind w:firstLine="357"/>
         <w:rPr>
@@ -12027,7 +11978,7 @@
           <w:szCs w:val="24"/>
         </w:rPr>
       </w:pPr>
-      <w:bookmarkStart w:name="_Toc64966558" w:id="49"/>
+      <w:bookmarkStart w:id="49" w:name="_Toc64966558"/>
       <w:r>
         <w:rPr>
           <w:rFonts w:ascii="Verdana" w:hAnsi="Verdana" w:cs="Verdana"/>
@@ -12096,7 +12047,7 @@
     </w:p>
     <w:p>
       <w:pPr>
-        <w:pStyle w:val="FootnoteText"/>
+        <w:pStyle w:val="Alaviitteenteksti"/>
         <w:spacing w:line="360" w:lineRule="auto"/>
         <w:rPr>
           <w:rFonts w:ascii="Verdana" w:hAnsi="Verdana" w:cs="Verdana"/>
@@ -12189,6 +12140,7 @@
           <w:rFonts w:ascii="Verdana" w:hAnsi="Verdana"/>
           <w:sz w:val="20"/>
         </w:rPr>
+        <w:lastRenderedPageBreak/>
         <w:t xml:space="preserve">Kuva </w:t>
       </w:r>
       <w:r>
@@ -12357,7 +12309,7 @@
     </w:p>
     <w:p>
       <w:pPr>
-        <w:pStyle w:val="ListParagraph"/>
+        <w:pStyle w:val="Luettelokappale"/>
         <w:numPr>
           <w:ilvl w:val="1"/>
           <w:numId w:val="1"/>
@@ -12515,7 +12467,7 @@
     </w:p>
     <w:p>
       <w:pPr>
-        <w:pStyle w:val="Heading1"/>
+        <w:pStyle w:val="Otsikko1"/>
         <w:numPr>
           <w:ilvl w:val="0"/>
           <w:numId w:val="1"/>
@@ -12529,7 +12481,7 @@
           <w:szCs w:val="24"/>
         </w:rPr>
       </w:pPr>
-      <w:bookmarkStart w:name="_Toc64966559" w:id="50"/>
+      <w:bookmarkStart w:id="50" w:name="_Toc64966559"/>
       <w:r>
         <w:rPr>
           <w:rFonts w:ascii="Verdana" w:hAnsi="Verdana" w:cs="Verdana"/>
@@ -12542,7 +12494,7 @@
     </w:p>
     <w:p>
       <w:pPr>
-        <w:pStyle w:val="ListParagraph"/>
+        <w:pStyle w:val="Luettelokappale"/>
         <w:keepNext/>
         <w:numPr>
           <w:ilvl w:val="0"/>
@@ -12561,7 +12513,7 @@
     </w:p>
     <w:p>
       <w:pPr>
-        <w:pStyle w:val="ListParagraph"/>
+        <w:pStyle w:val="Luettelokappale"/>
         <w:keepNext/>
         <w:numPr>
           <w:ilvl w:val="0"/>
@@ -12580,7 +12532,7 @@
     </w:p>
     <w:p>
       <w:pPr>
-        <w:pStyle w:val="ListParagraph"/>
+        <w:pStyle w:val="Luettelokappale"/>
         <w:keepNext/>
         <w:numPr>
           <w:ilvl w:val="0"/>
@@ -12599,7 +12551,7 @@
     </w:p>
     <w:p>
       <w:pPr>
-        <w:pStyle w:val="Heading2"/>
+        <w:pStyle w:val="Otsikko2"/>
         <w:numPr>
           <w:ilvl w:val="1"/>
           <w:numId w:val="2"/>
@@ -12613,7 +12565,7 @@
           <w:szCs w:val="24"/>
         </w:rPr>
       </w:pPr>
-      <w:bookmarkStart w:name="_Toc64966560" w:id="51"/>
+      <w:bookmarkStart w:id="51" w:name="_Toc64966560"/>
       <w:r>
         <w:rPr>
           <w:rFonts w:ascii="Verdana" w:hAnsi="Verdana" w:cs="Verdana"/>
@@ -12680,7 +12632,7 @@
     </w:p>
     <w:p>
       <w:pPr>
-        <w:pStyle w:val="Heading1"/>
+        <w:pStyle w:val="Otsikko1"/>
         <w:numPr>
           <w:ilvl w:val="0"/>
           <w:numId w:val="1"/>
@@ -12694,7 +12646,7 @@
           <w:szCs w:val="24"/>
         </w:rPr>
       </w:pPr>
-      <w:bookmarkStart w:name="_Toc64966561" w:id="52"/>
+      <w:bookmarkStart w:id="52" w:name="_Toc64966561"/>
       <w:r>
         <w:rPr>
           <w:rFonts w:ascii="Verdana" w:hAnsi="Verdana" w:cs="Verdana"/>
@@ -12734,7 +12686,7 @@
     </w:p>
     <w:p>
       <w:pPr>
-        <w:pStyle w:val="Heading1"/>
+        <w:pStyle w:val="Otsikko1"/>
         <w:numPr>
           <w:ilvl w:val="0"/>
           <w:numId w:val="1"/>
@@ -12748,10 +12700,10 @@
           <w:szCs w:val="24"/>
         </w:rPr>
       </w:pPr>
-      <w:bookmarkStart w:name="_Toc52709231" w:id="53"/>
-      <w:bookmarkStart w:name="_Toc53044073" w:id="54"/>
-      <w:bookmarkStart w:name="_Toc73940687" w:id="55"/>
-      <w:bookmarkStart w:name="_Toc64966562" w:id="56"/>
+      <w:bookmarkStart w:id="53" w:name="_Toc52709231"/>
+      <w:bookmarkStart w:id="54" w:name="_Toc53044073"/>
+      <w:bookmarkStart w:id="55" w:name="_Toc73940687"/>
+      <w:bookmarkStart w:id="56" w:name="_Toc64966562"/>
       <w:r>
         <w:rPr>
           <w:rFonts w:ascii="Verdana" w:hAnsi="Verdana" w:cs="Verdana"/>
@@ -12850,6 +12802,7 @@
         <w:rPr>
           <w:rFonts w:ascii="Verdana" w:hAnsi="Verdana" w:cs="Verdana"/>
         </w:rPr>
+        <w:lastRenderedPageBreak/>
         <w:t>LIITE 1: Ohjelman käyttöliittymät</w:t>
       </w:r>
     </w:p>
@@ -12984,12 +12937,12 @@
       </w:pPr>
     </w:p>
     <w:sectPr>
-      <w:headerReference w:type="even" r:id="rId13"/>
-      <w:headerReference w:type="default" r:id="rId14"/>
-      <w:footerReference w:type="even" r:id="rId15"/>
-      <w:footerReference w:type="default" r:id="rId16"/>
-      <w:headerReference w:type="first" r:id="rId17"/>
-      <w:footerReference w:type="first" r:id="rId18"/>
+      <w:headerReference w:type="even" r:id="rId14"/>
+      <w:headerReference w:type="default" r:id="rId15"/>
+      <w:footerReference w:type="even" r:id="rId16"/>
+      <w:footerReference w:type="default" r:id="rId17"/>
+      <w:headerReference w:type="first" r:id="rId18"/>
+      <w:footerReference w:type="first" r:id="rId19"/>
       <w:pgSz w:w="11906" w:h="16838" w:code="9"/>
       <w:pgMar w:top="1418" w:right="1134" w:bottom="1418" w:left="1134" w:header="709" w:footer="709" w:gutter="0"/>
       <w:cols w:space="708"/>
@@ -13025,7 +12978,7 @@
 <w:ftr xmlns:wpc="http://schemas.microsoft.com/office/word/2010/wordprocessingCanvas" xmlns:cx="http://schemas.microsoft.com/office/drawing/2014/chartex" xmlns:cx1="http://schemas.microsoft.com/office/drawing/2015/9/8/chartex" xmlns:cx2="http://schemas.microsoft.com/office/drawing/2015/10/21/chartex" xmlns:cx3="http://schemas.microsoft.com/office/drawing/2016/5/9/chartex" xmlns:cx4="http://schemas.microsoft.com/office/drawing/2016/5/10/chartex" xmlns:cx5="http://schemas.microsoft.com/office/drawing/2016/5/11/chartex" xmlns:cx6="http://schemas.microsoft.com/office/drawing/2016/5/12/chartex" xmlns:cx7="http://schemas.microsoft.com/office/drawing/2016/5/13/chartex" xmlns:cx8="http://schemas.microsoft.com/office/drawing/2016/5/14/chartex" xmlns:mc="http://schemas.openxmlformats.org/markup-compatibility/2006" xmlns:aink="http://schemas.microsoft.com/office/drawing/2016/ink" xmlns:am3d="http://schemas.microsoft.com/office/drawing/2017/model3d" xmlns:o="urn:schemas-microsoft-com:office:office" xmlns:r="http://schemas.openxmlformats.org/officeDocument/2006/relationships" xmlns:m="http://schemas.openxmlformats.org/officeDocument/2006/math" xmlns:v="urn:schemas-microsoft-com:vml" xmlns:wp14="http://schemas.microsoft.com/office/word/2010/wordprocessingDrawing" xmlns:wp="http://schemas.openxmlformats.org/drawingml/2006/wordprocessingDrawing" xmlns:w10="urn:schemas-microsoft-com:office:word" xmlns:w="http://schemas.openxmlformats.org/wordprocessingml/2006/main" xmlns:w14="http://schemas.microsoft.com/office/word/2010/wordml" xmlns:w15="http://schemas.microsoft.com/office/word/2012/wordml" xmlns:w16cex="http://schemas.microsoft.com/office/word/2018/wordml/cex" xmlns:w16cid="http://schemas.microsoft.com/office/word/2016/wordml/cid" xmlns:w16="http://schemas.microsoft.com/office/word/2018/wordml" xmlns:w16sdtdh="http://schemas.microsoft.com/office/word/2020/wordml/sdtdatahash" xmlns:w16se="http://schemas.microsoft.com/office/word/2015/wordml/symex" xmlns:wpg="http://schemas.microsoft.com/office/word/2010/wordprocessingGroup" xmlns:wpi="http://schemas.microsoft.com/office/word/2010/wordprocessingInk" xmlns:wne="http://schemas.microsoft.com/office/word/2006/wordml" xmlns:wps="http://schemas.microsoft.com/office/word/2010/wordprocessingShape" mc:Ignorable="w14 w15 w16se w16cid w16 w16cex w16sdtdh wp14">
   <w:p>
     <w:pPr>
-      <w:pStyle w:val="Footer"/>
+      <w:pStyle w:val="Alatunniste"/>
     </w:pPr>
   </w:p>
 </w:ftr>
@@ -13035,7 +12988,7 @@
 <w:ftr xmlns:wpc="http://schemas.microsoft.com/office/word/2010/wordprocessingCanvas" xmlns:cx="http://schemas.microsoft.com/office/drawing/2014/chartex" xmlns:cx1="http://schemas.microsoft.com/office/drawing/2015/9/8/chartex" xmlns:cx2="http://schemas.microsoft.com/office/drawing/2015/10/21/chartex" xmlns:cx3="http://schemas.microsoft.com/office/drawing/2016/5/9/chartex" xmlns:cx4="http://schemas.microsoft.com/office/drawing/2016/5/10/chartex" xmlns:cx5="http://schemas.microsoft.com/office/drawing/2016/5/11/chartex" xmlns:cx6="http://schemas.microsoft.com/office/drawing/2016/5/12/chartex" xmlns:cx7="http://schemas.microsoft.com/office/drawing/2016/5/13/chartex" xmlns:cx8="http://schemas.microsoft.com/office/drawing/2016/5/14/chartex" xmlns:mc="http://schemas.openxmlformats.org/markup-compatibility/2006" xmlns:aink="http://schemas.microsoft.com/office/drawing/2016/ink" xmlns:am3d="http://schemas.microsoft.com/office/drawing/2017/model3d" xmlns:o="urn:schemas-microsoft-com:office:office" xmlns:r="http://schemas.openxmlformats.org/officeDocument/2006/relationships" xmlns:m="http://schemas.openxmlformats.org/officeDocument/2006/math" xmlns:v="urn:schemas-microsoft-com:vml" xmlns:wp14="http://schemas.microsoft.com/office/word/2010/wordprocessingDrawing" xmlns:wp="http://schemas.openxmlformats.org/drawingml/2006/wordprocessingDrawing" xmlns:w10="urn:schemas-microsoft-com:office:word" xmlns:w="http://schemas.openxmlformats.org/wordprocessingml/2006/main" xmlns:w14="http://schemas.microsoft.com/office/word/2010/wordml" xmlns:w15="http://schemas.microsoft.com/office/word/2012/wordml" xmlns:w16cex="http://schemas.microsoft.com/office/word/2018/wordml/cex" xmlns:w16cid="http://schemas.microsoft.com/office/word/2016/wordml/cid" xmlns:w16="http://schemas.microsoft.com/office/word/2018/wordml" xmlns:w16sdtdh="http://schemas.microsoft.com/office/word/2020/wordml/sdtdatahash" xmlns:w16se="http://schemas.microsoft.com/office/word/2015/wordml/symex" xmlns:wpg="http://schemas.microsoft.com/office/word/2010/wordprocessingGroup" xmlns:wpi="http://schemas.microsoft.com/office/word/2010/wordprocessingInk" xmlns:wne="http://schemas.microsoft.com/office/word/2006/wordml" xmlns:wps="http://schemas.microsoft.com/office/word/2010/wordprocessingShape" mc:Ignorable="w14 w15 w16se w16cid w16 w16cex w16sdtdh wp14">
   <w:p>
     <w:pPr>
-      <w:pStyle w:val="Header"/>
+      <w:pStyle w:val="Yltunniste"/>
       <w:rPr>
         <w:rFonts w:ascii="Arial" w:hAnsi="Arial" w:cs="Arial"/>
         <w:sz w:val="20"/>
@@ -13044,7 +12997,7 @@
     </w:pPr>
     <w:r>
       <w:rPr>
-        <w:rStyle w:val="PageNumber"/>
+        <w:rStyle w:val="Sivunumero"/>
         <w:rFonts w:ascii="Arial" w:hAnsi="Arial" w:cs="Arial"/>
         <w:sz w:val="20"/>
         <w:szCs w:val="20"/>
@@ -13053,26 +13006,18 @@
     </w:r>
     <w:r>
       <w:rPr>
-        <w:rStyle w:val="PageNumber"/>
+        <w:rStyle w:val="Sivunumero"/>
         <w:rFonts w:ascii="Arial" w:hAnsi="Arial" w:cs="Arial"/>
         <w:sz w:val="20"/>
         <w:szCs w:val="20"/>
       </w:rPr>
       <w:tab/>
-    </w:r>
-    <w:r>
-      <w:rPr>
-        <w:rStyle w:val="PageNumber"/>
-        <w:rFonts w:ascii="Arial" w:hAnsi="Arial" w:cs="Arial"/>
-        <w:sz w:val="20"/>
-        <w:szCs w:val="20"/>
-      </w:rPr>
       <w:t>____________________________________________________</w:t>
     </w:r>
   </w:p>
   <w:p>
     <w:pPr>
-      <w:pStyle w:val="Footer"/>
+      <w:pStyle w:val="Alatunniste"/>
       <w:jc w:val="center"/>
       <w:rPr>
         <w:rFonts w:ascii="Arial" w:hAnsi="Arial" w:cs="Arial"/>
@@ -13083,7 +13028,7 @@
   </w:p>
   <w:p>
     <w:pPr>
-      <w:pStyle w:val="Footer"/>
+      <w:pStyle w:val="Alatunniste"/>
       <w:rPr>
         <w:rFonts w:ascii="Verdana" w:hAnsi="Verdana" w:cs="Verdana"/>
         <w:sz w:val="18"/>
@@ -13106,7 +13051,7 @@
 <w:ftr xmlns:wpc="http://schemas.microsoft.com/office/word/2010/wordprocessingCanvas" xmlns:cx="http://schemas.microsoft.com/office/drawing/2014/chartex" xmlns:cx1="http://schemas.microsoft.com/office/drawing/2015/9/8/chartex" xmlns:cx2="http://schemas.microsoft.com/office/drawing/2015/10/21/chartex" xmlns:cx3="http://schemas.microsoft.com/office/drawing/2016/5/9/chartex" xmlns:cx4="http://schemas.microsoft.com/office/drawing/2016/5/10/chartex" xmlns:cx5="http://schemas.microsoft.com/office/drawing/2016/5/11/chartex" xmlns:cx6="http://schemas.microsoft.com/office/drawing/2016/5/12/chartex" xmlns:cx7="http://schemas.microsoft.com/office/drawing/2016/5/13/chartex" xmlns:cx8="http://schemas.microsoft.com/office/drawing/2016/5/14/chartex" xmlns:mc="http://schemas.openxmlformats.org/markup-compatibility/2006" xmlns:aink="http://schemas.microsoft.com/office/drawing/2016/ink" xmlns:am3d="http://schemas.microsoft.com/office/drawing/2017/model3d" xmlns:o="urn:schemas-microsoft-com:office:office" xmlns:r="http://schemas.openxmlformats.org/officeDocument/2006/relationships" xmlns:m="http://schemas.openxmlformats.org/officeDocument/2006/math" xmlns:v="urn:schemas-microsoft-com:vml" xmlns:wp14="http://schemas.microsoft.com/office/word/2010/wordprocessingDrawing" xmlns:wp="http://schemas.openxmlformats.org/drawingml/2006/wordprocessingDrawing" xmlns:w10="urn:schemas-microsoft-com:office:word" xmlns:w="http://schemas.openxmlformats.org/wordprocessingml/2006/main" xmlns:w14="http://schemas.microsoft.com/office/word/2010/wordml" xmlns:w15="http://schemas.microsoft.com/office/word/2012/wordml" xmlns:w16cex="http://schemas.microsoft.com/office/word/2018/wordml/cex" xmlns:w16cid="http://schemas.microsoft.com/office/word/2016/wordml/cid" xmlns:w16="http://schemas.microsoft.com/office/word/2018/wordml" xmlns:w16sdtdh="http://schemas.microsoft.com/office/word/2020/wordml/sdtdatahash" xmlns:w16se="http://schemas.microsoft.com/office/word/2015/wordml/symex" xmlns:wpg="http://schemas.microsoft.com/office/word/2010/wordprocessingGroup" xmlns:wpi="http://schemas.microsoft.com/office/word/2010/wordprocessingInk" xmlns:wne="http://schemas.microsoft.com/office/word/2006/wordml" xmlns:wps="http://schemas.microsoft.com/office/word/2010/wordprocessingShape" mc:Ignorable="w14 w15 w16se w16cid w16 w16cex w16sdtdh wp14">
   <w:p>
     <w:pPr>
-      <w:pStyle w:val="Footer"/>
+      <w:pStyle w:val="Alatunniste"/>
     </w:pPr>
   </w:p>
 </w:ftr>
@@ -13138,7 +13083,7 @@
 <w:hdr xmlns:wpc="http://schemas.microsoft.com/office/word/2010/wordprocessingCanvas" xmlns:cx="http://schemas.microsoft.com/office/drawing/2014/chartex" xmlns:cx1="http://schemas.microsoft.com/office/drawing/2015/9/8/chartex" xmlns:cx2="http://schemas.microsoft.com/office/drawing/2015/10/21/chartex" xmlns:cx3="http://schemas.microsoft.com/office/drawing/2016/5/9/chartex" xmlns:cx4="http://schemas.microsoft.com/office/drawing/2016/5/10/chartex" xmlns:cx5="http://schemas.microsoft.com/office/drawing/2016/5/11/chartex" xmlns:cx6="http://schemas.microsoft.com/office/drawing/2016/5/12/chartex" xmlns:cx7="http://schemas.microsoft.com/office/drawing/2016/5/13/chartex" xmlns:cx8="http://schemas.microsoft.com/office/drawing/2016/5/14/chartex" xmlns:mc="http://schemas.openxmlformats.org/markup-compatibility/2006" xmlns:aink="http://schemas.microsoft.com/office/drawing/2016/ink" xmlns:am3d="http://schemas.microsoft.com/office/drawing/2017/model3d" xmlns:o="urn:schemas-microsoft-com:office:office" xmlns:r="http://schemas.openxmlformats.org/officeDocument/2006/relationships" xmlns:m="http://schemas.openxmlformats.org/officeDocument/2006/math" xmlns:v="urn:schemas-microsoft-com:vml" xmlns:wp14="http://schemas.microsoft.com/office/word/2010/wordprocessingDrawing" xmlns:wp="http://schemas.openxmlformats.org/drawingml/2006/wordprocessingDrawing" xmlns:w10="urn:schemas-microsoft-com:office:word" xmlns:w="http://schemas.openxmlformats.org/wordprocessingml/2006/main" xmlns:w14="http://schemas.microsoft.com/office/word/2010/wordml" xmlns:w15="http://schemas.microsoft.com/office/word/2012/wordml" xmlns:w16cex="http://schemas.microsoft.com/office/word/2018/wordml/cex" xmlns:w16cid="http://schemas.microsoft.com/office/word/2016/wordml/cid" xmlns:w16="http://schemas.microsoft.com/office/word/2018/wordml" xmlns:w16sdtdh="http://schemas.microsoft.com/office/word/2020/wordml/sdtdatahash" xmlns:w16se="http://schemas.microsoft.com/office/word/2015/wordml/symex" xmlns:wpg="http://schemas.microsoft.com/office/word/2010/wordprocessingGroup" xmlns:wpi="http://schemas.microsoft.com/office/word/2010/wordprocessingInk" xmlns:wne="http://schemas.microsoft.com/office/word/2006/wordml" xmlns:wps="http://schemas.microsoft.com/office/word/2010/wordprocessingShape" mc:Ignorable="w14 w15 w16se w16cid w16 w16cex w16sdtdh wp14">
   <w:p>
     <w:pPr>
-      <w:pStyle w:val="Header"/>
+      <w:pStyle w:val="Yltunniste"/>
     </w:pPr>
   </w:p>
 </w:hdr>
@@ -13151,12 +13096,12 @@
       <w:tblW w:w="0" w:type="auto"/>
       <w:tblInd w:w="108" w:type="dxa"/>
       <w:tblBorders>
-        <w:top w:val="single" w:color="auto" w:sz="4" w:space="0"/>
-        <w:left w:val="single" w:color="auto" w:sz="4" w:space="0"/>
-        <w:bottom w:val="single" w:color="auto" w:sz="4" w:space="0"/>
-        <w:right w:val="single" w:color="auto" w:sz="4" w:space="0"/>
-        <w:insideH w:val="single" w:color="auto" w:sz="4" w:space="0"/>
-        <w:insideV w:val="single" w:color="auto" w:sz="4" w:space="0"/>
+        <w:top w:val="single" w:sz="4" w:space="0" w:color="auto"/>
+        <w:left w:val="single" w:sz="4" w:space="0" w:color="auto"/>
+        <w:bottom w:val="single" w:sz="4" w:space="0" w:color="auto"/>
+        <w:right w:val="single" w:sz="4" w:space="0" w:color="auto"/>
+        <w:insideH w:val="single" w:sz="4" w:space="0" w:color="auto"/>
+        <w:insideV w:val="single" w:sz="4" w:space="0" w:color="auto"/>
       </w:tblBorders>
       <w:tblLayout w:type="fixed"/>
       <w:tblLook w:val="0000" w:firstRow="0" w:lastRow="0" w:firstColumn="0" w:lastColumn="0" w:noHBand="0" w:noVBand="0"/>
@@ -13181,7 +13126,7 @@
         </w:tcPr>
         <w:p>
           <w:pPr>
-            <w:pStyle w:val="Header"/>
+            <w:pStyle w:val="Yltunniste"/>
             <w:rPr>
               <w:rFonts w:ascii="Verdana" w:hAnsi="Verdana" w:cs="Verdana"/>
               <w:sz w:val="20"/>
@@ -13219,7 +13164,7 @@
         </w:tcPr>
         <w:p>
           <w:pPr>
-            <w:pStyle w:val="Header"/>
+            <w:pStyle w:val="Yltunniste"/>
             <w:rPr>
               <w:rFonts w:ascii="Verdana" w:hAnsi="Verdana" w:cs="Verdana"/>
               <w:sz w:val="20"/>
@@ -13246,10 +13191,10 @@
         </w:tcPr>
         <w:p>
           <w:pPr>
-            <w:pStyle w:val="Header"/>
+            <w:pStyle w:val="Yltunniste"/>
             <w:jc w:val="right"/>
             <w:rPr>
-              <w:rStyle w:val="PageNumber"/>
+              <w:rStyle w:val="Sivunumero"/>
               <w:rFonts w:ascii="Verdana" w:hAnsi="Verdana" w:cs="Verdana"/>
               <w:sz w:val="20"/>
               <w:szCs w:val="20"/>
@@ -13257,7 +13202,7 @@
           </w:pPr>
           <w:r>
             <w:rPr>
-              <w:rStyle w:val="PageNumber"/>
+              <w:rStyle w:val="Sivunumero"/>
               <w:rFonts w:ascii="Verdana" w:hAnsi="Verdana" w:cs="Verdana"/>
               <w:sz w:val="20"/>
               <w:szCs w:val="20"/>
@@ -13266,7 +13211,7 @@
           </w:r>
           <w:r>
             <w:rPr>
-              <w:rStyle w:val="PageNumber"/>
+              <w:rStyle w:val="Sivunumero"/>
               <w:rFonts w:ascii="Verdana" w:hAnsi="Verdana" w:cs="Verdana"/>
               <w:sz w:val="20"/>
               <w:szCs w:val="20"/>
@@ -13275,7 +13220,7 @@
           </w:r>
           <w:r>
             <w:rPr>
-              <w:rStyle w:val="PageNumber"/>
+              <w:rStyle w:val="Sivunumero"/>
               <w:rFonts w:ascii="Verdana" w:hAnsi="Verdana" w:cs="Verdana"/>
               <w:sz w:val="20"/>
               <w:szCs w:val="20"/>
@@ -13284,7 +13229,7 @@
           </w:r>
           <w:r>
             <w:rPr>
-              <w:rStyle w:val="PageNumber"/>
+              <w:rStyle w:val="Sivunumero"/>
               <w:rFonts w:ascii="Verdana" w:hAnsi="Verdana" w:cs="Verdana"/>
               <w:noProof/>
               <w:sz w:val="20"/>
@@ -13294,7 +13239,7 @@
           </w:r>
           <w:r>
             <w:rPr>
-              <w:rStyle w:val="PageNumber"/>
+              <w:rStyle w:val="Sivunumero"/>
               <w:rFonts w:ascii="Verdana" w:hAnsi="Verdana" w:cs="Verdana"/>
               <w:sz w:val="20"/>
               <w:szCs w:val="20"/>
@@ -13303,7 +13248,7 @@
           </w:r>
           <w:r>
             <w:rPr>
-              <w:rStyle w:val="PageNumber"/>
+              <w:rStyle w:val="Sivunumero"/>
               <w:rFonts w:ascii="Verdana" w:hAnsi="Verdana" w:cs="Verdana"/>
               <w:sz w:val="20"/>
               <w:szCs w:val="20"/>
@@ -13312,7 +13257,7 @@
           </w:r>
           <w:r>
             <w:rPr>
-              <w:rStyle w:val="PageNumber"/>
+              <w:rStyle w:val="Sivunumero"/>
               <w:rFonts w:ascii="Verdana" w:hAnsi="Verdana" w:cs="Verdana"/>
               <w:sz w:val="20"/>
               <w:szCs w:val="20"/>
@@ -13321,7 +13266,7 @@
           </w:r>
           <w:r>
             <w:rPr>
-              <w:rStyle w:val="PageNumber"/>
+              <w:rStyle w:val="Sivunumero"/>
               <w:rFonts w:ascii="Verdana" w:hAnsi="Verdana" w:cs="Verdana"/>
               <w:sz w:val="20"/>
               <w:szCs w:val="20"/>
@@ -13330,7 +13275,7 @@
           </w:r>
           <w:r>
             <w:rPr>
-              <w:rStyle w:val="PageNumber"/>
+              <w:rStyle w:val="Sivunumero"/>
               <w:rFonts w:ascii="Verdana" w:hAnsi="Verdana" w:cs="Verdana"/>
               <w:sz w:val="20"/>
               <w:szCs w:val="20"/>
@@ -13339,7 +13284,7 @@
           </w:r>
           <w:r>
             <w:rPr>
-              <w:rStyle w:val="PageNumber"/>
+              <w:rStyle w:val="Sivunumero"/>
               <w:noProof/>
               <w:sz w:val="20"/>
             </w:rPr>
@@ -13347,7 +13292,7 @@
           </w:r>
           <w:r>
             <w:rPr>
-              <w:rStyle w:val="PageNumber"/>
+              <w:rStyle w:val="Sivunumero"/>
               <w:rFonts w:ascii="Verdana" w:hAnsi="Verdana" w:cs="Verdana"/>
               <w:sz w:val="20"/>
               <w:szCs w:val="20"/>
@@ -13356,7 +13301,7 @@
           </w:r>
           <w:r>
             <w:rPr>
-              <w:rStyle w:val="PageNumber"/>
+              <w:rStyle w:val="Sivunumero"/>
               <w:rFonts w:ascii="Verdana" w:hAnsi="Verdana" w:cs="Verdana"/>
               <w:sz w:val="20"/>
               <w:szCs w:val="20"/>
@@ -13431,7 +13376,7 @@
         </w:p>
         <w:p>
           <w:pPr>
-            <w:pStyle w:val="Header"/>
+            <w:pStyle w:val="Yltunniste"/>
             <w:rPr>
               <w:rFonts w:ascii="Verdana" w:hAnsi="Verdana" w:cs="Verdana"/>
               <w:sz w:val="18"/>
@@ -13528,7 +13473,7 @@
         </w:tcPr>
         <w:p>
           <w:pPr>
-            <w:pStyle w:val="Header"/>
+            <w:pStyle w:val="Yltunniste"/>
             <w:jc w:val="center"/>
             <w:rPr>
               <w:rFonts w:ascii="Garamond" w:hAnsi="Garamond" w:cs="Garamond"/>
@@ -13675,6 +13620,13 @@
           <w:r>
             <w:rPr>
               <w:rFonts w:ascii="Verdana" w:hAnsi="Verdana" w:cs="Verdana"/>
+              <w:noProof/>
+            </w:rPr>
+            <w:t>2022-04-01 12.04</w:t>
+          </w:r>
+          <w:r>
+            <w:rPr>
+              <w:rFonts w:ascii="Verdana" w:hAnsi="Verdana" w:cs="Verdana"/>
             </w:rPr>
             <w:fldChar w:fldCharType="end"/>
           </w:r>
@@ -13727,7 +13679,7 @@
   </w:tbl>
   <w:p>
     <w:pPr>
-      <w:pStyle w:val="Header"/>
+      <w:pStyle w:val="Yltunniste"/>
       <w:rPr>
         <w:sz w:val="20"/>
         <w:szCs w:val="20"/>
@@ -13741,7 +13693,7 @@
 <w:hdr xmlns:wpc="http://schemas.microsoft.com/office/word/2010/wordprocessingCanvas" xmlns:cx="http://schemas.microsoft.com/office/drawing/2014/chartex" xmlns:cx1="http://schemas.microsoft.com/office/drawing/2015/9/8/chartex" xmlns:cx2="http://schemas.microsoft.com/office/drawing/2015/10/21/chartex" xmlns:cx3="http://schemas.microsoft.com/office/drawing/2016/5/9/chartex" xmlns:cx4="http://schemas.microsoft.com/office/drawing/2016/5/10/chartex" xmlns:cx5="http://schemas.microsoft.com/office/drawing/2016/5/11/chartex" xmlns:cx6="http://schemas.microsoft.com/office/drawing/2016/5/12/chartex" xmlns:cx7="http://schemas.microsoft.com/office/drawing/2016/5/13/chartex" xmlns:cx8="http://schemas.microsoft.com/office/drawing/2016/5/14/chartex" xmlns:mc="http://schemas.openxmlformats.org/markup-compatibility/2006" xmlns:aink="http://schemas.microsoft.com/office/drawing/2016/ink" xmlns:am3d="http://schemas.microsoft.com/office/drawing/2017/model3d" xmlns:o="urn:schemas-microsoft-com:office:office" xmlns:r="http://schemas.openxmlformats.org/officeDocument/2006/relationships" xmlns:m="http://schemas.openxmlformats.org/officeDocument/2006/math" xmlns:v="urn:schemas-microsoft-com:vml" xmlns:wp14="http://schemas.microsoft.com/office/word/2010/wordprocessingDrawing" xmlns:wp="http://schemas.openxmlformats.org/drawingml/2006/wordprocessingDrawing" xmlns:w10="urn:schemas-microsoft-com:office:word" xmlns:w="http://schemas.openxmlformats.org/wordprocessingml/2006/main" xmlns:w14="http://schemas.microsoft.com/office/word/2010/wordml" xmlns:w15="http://schemas.microsoft.com/office/word/2012/wordml" xmlns:w16cex="http://schemas.microsoft.com/office/word/2018/wordml/cex" xmlns:w16cid="http://schemas.microsoft.com/office/word/2016/wordml/cid" xmlns:w16="http://schemas.microsoft.com/office/word/2018/wordml" xmlns:w16sdtdh="http://schemas.microsoft.com/office/word/2020/wordml/sdtdatahash" xmlns:w16se="http://schemas.microsoft.com/office/word/2015/wordml/symex" xmlns:wpg="http://schemas.microsoft.com/office/word/2010/wordprocessingGroup" xmlns:wpi="http://schemas.microsoft.com/office/word/2010/wordprocessingInk" xmlns:wne="http://schemas.microsoft.com/office/word/2006/wordml" xmlns:wps="http://schemas.microsoft.com/office/word/2010/wordprocessingShape" mc:Ignorable="w14 w15 w16se w16cid w16 w16cex w16sdtdh wp14">
   <w:p>
     <w:pPr>
-      <w:pStyle w:val="Header"/>
+      <w:pStyle w:val="Yltunniste"/>
     </w:pPr>
   </w:p>
 </w:hdr>
@@ -13762,7 +13714,7 @@
         <w:ind w:left="720" w:hanging="360"/>
       </w:pPr>
       <w:rPr>
-        <w:rFonts w:hint="default" w:ascii="Symbol" w:hAnsi="Symbol" w:eastAsia="Times New Roman"/>
+        <w:rFonts w:ascii="Symbol" w:eastAsia="Times New Roman" w:hAnsi="Symbol" w:hint="default"/>
       </w:rPr>
     </w:lvl>
     <w:lvl w:ilvl="1" w:tplc="040B0003" w:tentative="1">
@@ -13774,7 +13726,7 @@
         <w:ind w:left="1440" w:hanging="360"/>
       </w:pPr>
       <w:rPr>
-        <w:rFonts w:hint="default" w:ascii="Courier New" w:hAnsi="Courier New"/>
+        <w:rFonts w:ascii="Courier New" w:hAnsi="Courier New" w:hint="default"/>
       </w:rPr>
     </w:lvl>
     <w:lvl w:ilvl="2" w:tplc="040B0005" w:tentative="1">
@@ -13786,7 +13738,7 @@
         <w:ind w:left="2160" w:hanging="360"/>
       </w:pPr>
       <w:rPr>
-        <w:rFonts w:hint="default" w:ascii="Wingdings" w:hAnsi="Wingdings"/>
+        <w:rFonts w:ascii="Wingdings" w:hAnsi="Wingdings" w:hint="default"/>
       </w:rPr>
     </w:lvl>
     <w:lvl w:ilvl="3" w:tplc="040B0001" w:tentative="1">
@@ -13798,7 +13750,7 @@
         <w:ind w:left="2880" w:hanging="360"/>
       </w:pPr>
       <w:rPr>
-        <w:rFonts w:hint="default" w:ascii="Symbol" w:hAnsi="Symbol"/>
+        <w:rFonts w:ascii="Symbol" w:hAnsi="Symbol" w:hint="default"/>
       </w:rPr>
     </w:lvl>
     <w:lvl w:ilvl="4" w:tplc="040B0003" w:tentative="1">
@@ -13810,7 +13762,7 @@
         <w:ind w:left="3600" w:hanging="360"/>
       </w:pPr>
       <w:rPr>
-        <w:rFonts w:hint="default" w:ascii="Courier New" w:hAnsi="Courier New"/>
+        <w:rFonts w:ascii="Courier New" w:hAnsi="Courier New" w:hint="default"/>
       </w:rPr>
     </w:lvl>
     <w:lvl w:ilvl="5" w:tplc="040B0005" w:tentative="1">
@@ -13822,7 +13774,7 @@
         <w:ind w:left="4320" w:hanging="360"/>
       </w:pPr>
       <w:rPr>
-        <w:rFonts w:hint="default" w:ascii="Wingdings" w:hAnsi="Wingdings"/>
+        <w:rFonts w:ascii="Wingdings" w:hAnsi="Wingdings" w:hint="default"/>
       </w:rPr>
     </w:lvl>
     <w:lvl w:ilvl="6" w:tplc="040B0001" w:tentative="1">
@@ -13834,7 +13786,7 @@
         <w:ind w:left="5040" w:hanging="360"/>
       </w:pPr>
       <w:rPr>
-        <w:rFonts w:hint="default" w:ascii="Symbol" w:hAnsi="Symbol"/>
+        <w:rFonts w:ascii="Symbol" w:hAnsi="Symbol" w:hint="default"/>
       </w:rPr>
     </w:lvl>
     <w:lvl w:ilvl="7" w:tplc="040B0003" w:tentative="1">
@@ -13846,7 +13798,7 @@
         <w:ind w:left="5760" w:hanging="360"/>
       </w:pPr>
       <w:rPr>
-        <w:rFonts w:hint="default" w:ascii="Courier New" w:hAnsi="Courier New"/>
+        <w:rFonts w:ascii="Courier New" w:hAnsi="Courier New" w:hint="default"/>
       </w:rPr>
     </w:lvl>
     <w:lvl w:ilvl="8" w:tplc="040B0005" w:tentative="1">
@@ -13858,7 +13810,7 @@
         <w:ind w:left="6480" w:hanging="360"/>
       </w:pPr>
       <w:rPr>
-        <w:rFonts w:hint="default" w:ascii="Wingdings" w:hAnsi="Wingdings"/>
+        <w:rFonts w:ascii="Wingdings" w:hAnsi="Wingdings" w:hint="default"/>
       </w:rPr>
     </w:lvl>
   </w:abstractNum>
@@ -13878,7 +13830,7 @@
         <w:ind w:left="600" w:hanging="600"/>
       </w:pPr>
       <w:rPr>
-        <w:rFonts w:hint="default" w:cs="Times New Roman"/>
+        <w:rFonts w:cs="Times New Roman" w:hint="default"/>
       </w:rPr>
     </w:lvl>
     <w:lvl w:ilvl="1">
@@ -13893,7 +13845,7 @@
         <w:ind w:left="957" w:hanging="600"/>
       </w:pPr>
       <w:rPr>
-        <w:rFonts w:hint="default" w:cs="Times New Roman"/>
+        <w:rFonts w:cs="Times New Roman" w:hint="default"/>
       </w:rPr>
     </w:lvl>
     <w:lvl w:ilvl="2">
@@ -13908,7 +13860,7 @@
         <w:ind w:left="1434" w:hanging="720"/>
       </w:pPr>
       <w:rPr>
-        <w:rFonts w:hint="default" w:cs="Times New Roman"/>
+        <w:rFonts w:cs="Times New Roman" w:hint="default"/>
       </w:rPr>
     </w:lvl>
     <w:lvl w:ilvl="3">
@@ -13923,7 +13875,7 @@
         <w:ind w:left="1791" w:hanging="720"/>
       </w:pPr>
       <w:rPr>
-        <w:rFonts w:hint="default" w:cs="Times New Roman"/>
+        <w:rFonts w:cs="Times New Roman" w:hint="default"/>
       </w:rPr>
     </w:lvl>
     <w:lvl w:ilvl="4">
@@ -13938,7 +13890,7 @@
         <w:ind w:left="2508" w:hanging="1080"/>
       </w:pPr>
       <w:rPr>
-        <w:rFonts w:hint="default" w:cs="Times New Roman"/>
+        <w:rFonts w:cs="Times New Roman" w:hint="default"/>
       </w:rPr>
     </w:lvl>
     <w:lvl w:ilvl="5">
@@ -13953,7 +13905,7 @@
         <w:ind w:left="2865" w:hanging="1080"/>
       </w:pPr>
       <w:rPr>
-        <w:rFonts w:hint="default" w:cs="Times New Roman"/>
+        <w:rFonts w:cs="Times New Roman" w:hint="default"/>
       </w:rPr>
     </w:lvl>
     <w:lvl w:ilvl="6">
@@ -13968,7 +13920,7 @@
         <w:ind w:left="3582" w:hanging="1440"/>
       </w:pPr>
       <w:rPr>
-        <w:rFonts w:hint="default" w:cs="Times New Roman"/>
+        <w:rFonts w:cs="Times New Roman" w:hint="default"/>
       </w:rPr>
     </w:lvl>
     <w:lvl w:ilvl="7">
@@ -13983,7 +13935,7 @@
         <w:ind w:left="3939" w:hanging="1440"/>
       </w:pPr>
       <w:rPr>
-        <w:rFonts w:hint="default" w:cs="Times New Roman"/>
+        <w:rFonts w:cs="Times New Roman" w:hint="default"/>
       </w:rPr>
     </w:lvl>
     <w:lvl w:ilvl="8">
@@ -13998,7 +13950,7 @@
         <w:ind w:left="4656" w:hanging="1800"/>
       </w:pPr>
       <w:rPr>
-        <w:rFonts w:hint="default" w:cs="Times New Roman"/>
+        <w:rFonts w:cs="Times New Roman" w:hint="default"/>
       </w:rPr>
     </w:lvl>
   </w:abstractNum>
@@ -14018,7 +13970,7 @@
         <w:ind w:left="600" w:hanging="600"/>
       </w:pPr>
       <w:rPr>
-        <w:rFonts w:hint="default" w:cs="Times New Roman"/>
+        <w:rFonts w:cs="Times New Roman" w:hint="default"/>
       </w:rPr>
     </w:lvl>
     <w:lvl w:ilvl="1">
@@ -14033,7 +13985,7 @@
         <w:ind w:left="957" w:hanging="600"/>
       </w:pPr>
       <w:rPr>
-        <w:rFonts w:hint="default" w:cs="Times New Roman"/>
+        <w:rFonts w:cs="Times New Roman" w:hint="default"/>
       </w:rPr>
     </w:lvl>
     <w:lvl w:ilvl="2">
@@ -14048,7 +14000,7 @@
         <w:ind w:left="1434" w:hanging="720"/>
       </w:pPr>
       <w:rPr>
-        <w:rFonts w:hint="default" w:cs="Times New Roman"/>
+        <w:rFonts w:cs="Times New Roman" w:hint="default"/>
       </w:rPr>
     </w:lvl>
     <w:lvl w:ilvl="3">
@@ -14063,7 +14015,7 @@
         <w:ind w:left="1791" w:hanging="720"/>
       </w:pPr>
       <w:rPr>
-        <w:rFonts w:hint="default" w:cs="Times New Roman"/>
+        <w:rFonts w:cs="Times New Roman" w:hint="default"/>
       </w:rPr>
     </w:lvl>
     <w:lvl w:ilvl="4">
@@ -14078,7 +14030,7 @@
         <w:ind w:left="2508" w:hanging="1080"/>
       </w:pPr>
       <w:rPr>
-        <w:rFonts w:hint="default" w:cs="Times New Roman"/>
+        <w:rFonts w:cs="Times New Roman" w:hint="default"/>
       </w:rPr>
     </w:lvl>
     <w:lvl w:ilvl="5">
@@ -14093,7 +14045,7 @@
         <w:ind w:left="2865" w:hanging="1080"/>
       </w:pPr>
       <w:rPr>
-        <w:rFonts w:hint="default" w:cs="Times New Roman"/>
+        <w:rFonts w:cs="Times New Roman" w:hint="default"/>
       </w:rPr>
     </w:lvl>
     <w:lvl w:ilvl="6">
@@ -14108,7 +14060,7 @@
         <w:ind w:left="3582" w:hanging="1440"/>
       </w:pPr>
       <w:rPr>
-        <w:rFonts w:hint="default" w:cs="Times New Roman"/>
+        <w:rFonts w:cs="Times New Roman" w:hint="default"/>
       </w:rPr>
     </w:lvl>
     <w:lvl w:ilvl="7">
@@ -14123,7 +14075,7 @@
         <w:ind w:left="3939" w:hanging="1440"/>
       </w:pPr>
       <w:rPr>
-        <w:rFonts w:hint="default" w:cs="Times New Roman"/>
+        <w:rFonts w:cs="Times New Roman" w:hint="default"/>
       </w:rPr>
     </w:lvl>
     <w:lvl w:ilvl="8">
@@ -14138,7 +14090,7 @@
         <w:ind w:left="4656" w:hanging="1800"/>
       </w:pPr>
       <w:rPr>
-        <w:rFonts w:hint="default" w:cs="Times New Roman"/>
+        <w:rFonts w:cs="Times New Roman" w:hint="default"/>
       </w:rPr>
     </w:lvl>
   </w:abstractNum>
@@ -14155,7 +14107,7 @@
         <w:ind w:left="2160" w:hanging="360"/>
       </w:pPr>
       <w:rPr>
-        <w:rFonts w:hint="default" w:ascii="Symbol" w:hAnsi="Symbol" w:eastAsia="Times New Roman"/>
+        <w:rFonts w:ascii="Symbol" w:eastAsia="Times New Roman" w:hAnsi="Symbol" w:hint="default"/>
       </w:rPr>
     </w:lvl>
     <w:lvl w:ilvl="1" w:tplc="040B0003" w:tentative="1">
@@ -14167,7 +14119,7 @@
         <w:ind w:left="2880" w:hanging="360"/>
       </w:pPr>
       <w:rPr>
-        <w:rFonts w:hint="default" w:ascii="Courier New" w:hAnsi="Courier New"/>
+        <w:rFonts w:ascii="Courier New" w:hAnsi="Courier New" w:hint="default"/>
       </w:rPr>
     </w:lvl>
     <w:lvl w:ilvl="2" w:tplc="040B0005" w:tentative="1">
@@ -14179,7 +14131,7 @@
         <w:ind w:left="3600" w:hanging="360"/>
       </w:pPr>
       <w:rPr>
-        <w:rFonts w:hint="default" w:ascii="Wingdings" w:hAnsi="Wingdings"/>
+        <w:rFonts w:ascii="Wingdings" w:hAnsi="Wingdings" w:hint="default"/>
       </w:rPr>
     </w:lvl>
     <w:lvl w:ilvl="3" w:tplc="040B0001" w:tentative="1">
@@ -14191,7 +14143,7 @@
         <w:ind w:left="4320" w:hanging="360"/>
       </w:pPr>
       <w:rPr>
-        <w:rFonts w:hint="default" w:ascii="Symbol" w:hAnsi="Symbol"/>
+        <w:rFonts w:ascii="Symbol" w:hAnsi="Symbol" w:hint="default"/>
       </w:rPr>
     </w:lvl>
     <w:lvl w:ilvl="4" w:tplc="040B0003" w:tentative="1">
@@ -14203,7 +14155,7 @@
         <w:ind w:left="5040" w:hanging="360"/>
       </w:pPr>
       <w:rPr>
-        <w:rFonts w:hint="default" w:ascii="Courier New" w:hAnsi="Courier New"/>
+        <w:rFonts w:ascii="Courier New" w:hAnsi="Courier New" w:hint="default"/>
       </w:rPr>
     </w:lvl>
     <w:lvl w:ilvl="5" w:tplc="040B0005" w:tentative="1">
@@ -14215,7 +14167,7 @@
         <w:ind w:left="5760" w:hanging="360"/>
       </w:pPr>
       <w:rPr>
-        <w:rFonts w:hint="default" w:ascii="Wingdings" w:hAnsi="Wingdings"/>
+        <w:rFonts w:ascii="Wingdings" w:hAnsi="Wingdings" w:hint="default"/>
       </w:rPr>
     </w:lvl>
     <w:lvl w:ilvl="6" w:tplc="040B0001" w:tentative="1">
@@ -14227,7 +14179,7 @@
         <w:ind w:left="6480" w:hanging="360"/>
       </w:pPr>
       <w:rPr>
-        <w:rFonts w:hint="default" w:ascii="Symbol" w:hAnsi="Symbol"/>
+        <w:rFonts w:ascii="Symbol" w:hAnsi="Symbol" w:hint="default"/>
       </w:rPr>
     </w:lvl>
     <w:lvl w:ilvl="7" w:tplc="040B0003" w:tentative="1">
@@ -14239,7 +14191,7 @@
         <w:ind w:left="7200" w:hanging="360"/>
       </w:pPr>
       <w:rPr>
-        <w:rFonts w:hint="default" w:ascii="Courier New" w:hAnsi="Courier New"/>
+        <w:rFonts w:ascii="Courier New" w:hAnsi="Courier New" w:hint="default"/>
       </w:rPr>
     </w:lvl>
     <w:lvl w:ilvl="8" w:tplc="040B0005" w:tentative="1">
@@ -14251,7 +14203,7 @@
         <w:ind w:left="7920" w:hanging="360"/>
       </w:pPr>
       <w:rPr>
-        <w:rFonts w:hint="default" w:ascii="Wingdings" w:hAnsi="Wingdings"/>
+        <w:rFonts w:ascii="Wingdings" w:hAnsi="Wingdings" w:hint="default"/>
       </w:rPr>
     </w:lvl>
   </w:abstractNum>
@@ -14271,7 +14223,7 @@
         <w:ind w:left="1494" w:hanging="360"/>
       </w:pPr>
       <w:rPr>
-        <w:rFonts w:hint="default" w:ascii="Times New Roman" w:hAnsi="Times New Roman"/>
+        <w:rFonts w:ascii="Times New Roman" w:hAnsi="Times New Roman" w:hint="default"/>
       </w:rPr>
     </w:lvl>
   </w:abstractNum>
@@ -14291,7 +14243,7 @@
         <w:ind w:left="420" w:hanging="420"/>
       </w:pPr>
       <w:rPr>
-        <w:rFonts w:hint="default" w:cs="Times New Roman"/>
+        <w:rFonts w:cs="Times New Roman" w:hint="default"/>
       </w:rPr>
     </w:lvl>
     <w:lvl w:ilvl="1">
@@ -14306,7 +14258,7 @@
         <w:ind w:left="1077" w:hanging="720"/>
       </w:pPr>
       <w:rPr>
-        <w:rFonts w:hint="default" w:cs="Times New Roman"/>
+        <w:rFonts w:cs="Times New Roman" w:hint="default"/>
       </w:rPr>
     </w:lvl>
     <w:lvl w:ilvl="2">
@@ -14321,7 +14273,7 @@
         <w:ind w:left="1794" w:hanging="1080"/>
       </w:pPr>
       <w:rPr>
-        <w:rFonts w:hint="default" w:cs="Times New Roman"/>
+        <w:rFonts w:cs="Times New Roman" w:hint="default"/>
       </w:rPr>
     </w:lvl>
     <w:lvl w:ilvl="3">
@@ -14336,7 +14288,7 @@
         <w:ind w:left="2511" w:hanging="1440"/>
       </w:pPr>
       <w:rPr>
-        <w:rFonts w:hint="default" w:cs="Times New Roman"/>
+        <w:rFonts w:cs="Times New Roman" w:hint="default"/>
       </w:rPr>
     </w:lvl>
     <w:lvl w:ilvl="4">
@@ -14351,7 +14303,7 @@
         <w:ind w:left="2868" w:hanging="1440"/>
       </w:pPr>
       <w:rPr>
-        <w:rFonts w:hint="default" w:cs="Times New Roman"/>
+        <w:rFonts w:cs="Times New Roman" w:hint="default"/>
       </w:rPr>
     </w:lvl>
     <w:lvl w:ilvl="5">
@@ -14366,7 +14318,7 @@
         <w:ind w:left="3585" w:hanging="1800"/>
       </w:pPr>
       <w:rPr>
-        <w:rFonts w:hint="default" w:cs="Times New Roman"/>
+        <w:rFonts w:cs="Times New Roman" w:hint="default"/>
       </w:rPr>
     </w:lvl>
     <w:lvl w:ilvl="6">
@@ -14381,13 +14333,13 @@
         <w:ind w:left="4302" w:hanging="2160"/>
       </w:pPr>
       <w:rPr>
-        <w:rFonts w:hint="default" w:cs="Times New Roman"/>
+        <w:rFonts w:cs="Times New Roman" w:hint="default"/>
       </w:rPr>
     </w:lvl>
     <w:lvl w:ilvl="7">
       <w:start w:val="1"/>
       <w:numFmt w:val="decimal"/>
-      <w:pStyle w:val="Heading8"/>
+      <w:pStyle w:val="Otsikko8"/>
       <w:lvlText w:val="%1.%2.%3.%4.%5.%6.%7.%8"/>
       <w:lvlJc w:val="left"/>
       <w:pPr>
@@ -14397,13 +14349,13 @@
         <w:ind w:left="5019" w:hanging="2520"/>
       </w:pPr>
       <w:rPr>
-        <w:rFonts w:hint="default" w:cs="Times New Roman"/>
+        <w:rFonts w:cs="Times New Roman" w:hint="default"/>
       </w:rPr>
     </w:lvl>
     <w:lvl w:ilvl="8">
       <w:start w:val="1"/>
       <w:numFmt w:val="decimal"/>
-      <w:pStyle w:val="Heading9"/>
+      <w:pStyle w:val="Otsikko9"/>
       <w:lvlText w:val="%1.%2.%3.%4.%5.%6.%7.%8.%9"/>
       <w:lvlJc w:val="left"/>
       <w:pPr>
@@ -14413,7 +14365,7 @@
         <w:ind w:left="5736" w:hanging="2880"/>
       </w:pPr>
       <w:rPr>
-        <w:rFonts w:hint="default" w:cs="Times New Roman"/>
+        <w:rFonts w:cs="Times New Roman" w:hint="default"/>
       </w:rPr>
     </w:lvl>
   </w:abstractNum>
@@ -14430,7 +14382,7 @@
         <w:ind w:left="1800" w:hanging="360"/>
       </w:pPr>
       <w:rPr>
-        <w:rFonts w:hint="default" w:ascii="Symbol" w:hAnsi="Symbol" w:eastAsia="Times New Roman"/>
+        <w:rFonts w:ascii="Symbol" w:eastAsia="Times New Roman" w:hAnsi="Symbol" w:hint="default"/>
       </w:rPr>
     </w:lvl>
     <w:lvl w:ilvl="1" w:tplc="040B0003" w:tentative="1">
@@ -14442,7 +14394,7 @@
         <w:ind w:left="2520" w:hanging="360"/>
       </w:pPr>
       <w:rPr>
-        <w:rFonts w:hint="default" w:ascii="Courier New" w:hAnsi="Courier New"/>
+        <w:rFonts w:ascii="Courier New" w:hAnsi="Courier New" w:hint="default"/>
       </w:rPr>
     </w:lvl>
     <w:lvl w:ilvl="2" w:tplc="040B0005" w:tentative="1">
@@ -14454,7 +14406,7 @@
         <w:ind w:left="3240" w:hanging="360"/>
       </w:pPr>
       <w:rPr>
-        <w:rFonts w:hint="default" w:ascii="Wingdings" w:hAnsi="Wingdings"/>
+        <w:rFonts w:ascii="Wingdings" w:hAnsi="Wingdings" w:hint="default"/>
       </w:rPr>
     </w:lvl>
     <w:lvl w:ilvl="3" w:tplc="040B0001" w:tentative="1">
@@ -14466,7 +14418,7 @@
         <w:ind w:left="3960" w:hanging="360"/>
       </w:pPr>
       <w:rPr>
-        <w:rFonts w:hint="default" w:ascii="Symbol" w:hAnsi="Symbol"/>
+        <w:rFonts w:ascii="Symbol" w:hAnsi="Symbol" w:hint="default"/>
       </w:rPr>
     </w:lvl>
     <w:lvl w:ilvl="4" w:tplc="040B0003" w:tentative="1">
@@ -14478,7 +14430,7 @@
         <w:ind w:left="4680" w:hanging="360"/>
       </w:pPr>
       <w:rPr>
-        <w:rFonts w:hint="default" w:ascii="Courier New" w:hAnsi="Courier New"/>
+        <w:rFonts w:ascii="Courier New" w:hAnsi="Courier New" w:hint="default"/>
       </w:rPr>
     </w:lvl>
     <w:lvl w:ilvl="5" w:tplc="040B0005" w:tentative="1">
@@ -14490,7 +14442,7 @@
         <w:ind w:left="5400" w:hanging="360"/>
       </w:pPr>
       <w:rPr>
-        <w:rFonts w:hint="default" w:ascii="Wingdings" w:hAnsi="Wingdings"/>
+        <w:rFonts w:ascii="Wingdings" w:hAnsi="Wingdings" w:hint="default"/>
       </w:rPr>
     </w:lvl>
     <w:lvl w:ilvl="6" w:tplc="040B0001" w:tentative="1">
@@ -14502,7 +14454,7 @@
         <w:ind w:left="6120" w:hanging="360"/>
       </w:pPr>
       <w:rPr>
-        <w:rFonts w:hint="default" w:ascii="Symbol" w:hAnsi="Symbol"/>
+        <w:rFonts w:ascii="Symbol" w:hAnsi="Symbol" w:hint="default"/>
       </w:rPr>
     </w:lvl>
     <w:lvl w:ilvl="7" w:tplc="040B0003" w:tentative="1">
@@ -14514,7 +14466,7 @@
         <w:ind w:left="6840" w:hanging="360"/>
       </w:pPr>
       <w:rPr>
-        <w:rFonts w:hint="default" w:ascii="Courier New" w:hAnsi="Courier New"/>
+        <w:rFonts w:ascii="Courier New" w:hAnsi="Courier New" w:hint="default"/>
       </w:rPr>
     </w:lvl>
     <w:lvl w:ilvl="8" w:tplc="040B0005" w:tentative="1">
@@ -14526,7 +14478,7 @@
         <w:ind w:left="7560" w:hanging="360"/>
       </w:pPr>
       <w:rPr>
-        <w:rFonts w:hint="default" w:ascii="Wingdings" w:hAnsi="Wingdings"/>
+        <w:rFonts w:ascii="Wingdings" w:hAnsi="Wingdings" w:hint="default"/>
       </w:rPr>
     </w:lvl>
   </w:abstractNum>
@@ -14546,7 +14498,7 @@
         <w:ind w:left="600" w:hanging="600"/>
       </w:pPr>
       <w:rPr>
-        <w:rFonts w:hint="default" w:cs="Times New Roman"/>
+        <w:rFonts w:cs="Times New Roman" w:hint="default"/>
       </w:rPr>
     </w:lvl>
     <w:lvl w:ilvl="1">
@@ -14561,7 +14513,7 @@
         <w:ind w:left="957" w:hanging="600"/>
       </w:pPr>
       <w:rPr>
-        <w:rFonts w:hint="default" w:cs="Times New Roman"/>
+        <w:rFonts w:cs="Times New Roman" w:hint="default"/>
       </w:rPr>
     </w:lvl>
     <w:lvl w:ilvl="2">
@@ -14576,7 +14528,7 @@
         <w:ind w:left="1434" w:hanging="720"/>
       </w:pPr>
       <w:rPr>
-        <w:rFonts w:hint="default" w:cs="Times New Roman"/>
+        <w:rFonts w:cs="Times New Roman" w:hint="default"/>
       </w:rPr>
     </w:lvl>
     <w:lvl w:ilvl="3">
@@ -14591,7 +14543,7 @@
         <w:ind w:left="1791" w:hanging="720"/>
       </w:pPr>
       <w:rPr>
-        <w:rFonts w:hint="default" w:cs="Times New Roman"/>
+        <w:rFonts w:cs="Times New Roman" w:hint="default"/>
       </w:rPr>
     </w:lvl>
     <w:lvl w:ilvl="4">
@@ -14606,7 +14558,7 @@
         <w:ind w:left="2508" w:hanging="1080"/>
       </w:pPr>
       <w:rPr>
-        <w:rFonts w:hint="default" w:cs="Times New Roman"/>
+        <w:rFonts w:cs="Times New Roman" w:hint="default"/>
       </w:rPr>
     </w:lvl>
     <w:lvl w:ilvl="5">
@@ -14621,7 +14573,7 @@
         <w:ind w:left="2865" w:hanging="1080"/>
       </w:pPr>
       <w:rPr>
-        <w:rFonts w:hint="default" w:cs="Times New Roman"/>
+        <w:rFonts w:cs="Times New Roman" w:hint="default"/>
       </w:rPr>
     </w:lvl>
     <w:lvl w:ilvl="6">
@@ -14636,7 +14588,7 @@
         <w:ind w:left="3582" w:hanging="1440"/>
       </w:pPr>
       <w:rPr>
-        <w:rFonts w:hint="default" w:cs="Times New Roman"/>
+        <w:rFonts w:cs="Times New Roman" w:hint="default"/>
       </w:rPr>
     </w:lvl>
     <w:lvl w:ilvl="7">
@@ -14651,7 +14603,7 @@
         <w:ind w:left="3939" w:hanging="1440"/>
       </w:pPr>
       <w:rPr>
-        <w:rFonts w:hint="default" w:cs="Times New Roman"/>
+        <w:rFonts w:cs="Times New Roman" w:hint="default"/>
       </w:rPr>
     </w:lvl>
     <w:lvl w:ilvl="8">
@@ -14666,7 +14618,7 @@
         <w:ind w:left="4656" w:hanging="1800"/>
       </w:pPr>
       <w:rPr>
-        <w:rFonts w:hint="default" w:cs="Times New Roman"/>
+        <w:rFonts w:cs="Times New Roman" w:hint="default"/>
       </w:rPr>
     </w:lvl>
   </w:abstractNum>
@@ -14686,7 +14638,7 @@
         <w:ind w:left="765" w:hanging="405"/>
       </w:pPr>
       <w:rPr>
-        <w:rFonts w:hint="default" w:cs="Times New Roman"/>
+        <w:rFonts w:cs="Times New Roman" w:hint="default"/>
       </w:rPr>
     </w:lvl>
     <w:lvl w:ilvl="1">
@@ -14810,42 +14762,42 @@
       </w:rPr>
     </w:lvl>
   </w:abstractNum>
-  <w:num w:numId="1">
+  <w:num w:numId="1" w16cid:durableId="2057971160">
     <w:abstractNumId w:val="8"/>
   </w:num>
-  <w:num w:numId="2">
+  <w:num w:numId="2" w16cid:durableId="1429699025">
     <w:abstractNumId w:val="1"/>
   </w:num>
-  <w:num w:numId="3">
+  <w:num w:numId="3" w16cid:durableId="1921015629">
     <w:abstractNumId w:val="5"/>
   </w:num>
-  <w:num w:numId="4">
+  <w:num w:numId="4" w16cid:durableId="1405183839">
     <w:abstractNumId w:val="4"/>
   </w:num>
-  <w:num w:numId="5">
+  <w:num w:numId="5" w16cid:durableId="2057583921">
     <w:abstractNumId w:val="6"/>
   </w:num>
-  <w:num w:numId="6">
+  <w:num w:numId="6" w16cid:durableId="1382486666">
     <w:abstractNumId w:val="3"/>
   </w:num>
-  <w:num w:numId="7">
+  <w:num w:numId="7" w16cid:durableId="30613158">
     <w:abstractNumId w:val="0"/>
   </w:num>
-  <w:num w:numId="8">
+  <w:num w:numId="8" w16cid:durableId="990908280">
     <w:abstractNumId w:val="7"/>
   </w:num>
-  <w:num w:numId="9">
+  <w:num w:numId="9" w16cid:durableId="975648739">
     <w:abstractNumId w:val="2"/>
   </w:num>
 </w:numbering>
 </file>
 
 <file path=word/styles.xml><?xml version="1.0" encoding="utf-8"?>
-<w:styles xmlns:wp14="http://schemas.microsoft.com/office/word/2010/wordprocessingDrawing" xmlns:mc="http://schemas.openxmlformats.org/markup-compatibility/2006" xmlns:r="http://schemas.openxmlformats.org/officeDocument/2006/relationships" xmlns:w="http://schemas.openxmlformats.org/wordprocessingml/2006/main" xmlns:w14="http://schemas.microsoft.com/office/word/2010/wordml" xmlns:w15="http://schemas.microsoft.com/office/word/2012/wordml" xmlns:w16cex="http://schemas.microsoft.com/office/word/2018/wordml/cex" xmlns:w16cid="http://schemas.microsoft.com/office/word/2016/wordml/cid" xmlns:w16="http://schemas.microsoft.com/office/word/2018/wordml" xmlns:w16sdtdh="http://schemas.microsoft.com/office/word/2020/wordml/sdtdatahash" xmlns:w16se="http://schemas.microsoft.com/office/word/2015/wordml/symex" mc:Ignorable="w14 w15 w16se w16cid w16 w16cex w16sdtdh wp14">
+<w:styles xmlns:mc="http://schemas.openxmlformats.org/markup-compatibility/2006" xmlns:r="http://schemas.openxmlformats.org/officeDocument/2006/relationships" xmlns:w="http://schemas.openxmlformats.org/wordprocessingml/2006/main" xmlns:w14="http://schemas.microsoft.com/office/word/2010/wordml" xmlns:w15="http://schemas.microsoft.com/office/word/2012/wordml" xmlns:w16cex="http://schemas.microsoft.com/office/word/2018/wordml/cex" xmlns:w16cid="http://schemas.microsoft.com/office/word/2016/wordml/cid" xmlns:w16="http://schemas.microsoft.com/office/word/2018/wordml" xmlns:w16sdtdh="http://schemas.microsoft.com/office/word/2020/wordml/sdtdatahash" xmlns:w16se="http://schemas.microsoft.com/office/word/2015/wordml/symex" mc:Ignorable="w14 w15 w16se w16cid w16 w16cex w16sdtdh">
   <w:docDefaults>
     <w:rPrDefault>
       <w:rPr>
-        <w:rFonts w:ascii="Times New Roman" w:hAnsi="Times New Roman" w:eastAsia="Times New Roman" w:cs="Times New Roman"/>
+        <w:rFonts w:ascii="Times New Roman" w:eastAsia="Times New Roman" w:hAnsi="Times New Roman" w:cs="Times New Roman"/>
         <w:sz w:val="22"/>
         <w:szCs w:val="22"/>
         <w:lang w:val="fi-FI" w:eastAsia="fi-FI" w:bidi="ar-SA"/>
@@ -14868,21 +14820,21 @@
     <w:lsdException w:name="heading 7" w:uiPriority="9" w:qFormat="1"/>
     <w:lsdException w:name="heading 8" w:uiPriority="9" w:qFormat="1"/>
     <w:lsdException w:name="heading 9" w:uiPriority="9" w:qFormat="1"/>
-    <w:lsdException w:name="toc 1" w:uiPriority="39" w:semiHidden="1" w:unhideWhenUsed="1"/>
-    <w:lsdException w:name="toc 2" w:uiPriority="39" w:semiHidden="1" w:unhideWhenUsed="1"/>
-    <w:lsdException w:name="toc 3" w:uiPriority="39" w:semiHidden="1" w:unhideWhenUsed="1"/>
-    <w:lsdException w:name="toc 4" w:uiPriority="39" w:semiHidden="1" w:unhideWhenUsed="1"/>
-    <w:lsdException w:name="toc 5" w:uiPriority="39" w:semiHidden="1" w:unhideWhenUsed="1"/>
-    <w:lsdException w:name="toc 6" w:uiPriority="39" w:semiHidden="1" w:unhideWhenUsed="1"/>
-    <w:lsdException w:name="toc 7" w:uiPriority="39" w:semiHidden="1" w:unhideWhenUsed="1"/>
-    <w:lsdException w:name="toc 8" w:uiPriority="39" w:semiHidden="1" w:unhideWhenUsed="1"/>
-    <w:lsdException w:name="toc 9" w:uiPriority="39" w:semiHidden="1" w:unhideWhenUsed="1"/>
-    <w:lsdException w:name="caption" w:uiPriority="35" w:semiHidden="1" w:unhideWhenUsed="1" w:qFormat="1"/>
+    <w:lsdException w:name="toc 1" w:semiHidden="1" w:uiPriority="39" w:unhideWhenUsed="1"/>
+    <w:lsdException w:name="toc 2" w:semiHidden="1" w:uiPriority="39" w:unhideWhenUsed="1"/>
+    <w:lsdException w:name="toc 3" w:semiHidden="1" w:uiPriority="39" w:unhideWhenUsed="1"/>
+    <w:lsdException w:name="toc 4" w:semiHidden="1" w:uiPriority="39" w:unhideWhenUsed="1"/>
+    <w:lsdException w:name="toc 5" w:semiHidden="1" w:uiPriority="39" w:unhideWhenUsed="1"/>
+    <w:lsdException w:name="toc 6" w:semiHidden="1" w:uiPriority="39" w:unhideWhenUsed="1"/>
+    <w:lsdException w:name="toc 7" w:semiHidden="1" w:uiPriority="39" w:unhideWhenUsed="1"/>
+    <w:lsdException w:name="toc 8" w:semiHidden="1" w:uiPriority="39" w:unhideWhenUsed="1"/>
+    <w:lsdException w:name="toc 9" w:semiHidden="1" w:uiPriority="39" w:unhideWhenUsed="1"/>
+    <w:lsdException w:name="caption" w:semiHidden="1" w:uiPriority="35" w:unhideWhenUsed="1" w:qFormat="1"/>
     <w:lsdException w:name="List Number" w:semiHidden="1" w:unhideWhenUsed="1"/>
     <w:lsdException w:name="List 4" w:semiHidden="1" w:unhideWhenUsed="1"/>
     <w:lsdException w:name="List 5" w:semiHidden="1" w:unhideWhenUsed="1"/>
     <w:lsdException w:name="Title" w:uiPriority="10" w:qFormat="1"/>
-    <w:lsdException w:name="Default Paragraph Font" w:uiPriority="1" w:semiHidden="1" w:unhideWhenUsed="1"/>
+    <w:lsdException w:name="Default Paragraph Font" w:semiHidden="1" w:uiPriority="1" w:unhideWhenUsed="1"/>
     <w:lsdException w:name="Subtitle" w:uiPriority="11" w:qFormat="1"/>
     <w:lsdException w:name="Salutation" w:semiHidden="1" w:unhideWhenUsed="1"/>
     <w:lsdException w:name="Date" w:semiHidden="1" w:unhideWhenUsed="1"/>
@@ -15050,8 +15002,8 @@
     <w:lsdException w:name="Subtle Reference" w:uiPriority="31" w:qFormat="1"/>
     <w:lsdException w:name="Intense Reference" w:uiPriority="32" w:qFormat="1"/>
     <w:lsdException w:name="Book Title" w:uiPriority="33" w:qFormat="1"/>
-    <w:lsdException w:name="Bibliography" w:uiPriority="37" w:semiHidden="1" w:unhideWhenUsed="1"/>
-    <w:lsdException w:name="TOC Heading" w:uiPriority="39" w:semiHidden="1" w:unhideWhenUsed="1" w:qFormat="1"/>
+    <w:lsdException w:name="Bibliography" w:semiHidden="1" w:uiPriority="37" w:unhideWhenUsed="1"/>
+    <w:lsdException w:name="TOC Heading" w:semiHidden="1" w:uiPriority="39" w:unhideWhenUsed="1" w:qFormat="1"/>
     <w:lsdException w:name="Plain Table 1" w:uiPriority="41"/>
     <w:lsdException w:name="Plain Table 2" w:uiPriority="42"/>
     <w:lsdException w:name="Plain Table 3" w:uiPriority="43"/>
@@ -15162,7 +15114,7 @@
     <w:lsdException w:name="Unresolved Mention" w:semiHidden="1" w:unhideWhenUsed="1"/>
     <w:lsdException w:name="Smart Link" w:semiHidden="1" w:unhideWhenUsed="1"/>
   </w:latentStyles>
-  <w:style w:type="paragraph" w:styleId="Normal" w:default="1">
+  <w:style w:type="paragraph" w:default="1" w:styleId="Normaali">
     <w:name w:val="Normal"/>
     <w:qFormat/>
     <w:pPr>
@@ -15176,11 +15128,11 @@
       <w:lang w:eastAsia="en-US"/>
     </w:rPr>
   </w:style>
-  <w:style w:type="paragraph" w:styleId="Heading1">
+  <w:style w:type="paragraph" w:styleId="Otsikko1">
     <w:name w:val="heading 1"/>
-    <w:basedOn w:val="Normal"/>
-    <w:next w:val="Normal"/>
-    <w:link w:val="Heading1Char"/>
+    <w:basedOn w:val="Normaali"/>
+    <w:next w:val="Normaali"/>
+    <w:link w:val="Otsikko1Char"/>
     <w:uiPriority w:val="99"/>
     <w:qFormat/>
     <w:pPr>
@@ -15197,11 +15149,11 @@
       <w:szCs w:val="32"/>
     </w:rPr>
   </w:style>
-  <w:style w:type="paragraph" w:styleId="Heading2">
+  <w:style w:type="paragraph" w:styleId="Otsikko2">
     <w:name w:val="heading 2"/>
-    <w:basedOn w:val="Normal"/>
-    <w:next w:val="Normal"/>
-    <w:link w:val="Heading2Char"/>
+    <w:basedOn w:val="Normaali"/>
+    <w:next w:val="Normaali"/>
+    <w:link w:val="Otsikko2Char"/>
     <w:uiPriority w:val="99"/>
     <w:qFormat/>
     <w:pPr>
@@ -15219,11 +15171,11 @@
       <w:szCs w:val="28"/>
     </w:rPr>
   </w:style>
-  <w:style w:type="paragraph" w:styleId="Heading3">
+  <w:style w:type="paragraph" w:styleId="Otsikko3">
     <w:name w:val="heading 3"/>
-    <w:basedOn w:val="Normal"/>
-    <w:next w:val="Normal"/>
-    <w:link w:val="Heading3Char"/>
+    <w:basedOn w:val="Normaali"/>
+    <w:next w:val="Normaali"/>
+    <w:link w:val="Otsikko3Char"/>
     <w:uiPriority w:val="99"/>
     <w:qFormat/>
     <w:pPr>
@@ -15239,11 +15191,11 @@
       <w:szCs w:val="26"/>
     </w:rPr>
   </w:style>
-  <w:style w:type="paragraph" w:styleId="Heading4">
+  <w:style w:type="paragraph" w:styleId="Otsikko4">
     <w:name w:val="heading 4"/>
-    <w:basedOn w:val="Normal"/>
-    <w:next w:val="Normal"/>
-    <w:link w:val="Heading4Char"/>
+    <w:basedOn w:val="Normaali"/>
+    <w:next w:val="Normaali"/>
+    <w:link w:val="Otsikko4Char"/>
     <w:uiPriority w:val="99"/>
     <w:qFormat/>
     <w:pPr>
@@ -15261,11 +15213,11 @@
       <w:szCs w:val="22"/>
     </w:rPr>
   </w:style>
-  <w:style w:type="paragraph" w:styleId="Heading5">
+  <w:style w:type="paragraph" w:styleId="Otsikko5">
     <w:name w:val="heading 5"/>
-    <w:basedOn w:val="Normal"/>
-    <w:next w:val="Normal"/>
-    <w:link w:val="Heading5Char"/>
+    <w:basedOn w:val="Normaali"/>
+    <w:next w:val="Normaali"/>
+    <w:link w:val="Otsikko5Char"/>
     <w:uiPriority w:val="99"/>
     <w:qFormat/>
     <w:pPr>
@@ -15280,11 +15232,11 @@
       <w:szCs w:val="20"/>
     </w:rPr>
   </w:style>
-  <w:style w:type="paragraph" w:styleId="Heading6">
+  <w:style w:type="paragraph" w:styleId="Otsikko6">
     <w:name w:val="heading 6"/>
-    <w:basedOn w:val="Normal"/>
-    <w:next w:val="Normal"/>
-    <w:link w:val="Heading6Char"/>
+    <w:basedOn w:val="Normaali"/>
+    <w:next w:val="Normaali"/>
+    <w:link w:val="Otsikko6Char"/>
     <w:uiPriority w:val="99"/>
     <w:qFormat/>
     <w:pPr>
@@ -15300,11 +15252,11 @@
       <w:szCs w:val="20"/>
     </w:rPr>
   </w:style>
-  <w:style w:type="paragraph" w:styleId="Heading7">
+  <w:style w:type="paragraph" w:styleId="Otsikko7">
     <w:name w:val="heading 7"/>
-    <w:basedOn w:val="Normal"/>
-    <w:next w:val="Normal"/>
-    <w:link w:val="Heading7Char"/>
+    <w:basedOn w:val="Normaali"/>
+    <w:next w:val="Normaali"/>
+    <w:link w:val="Otsikko7Char"/>
     <w:uiPriority w:val="99"/>
     <w:qFormat/>
     <w:pPr>
@@ -15320,11 +15272,11 @@
       <w:szCs w:val="48"/>
     </w:rPr>
   </w:style>
-  <w:style w:type="paragraph" w:styleId="Heading8">
+  <w:style w:type="paragraph" w:styleId="Otsikko8">
     <w:name w:val="heading 8"/>
-    <w:basedOn w:val="Normal"/>
-    <w:next w:val="BodyText"/>
-    <w:link w:val="Heading8Char"/>
+    <w:basedOn w:val="Normaali"/>
+    <w:next w:val="Leipteksti"/>
+    <w:link w:val="Otsikko8Char"/>
     <w:uiPriority w:val="99"/>
     <w:qFormat/>
     <w:pPr>
@@ -15348,11 +15300,11 @@
       <w:lang w:val="en-AU"/>
     </w:rPr>
   </w:style>
-  <w:style w:type="paragraph" w:styleId="Heading9">
+  <w:style w:type="paragraph" w:styleId="Otsikko9">
     <w:name w:val="heading 9"/>
-    <w:basedOn w:val="Normal"/>
-    <w:next w:val="BodyText"/>
-    <w:link w:val="Heading9Char"/>
+    <w:basedOn w:val="Normaali"/>
+    <w:next w:val="Leipteksti"/>
+    <w:link w:val="Otsikko9Char"/>
     <w:uiPriority w:val="99"/>
     <w:qFormat/>
     <w:pPr>
@@ -15374,13 +15326,13 @@
       <w:lang w:val="en-AU"/>
     </w:rPr>
   </w:style>
-  <w:style w:type="character" w:styleId="DefaultParagraphFont" w:default="1">
+  <w:style w:type="character" w:default="1" w:styleId="Kappaleenoletusfontti">
     <w:name w:val="Default Paragraph Font"/>
     <w:uiPriority w:val="1"/>
     <w:semiHidden/>
     <w:unhideWhenUsed/>
   </w:style>
-  <w:style w:type="table" w:styleId="TableNormal" w:default="1">
+  <w:style w:type="table" w:default="1" w:styleId="Normaalitaulukko">
     <w:name w:val="Normal Table"/>
     <w:uiPriority w:val="99"/>
     <w:semiHidden/>
@@ -15395,20 +15347,20 @@
       </w:tblCellMar>
     </w:tblPr>
   </w:style>
-  <w:style w:type="numbering" w:styleId="NoList" w:default="1">
+  <w:style w:type="numbering" w:default="1" w:styleId="Eiluetteloa">
     <w:name w:val="No List"/>
     <w:uiPriority w:val="99"/>
     <w:semiHidden/>
     <w:unhideWhenUsed/>
   </w:style>
-  <w:style w:type="character" w:styleId="Heading1Char" w:customStyle="1">
-    <w:name w:val="Heading 1 Char"/>
-    <w:basedOn w:val="DefaultParagraphFont"/>
-    <w:link w:val="Heading1"/>
+  <w:style w:type="character" w:customStyle="1" w:styleId="Otsikko1Char">
+    <w:name w:val="Otsikko 1 Char"/>
+    <w:basedOn w:val="Kappaleenoletusfontti"/>
+    <w:link w:val="Otsikko1"/>
     <w:uiPriority w:val="9"/>
     <w:locked/>
     <w:rPr>
-      <w:rFonts w:cs="Times New Roman" w:asciiTheme="majorHAnsi" w:hAnsiTheme="majorHAnsi" w:eastAsiaTheme="majorEastAsia"/>
+      <w:rFonts w:asciiTheme="majorHAnsi" w:eastAsiaTheme="majorEastAsia" w:hAnsiTheme="majorHAnsi" w:cs="Times New Roman"/>
       <w:b/>
       <w:bCs/>
       <w:kern w:val="32"/>
@@ -15417,15 +15369,15 @@
       <w:lang w:val="fi-FI" w:eastAsia="x-none"/>
     </w:rPr>
   </w:style>
-  <w:style w:type="character" w:styleId="Heading2Char" w:customStyle="1">
-    <w:name w:val="Heading 2 Char"/>
-    <w:basedOn w:val="DefaultParagraphFont"/>
-    <w:link w:val="Heading2"/>
+  <w:style w:type="character" w:customStyle="1" w:styleId="Otsikko2Char">
+    <w:name w:val="Otsikko 2 Char"/>
+    <w:basedOn w:val="Kappaleenoletusfontti"/>
+    <w:link w:val="Otsikko2"/>
     <w:uiPriority w:val="9"/>
     <w:semiHidden/>
     <w:locked/>
     <w:rPr>
-      <w:rFonts w:cs="Times New Roman" w:asciiTheme="majorHAnsi" w:hAnsiTheme="majorHAnsi" w:eastAsiaTheme="majorEastAsia"/>
+      <w:rFonts w:asciiTheme="majorHAnsi" w:eastAsiaTheme="majorEastAsia" w:hAnsiTheme="majorHAnsi" w:cs="Times New Roman"/>
       <w:b/>
       <w:bCs/>
       <w:i/>
@@ -15435,15 +15387,15 @@
       <w:lang w:val="fi-FI" w:eastAsia="x-none"/>
     </w:rPr>
   </w:style>
-  <w:style w:type="character" w:styleId="Heading3Char" w:customStyle="1">
-    <w:name w:val="Heading 3 Char"/>
-    <w:basedOn w:val="DefaultParagraphFont"/>
-    <w:link w:val="Heading3"/>
+  <w:style w:type="character" w:customStyle="1" w:styleId="Otsikko3Char">
+    <w:name w:val="Otsikko 3 Char"/>
+    <w:basedOn w:val="Kappaleenoletusfontti"/>
+    <w:link w:val="Otsikko3"/>
     <w:uiPriority w:val="9"/>
     <w:semiHidden/>
     <w:locked/>
     <w:rPr>
-      <w:rFonts w:cs="Times New Roman" w:asciiTheme="majorHAnsi" w:hAnsiTheme="majorHAnsi" w:eastAsiaTheme="majorEastAsia"/>
+      <w:rFonts w:asciiTheme="majorHAnsi" w:eastAsiaTheme="majorEastAsia" w:hAnsiTheme="majorHAnsi" w:cs="Times New Roman"/>
       <w:b/>
       <w:bCs/>
       <w:sz w:val="26"/>
@@ -15451,15 +15403,15 @@
       <w:lang w:val="fi-FI" w:eastAsia="x-none"/>
     </w:rPr>
   </w:style>
-  <w:style w:type="character" w:styleId="Heading4Char" w:customStyle="1">
-    <w:name w:val="Heading 4 Char"/>
-    <w:basedOn w:val="DefaultParagraphFont"/>
-    <w:link w:val="Heading4"/>
+  <w:style w:type="character" w:customStyle="1" w:styleId="Otsikko4Char">
+    <w:name w:val="Otsikko 4 Char"/>
+    <w:basedOn w:val="Kappaleenoletusfontti"/>
+    <w:link w:val="Otsikko4"/>
     <w:uiPriority w:val="9"/>
     <w:semiHidden/>
     <w:locked/>
     <w:rPr>
-      <w:rFonts w:cs="Times New Roman" w:asciiTheme="minorHAnsi" w:hAnsiTheme="minorHAnsi" w:eastAsiaTheme="minorEastAsia"/>
+      <w:rFonts w:asciiTheme="minorHAnsi" w:eastAsiaTheme="minorEastAsia" w:hAnsiTheme="minorHAnsi" w:cs="Times New Roman"/>
       <w:b/>
       <w:bCs/>
       <w:sz w:val="28"/>
@@ -15467,15 +15419,15 @@
       <w:lang w:val="fi-FI" w:eastAsia="x-none"/>
     </w:rPr>
   </w:style>
-  <w:style w:type="character" w:styleId="Heading5Char" w:customStyle="1">
-    <w:name w:val="Heading 5 Char"/>
-    <w:basedOn w:val="DefaultParagraphFont"/>
-    <w:link w:val="Heading5"/>
+  <w:style w:type="character" w:customStyle="1" w:styleId="Otsikko5Char">
+    <w:name w:val="Otsikko 5 Char"/>
+    <w:basedOn w:val="Kappaleenoletusfontti"/>
+    <w:link w:val="Otsikko5"/>
     <w:uiPriority w:val="9"/>
     <w:semiHidden/>
     <w:locked/>
     <w:rPr>
-      <w:rFonts w:cs="Times New Roman" w:asciiTheme="minorHAnsi" w:hAnsiTheme="minorHAnsi" w:eastAsiaTheme="minorEastAsia"/>
+      <w:rFonts w:asciiTheme="minorHAnsi" w:eastAsiaTheme="minorEastAsia" w:hAnsiTheme="minorHAnsi" w:cs="Times New Roman"/>
       <w:b/>
       <w:bCs/>
       <w:i/>
@@ -15485,43 +15437,43 @@
       <w:lang w:val="fi-FI" w:eastAsia="x-none"/>
     </w:rPr>
   </w:style>
-  <w:style w:type="character" w:styleId="Heading6Char" w:customStyle="1">
-    <w:name w:val="Heading 6 Char"/>
-    <w:basedOn w:val="DefaultParagraphFont"/>
-    <w:link w:val="Heading6"/>
+  <w:style w:type="character" w:customStyle="1" w:styleId="Otsikko6Char">
+    <w:name w:val="Otsikko 6 Char"/>
+    <w:basedOn w:val="Kappaleenoletusfontti"/>
+    <w:link w:val="Otsikko6"/>
     <w:uiPriority w:val="9"/>
     <w:semiHidden/>
     <w:locked/>
     <w:rPr>
-      <w:rFonts w:cs="Times New Roman" w:asciiTheme="minorHAnsi" w:hAnsiTheme="minorHAnsi" w:eastAsiaTheme="minorEastAsia"/>
+      <w:rFonts w:asciiTheme="minorHAnsi" w:eastAsiaTheme="minorEastAsia" w:hAnsiTheme="minorHAnsi" w:cs="Times New Roman"/>
       <w:b/>
       <w:bCs/>
       <w:lang w:val="fi-FI" w:eastAsia="x-none"/>
     </w:rPr>
   </w:style>
-  <w:style w:type="character" w:styleId="Heading7Char" w:customStyle="1">
-    <w:name w:val="Heading 7 Char"/>
-    <w:basedOn w:val="DefaultParagraphFont"/>
-    <w:link w:val="Heading7"/>
+  <w:style w:type="character" w:customStyle="1" w:styleId="Otsikko7Char">
+    <w:name w:val="Otsikko 7 Char"/>
+    <w:basedOn w:val="Kappaleenoletusfontti"/>
+    <w:link w:val="Otsikko7"/>
     <w:uiPriority w:val="9"/>
     <w:semiHidden/>
     <w:locked/>
     <w:rPr>
-      <w:rFonts w:cs="Times New Roman" w:asciiTheme="minorHAnsi" w:hAnsiTheme="minorHAnsi" w:eastAsiaTheme="minorEastAsia"/>
+      <w:rFonts w:asciiTheme="minorHAnsi" w:eastAsiaTheme="minorEastAsia" w:hAnsiTheme="minorHAnsi" w:cs="Times New Roman"/>
       <w:sz w:val="24"/>
       <w:szCs w:val="24"/>
       <w:lang w:val="fi-FI" w:eastAsia="x-none"/>
     </w:rPr>
   </w:style>
-  <w:style w:type="character" w:styleId="Heading8Char" w:customStyle="1">
-    <w:name w:val="Heading 8 Char"/>
-    <w:basedOn w:val="DefaultParagraphFont"/>
-    <w:link w:val="Heading8"/>
+  <w:style w:type="character" w:customStyle="1" w:styleId="Otsikko8Char">
+    <w:name w:val="Otsikko 8 Char"/>
+    <w:basedOn w:val="Kappaleenoletusfontti"/>
+    <w:link w:val="Otsikko8"/>
     <w:uiPriority w:val="9"/>
     <w:semiHidden/>
     <w:locked/>
     <w:rPr>
-      <w:rFonts w:cs="Times New Roman" w:asciiTheme="minorHAnsi" w:hAnsiTheme="minorHAnsi" w:eastAsiaTheme="minorEastAsia"/>
+      <w:rFonts w:asciiTheme="minorHAnsi" w:eastAsiaTheme="minorEastAsia" w:hAnsiTheme="minorHAnsi" w:cs="Times New Roman"/>
       <w:i/>
       <w:iCs/>
       <w:sz w:val="24"/>
@@ -15529,22 +15481,22 @@
       <w:lang w:val="fi-FI" w:eastAsia="x-none"/>
     </w:rPr>
   </w:style>
-  <w:style w:type="character" w:styleId="Heading9Char" w:customStyle="1">
-    <w:name w:val="Heading 9 Char"/>
-    <w:basedOn w:val="DefaultParagraphFont"/>
-    <w:link w:val="Heading9"/>
+  <w:style w:type="character" w:customStyle="1" w:styleId="Otsikko9Char">
+    <w:name w:val="Otsikko 9 Char"/>
+    <w:basedOn w:val="Kappaleenoletusfontti"/>
+    <w:link w:val="Otsikko9"/>
     <w:uiPriority w:val="9"/>
     <w:semiHidden/>
     <w:locked/>
     <w:rPr>
-      <w:rFonts w:cs="Times New Roman" w:asciiTheme="majorHAnsi" w:hAnsiTheme="majorHAnsi" w:eastAsiaTheme="majorEastAsia"/>
+      <w:rFonts w:asciiTheme="majorHAnsi" w:eastAsiaTheme="majorEastAsia" w:hAnsiTheme="majorHAnsi" w:cs="Times New Roman"/>
       <w:lang w:val="fi-FI" w:eastAsia="x-none"/>
     </w:rPr>
   </w:style>
-  <w:style w:type="paragraph" w:styleId="Header">
+  <w:style w:type="paragraph" w:styleId="Yltunniste">
     <w:name w:val="header"/>
-    <w:basedOn w:val="Normal"/>
-    <w:link w:val="HeaderChar"/>
+    <w:basedOn w:val="Normaali"/>
+    <w:link w:val="YltunnisteChar"/>
     <w:uiPriority w:val="99"/>
     <w:pPr>
       <w:tabs>
@@ -15553,10 +15505,10 @@
       </w:tabs>
     </w:pPr>
   </w:style>
-  <w:style w:type="character" w:styleId="HeaderChar" w:customStyle="1">
-    <w:name w:val="Header Char"/>
-    <w:basedOn w:val="DefaultParagraphFont"/>
-    <w:link w:val="Header"/>
+  <w:style w:type="character" w:customStyle="1" w:styleId="YltunnisteChar">
+    <w:name w:val="Ylätunniste Char"/>
+    <w:basedOn w:val="Kappaleenoletusfontti"/>
+    <w:link w:val="Yltunniste"/>
     <w:uiPriority w:val="99"/>
     <w:semiHidden/>
     <w:locked/>
@@ -15567,10 +15519,10 @@
       <w:lang w:val="fi-FI" w:eastAsia="x-none"/>
     </w:rPr>
   </w:style>
-  <w:style w:type="paragraph" w:styleId="Footer">
+  <w:style w:type="paragraph" w:styleId="Alatunniste">
     <w:name w:val="footer"/>
-    <w:basedOn w:val="Normal"/>
-    <w:link w:val="FooterChar"/>
+    <w:basedOn w:val="Normaali"/>
+    <w:link w:val="AlatunnisteChar"/>
     <w:uiPriority w:val="99"/>
     <w:pPr>
       <w:tabs>
@@ -15579,10 +15531,10 @@
       </w:tabs>
     </w:pPr>
   </w:style>
-  <w:style w:type="character" w:styleId="FooterChar" w:customStyle="1">
-    <w:name w:val="Footer Char"/>
-    <w:basedOn w:val="DefaultParagraphFont"/>
-    <w:link w:val="Footer"/>
+  <w:style w:type="character" w:customStyle="1" w:styleId="AlatunnisteChar">
+    <w:name w:val="Alatunniste Char"/>
+    <w:basedOn w:val="Kappaleenoletusfontti"/>
+    <w:link w:val="Alatunniste"/>
     <w:uiPriority w:val="99"/>
     <w:semiHidden/>
     <w:locked/>
@@ -15593,18 +15545,18 @@
       <w:lang w:val="fi-FI" w:eastAsia="x-none"/>
     </w:rPr>
   </w:style>
-  <w:style w:type="character" w:styleId="PageNumber">
+  <w:style w:type="character" w:styleId="Sivunumero">
     <w:name w:val="page number"/>
-    <w:basedOn w:val="DefaultParagraphFont"/>
+    <w:basedOn w:val="Kappaleenoletusfontti"/>
     <w:uiPriority w:val="99"/>
     <w:rPr>
       <w:rFonts w:cs="Times New Roman"/>
     </w:rPr>
   </w:style>
-  <w:style w:type="paragraph" w:styleId="TOC1">
+  <w:style w:type="paragraph" w:styleId="Sisluet1">
     <w:name w:val="toc 1"/>
-    <w:basedOn w:val="Normal"/>
-    <w:next w:val="Normal"/>
+    <w:basedOn w:val="Normaali"/>
+    <w:next w:val="Normaali"/>
     <w:autoRedefine/>
     <w:uiPriority w:val="39"/>
     <w:pPr>
@@ -15618,10 +15570,10 @@
       <w:szCs w:val="20"/>
     </w:rPr>
   </w:style>
-  <w:style w:type="paragraph" w:styleId="TOC2">
+  <w:style w:type="paragraph" w:styleId="Sisluet2">
     <w:name w:val="toc 2"/>
-    <w:basedOn w:val="Normal"/>
-    <w:next w:val="Normal"/>
+    <w:basedOn w:val="Normaali"/>
+    <w:next w:val="Normaali"/>
     <w:autoRedefine/>
     <w:uiPriority w:val="39"/>
     <w:pPr>
@@ -15633,10 +15585,10 @@
       <w:szCs w:val="20"/>
     </w:rPr>
   </w:style>
-  <w:style w:type="paragraph" w:styleId="TOC3">
+  <w:style w:type="paragraph" w:styleId="Sisluet3">
     <w:name w:val="toc 3"/>
-    <w:basedOn w:val="Normal"/>
-    <w:next w:val="Normal"/>
+    <w:basedOn w:val="Normaali"/>
+    <w:next w:val="Normaali"/>
     <w:autoRedefine/>
     <w:uiPriority w:val="99"/>
     <w:semiHidden/>
@@ -15650,10 +15602,10 @@
       <w:szCs w:val="20"/>
     </w:rPr>
   </w:style>
-  <w:style w:type="paragraph" w:styleId="TOC4">
+  <w:style w:type="paragraph" w:styleId="Sisluet4">
     <w:name w:val="toc 4"/>
-    <w:basedOn w:val="Normal"/>
-    <w:next w:val="Normal"/>
+    <w:basedOn w:val="Normaali"/>
+    <w:next w:val="Normaali"/>
     <w:autoRedefine/>
     <w:uiPriority w:val="39"/>
     <w:pPr>
@@ -15664,10 +15616,10 @@
       <w:szCs w:val="18"/>
     </w:rPr>
   </w:style>
-  <w:style w:type="paragraph" w:styleId="TOC5">
+  <w:style w:type="paragraph" w:styleId="Sisluet5">
     <w:name w:val="toc 5"/>
-    <w:basedOn w:val="Normal"/>
-    <w:next w:val="Normal"/>
+    <w:basedOn w:val="Normaali"/>
+    <w:next w:val="Normaali"/>
     <w:autoRedefine/>
     <w:uiPriority w:val="99"/>
     <w:semiHidden/>
@@ -15679,10 +15631,10 @@
       <w:szCs w:val="18"/>
     </w:rPr>
   </w:style>
-  <w:style w:type="paragraph" w:styleId="TOC6">
+  <w:style w:type="paragraph" w:styleId="Sisluet6">
     <w:name w:val="toc 6"/>
-    <w:basedOn w:val="Normal"/>
-    <w:next w:val="Normal"/>
+    <w:basedOn w:val="Normaali"/>
+    <w:next w:val="Normaali"/>
     <w:autoRedefine/>
     <w:uiPriority w:val="99"/>
     <w:semiHidden/>
@@ -15694,10 +15646,10 @@
       <w:szCs w:val="18"/>
     </w:rPr>
   </w:style>
-  <w:style w:type="paragraph" w:styleId="TOC7">
+  <w:style w:type="paragraph" w:styleId="Sisluet7">
     <w:name w:val="toc 7"/>
-    <w:basedOn w:val="Normal"/>
-    <w:next w:val="Normal"/>
+    <w:basedOn w:val="Normaali"/>
+    <w:next w:val="Normaali"/>
     <w:autoRedefine/>
     <w:uiPriority w:val="99"/>
     <w:semiHidden/>
@@ -15709,10 +15661,10 @@
       <w:szCs w:val="18"/>
     </w:rPr>
   </w:style>
-  <w:style w:type="paragraph" w:styleId="TOC8">
+  <w:style w:type="paragraph" w:styleId="Sisluet8">
     <w:name w:val="toc 8"/>
-    <w:basedOn w:val="Normal"/>
-    <w:next w:val="Normal"/>
+    <w:basedOn w:val="Normaali"/>
+    <w:next w:val="Normaali"/>
     <w:autoRedefine/>
     <w:uiPriority w:val="99"/>
     <w:semiHidden/>
@@ -15724,10 +15676,10 @@
       <w:szCs w:val="18"/>
     </w:rPr>
   </w:style>
-  <w:style w:type="paragraph" w:styleId="TOC9">
+  <w:style w:type="paragraph" w:styleId="Sisluet9">
     <w:name w:val="toc 9"/>
-    <w:basedOn w:val="Normal"/>
-    <w:next w:val="Normal"/>
+    <w:basedOn w:val="Normaali"/>
+    <w:next w:val="Normaali"/>
     <w:autoRedefine/>
     <w:uiPriority w:val="99"/>
     <w:semiHidden/>
@@ -15739,9 +15691,9 @@
       <w:szCs w:val="18"/>
     </w:rPr>
   </w:style>
-  <w:style w:type="character" w:styleId="Hyperlink">
+  <w:style w:type="character" w:styleId="Hyperlinkki">
     <w:name w:val="Hyperlink"/>
-    <w:basedOn w:val="DefaultParagraphFont"/>
+    <w:basedOn w:val="Kappaleenoletusfontti"/>
     <w:uiPriority w:val="99"/>
     <w:rPr>
       <w:rFonts w:cs="Times New Roman"/>
@@ -15749,10 +15701,10 @@
       <w:u w:val="single"/>
     </w:rPr>
   </w:style>
-  <w:style w:type="paragraph" w:styleId="BodyText2">
+  <w:style w:type="paragraph" w:styleId="Leipteksti2">
     <w:name w:val="Body Text 2"/>
-    <w:basedOn w:val="Normal"/>
-    <w:link w:val="BodyText2Char"/>
+    <w:basedOn w:val="Normaali"/>
+    <w:link w:val="Leipteksti2Char"/>
     <w:uiPriority w:val="99"/>
     <w:pPr>
       <w:spacing w:line="360" w:lineRule="auto"/>
@@ -15765,10 +15717,10 @@
       <w:szCs w:val="32"/>
     </w:rPr>
   </w:style>
-  <w:style w:type="character" w:styleId="BodyText2Char" w:customStyle="1">
-    <w:name w:val="Body Text 2 Char"/>
-    <w:basedOn w:val="DefaultParagraphFont"/>
-    <w:link w:val="BodyText2"/>
+  <w:style w:type="character" w:customStyle="1" w:styleId="Leipteksti2Char">
+    <w:name w:val="Leipäteksti 2 Char"/>
+    <w:basedOn w:val="Kappaleenoletusfontti"/>
+    <w:link w:val="Leipteksti2"/>
     <w:uiPriority w:val="99"/>
     <w:semiHidden/>
     <w:locked/>
@@ -15779,10 +15731,10 @@
       <w:lang w:val="fi-FI" w:eastAsia="x-none"/>
     </w:rPr>
   </w:style>
-  <w:style w:type="paragraph" w:styleId="BodyTextIndent2">
+  <w:style w:type="paragraph" w:styleId="Sisennettyleipteksti2">
     <w:name w:val="Body Text Indent 2"/>
-    <w:basedOn w:val="Normal"/>
-    <w:link w:val="BodyTextIndent2Char"/>
+    <w:basedOn w:val="Normaali"/>
+    <w:link w:val="Sisennettyleipteksti2Char"/>
     <w:uiPriority w:val="99"/>
     <w:pPr>
       <w:spacing w:line="360" w:lineRule="auto"/>
@@ -15795,10 +15747,10 @@
       <w:szCs w:val="22"/>
     </w:rPr>
   </w:style>
-  <w:style w:type="character" w:styleId="BodyTextIndent2Char" w:customStyle="1">
-    <w:name w:val="Body Text Indent 2 Char"/>
-    <w:basedOn w:val="DefaultParagraphFont"/>
-    <w:link w:val="BodyTextIndent2"/>
+  <w:style w:type="character" w:customStyle="1" w:styleId="Sisennettyleipteksti2Char">
+    <w:name w:val="Sisennetty leipäteksti 2 Char"/>
+    <w:basedOn w:val="Kappaleenoletusfontti"/>
+    <w:link w:val="Sisennettyleipteksti2"/>
     <w:uiPriority w:val="99"/>
     <w:semiHidden/>
     <w:locked/>
@@ -15809,10 +15761,10 @@
       <w:lang w:val="fi-FI" w:eastAsia="x-none"/>
     </w:rPr>
   </w:style>
-  <w:style w:type="paragraph" w:styleId="BodyTextIndent3">
+  <w:style w:type="paragraph" w:styleId="Sisennettyleipteksti3">
     <w:name w:val="Body Text Indent 3"/>
-    <w:basedOn w:val="Normal"/>
-    <w:link w:val="BodyTextIndent3Char"/>
+    <w:basedOn w:val="Normaali"/>
+    <w:link w:val="Sisennettyleipteksti3Char"/>
     <w:uiPriority w:val="99"/>
     <w:pPr>
       <w:ind w:left="1080"/>
@@ -15823,10 +15775,10 @@
       <w:szCs w:val="20"/>
     </w:rPr>
   </w:style>
-  <w:style w:type="character" w:styleId="BodyTextIndent3Char" w:customStyle="1">
-    <w:name w:val="Body Text Indent 3 Char"/>
-    <w:basedOn w:val="DefaultParagraphFont"/>
-    <w:link w:val="BodyTextIndent3"/>
+  <w:style w:type="character" w:customStyle="1" w:styleId="Sisennettyleipteksti3Char">
+    <w:name w:val="Sisennetty leipäteksti 3 Char"/>
+    <w:basedOn w:val="Kappaleenoletusfontti"/>
+    <w:link w:val="Sisennettyleipteksti3"/>
     <w:uiPriority w:val="99"/>
     <w:semiHidden/>
     <w:locked/>
@@ -15837,10 +15789,10 @@
       <w:lang w:val="fi-FI" w:eastAsia="x-none"/>
     </w:rPr>
   </w:style>
-  <w:style w:type="paragraph" w:styleId="FootnoteText">
+  <w:style w:type="paragraph" w:styleId="Alaviitteenteksti">
     <w:name w:val="footnote text"/>
-    <w:basedOn w:val="Normal"/>
-    <w:link w:val="FootnoteTextChar"/>
+    <w:basedOn w:val="Normaali"/>
+    <w:link w:val="AlaviitteentekstiChar"/>
     <w:uiPriority w:val="99"/>
     <w:semiHidden/>
     <w:rPr>
@@ -15848,10 +15800,10 @@
       <w:szCs w:val="20"/>
     </w:rPr>
   </w:style>
-  <w:style w:type="character" w:styleId="FootnoteTextChar" w:customStyle="1">
-    <w:name w:val="Footnote Text Char"/>
-    <w:basedOn w:val="DefaultParagraphFont"/>
-    <w:link w:val="FootnoteText"/>
+  <w:style w:type="character" w:customStyle="1" w:styleId="AlaviitteentekstiChar">
+    <w:name w:val="Alaviitteen teksti Char"/>
+    <w:basedOn w:val="Kappaleenoletusfontti"/>
+    <w:link w:val="Alaviitteenteksti"/>
     <w:uiPriority w:val="99"/>
     <w:semiHidden/>
     <w:locked/>
@@ -15862,9 +15814,9 @@
       <w:lang w:val="fi-FI" w:eastAsia="x-none"/>
     </w:rPr>
   </w:style>
-  <w:style w:type="character" w:styleId="FootnoteReference">
+  <w:style w:type="character" w:styleId="Alaviitteenviite">
     <w:name w:val="footnote reference"/>
-    <w:basedOn w:val="DefaultParagraphFont"/>
+    <w:basedOn w:val="Kappaleenoletusfontti"/>
     <w:uiPriority w:val="99"/>
     <w:semiHidden/>
     <w:rPr>
@@ -15872,9 +15824,9 @@
       <w:vertAlign w:val="superscript"/>
     </w:rPr>
   </w:style>
-  <w:style w:type="character" w:styleId="FollowedHyperlink">
+  <w:style w:type="character" w:styleId="AvattuHyperlinkki">
     <w:name w:val="FollowedHyperlink"/>
-    <w:basedOn w:val="DefaultParagraphFont"/>
+    <w:basedOn w:val="Kappaleenoletusfontti"/>
     <w:uiPriority w:val="99"/>
     <w:rPr>
       <w:rFonts w:cs="Times New Roman"/>
@@ -15882,10 +15834,10 @@
       <w:u w:val="single"/>
     </w:rPr>
   </w:style>
-  <w:style w:type="paragraph" w:styleId="BodyText">
+  <w:style w:type="paragraph" w:styleId="Leipteksti">
     <w:name w:val="Body Text"/>
-    <w:basedOn w:val="Normal"/>
-    <w:link w:val="BodyTextChar"/>
+    <w:basedOn w:val="Normaali"/>
+    <w:link w:val="LeiptekstiChar"/>
     <w:uiPriority w:val="99"/>
     <w:rPr>
       <w:rFonts w:ascii="Verdana" w:hAnsi="Verdana" w:cs="Verdana"/>
@@ -15893,10 +15845,10 @@
       <w:szCs w:val="22"/>
     </w:rPr>
   </w:style>
-  <w:style w:type="character" w:styleId="BodyTextChar" w:customStyle="1">
-    <w:name w:val="Body Text Char"/>
-    <w:basedOn w:val="DefaultParagraphFont"/>
-    <w:link w:val="BodyText"/>
+  <w:style w:type="character" w:customStyle="1" w:styleId="LeiptekstiChar">
+    <w:name w:val="Leipäteksti Char"/>
+    <w:basedOn w:val="Kappaleenoletusfontti"/>
+    <w:link w:val="Leipteksti"/>
     <w:uiPriority w:val="99"/>
     <w:semiHidden/>
     <w:locked/>
@@ -15907,10 +15859,10 @@
       <w:lang w:val="fi-FI" w:eastAsia="x-none"/>
     </w:rPr>
   </w:style>
-  <w:style w:type="paragraph" w:styleId="BodyText3">
+  <w:style w:type="paragraph" w:styleId="Leipteksti3">
     <w:name w:val="Body Text 3"/>
-    <w:basedOn w:val="Normal"/>
-    <w:link w:val="BodyText3Char"/>
+    <w:basedOn w:val="Normaali"/>
+    <w:link w:val="Leipteksti3Char"/>
     <w:uiPriority w:val="99"/>
     <w:rPr>
       <w:rFonts w:ascii="Verdana" w:hAnsi="Verdana" w:cs="Verdana"/>
@@ -15918,10 +15870,10 @@
       <w:szCs w:val="20"/>
     </w:rPr>
   </w:style>
-  <w:style w:type="character" w:styleId="BodyText3Char" w:customStyle="1">
-    <w:name w:val="Body Text 3 Char"/>
-    <w:basedOn w:val="DefaultParagraphFont"/>
-    <w:link w:val="BodyText3"/>
+  <w:style w:type="character" w:customStyle="1" w:styleId="Leipteksti3Char">
+    <w:name w:val="Leipäteksti 3 Char"/>
+    <w:basedOn w:val="Kappaleenoletusfontti"/>
+    <w:link w:val="Leipteksti3"/>
     <w:uiPriority w:val="99"/>
     <w:semiHidden/>
     <w:locked/>
@@ -15932,10 +15884,10 @@
       <w:lang w:val="fi-FI" w:eastAsia="x-none"/>
     </w:rPr>
   </w:style>
-  <w:style w:type="paragraph" w:styleId="DocumentMap">
+  <w:style w:type="paragraph" w:styleId="Asiakirjanrakenneruutu">
     <w:name w:val="Document Map"/>
-    <w:basedOn w:val="Normal"/>
-    <w:link w:val="DocumentMapChar"/>
+    <w:basedOn w:val="Normaali"/>
+    <w:link w:val="AsiakirjanrakenneruutuChar"/>
     <w:uiPriority w:val="99"/>
     <w:semiHidden/>
     <w:pPr>
@@ -15945,10 +15897,10 @@
       <w:rFonts w:ascii="Tahoma" w:hAnsi="Tahoma" w:cs="Tahoma"/>
     </w:rPr>
   </w:style>
-  <w:style w:type="character" w:styleId="DocumentMapChar" w:customStyle="1">
-    <w:name w:val="Document Map Char"/>
-    <w:basedOn w:val="DefaultParagraphFont"/>
-    <w:link w:val="DocumentMap"/>
+  <w:style w:type="character" w:customStyle="1" w:styleId="AsiakirjanrakenneruutuChar">
+    <w:name w:val="Asiakirjan rakenneruutu Char"/>
+    <w:basedOn w:val="Kappaleenoletusfontti"/>
+    <w:link w:val="Asiakirjanrakenneruutu"/>
     <w:uiPriority w:val="99"/>
     <w:semiHidden/>
     <w:locked/>
@@ -15959,17 +15911,17 @@
       <w:lang w:val="fi-FI" w:eastAsia="x-none"/>
     </w:rPr>
   </w:style>
-  <w:style w:type="paragraph" w:styleId="NormalWeb">
+  <w:style w:type="paragraph" w:styleId="NormaaliWWW">
     <w:name w:val="Normal (Web)"/>
-    <w:basedOn w:val="Normal"/>
+    <w:basedOn w:val="Normaali"/>
     <w:uiPriority w:val="99"/>
     <w:pPr>
       <w:spacing w:before="100" w:after="100"/>
     </w:pPr>
   </w:style>
-  <w:style w:type="paragraph" w:styleId="RunkoTeksti" w:customStyle="1">
+  <w:style w:type="paragraph" w:customStyle="1" w:styleId="RunkoTeksti">
     <w:name w:val="RunkoTeksti"/>
-    <w:basedOn w:val="Normal"/>
+    <w:basedOn w:val="Normaali"/>
     <w:uiPriority w:val="99"/>
     <w:pPr>
       <w:spacing w:before="120" w:line="360" w:lineRule="auto"/>
@@ -15982,10 +15934,10 @@
       <w:lang w:val="en-GB"/>
     </w:rPr>
   </w:style>
-  <w:style w:type="paragraph" w:styleId="HeaderText" w:customStyle="1">
+  <w:style w:type="paragraph" w:customStyle="1" w:styleId="HeaderText">
     <w:name w:val="Header Text"/>
-    <w:basedOn w:val="Header"/>
-    <w:next w:val="Header"/>
+    <w:basedOn w:val="Yltunniste"/>
+    <w:next w:val="Yltunniste"/>
     <w:uiPriority w:val="99"/>
     <w:pPr>
       <w:keepLines/>
@@ -16005,9 +15957,9 @@
       <w:lang w:val="en-US"/>
     </w:rPr>
   </w:style>
-  <w:style w:type="paragraph" w:styleId="HeaderText2" w:customStyle="1">
+  <w:style w:type="paragraph" w:customStyle="1" w:styleId="HeaderText2">
     <w:name w:val="Header Text2"/>
-    <w:basedOn w:val="Header"/>
+    <w:basedOn w:val="Yltunniste"/>
     <w:uiPriority w:val="99"/>
     <w:pPr>
       <w:keepLines/>
@@ -16028,9 +15980,9 @@
       <w:lang w:val="en-US"/>
     </w:rPr>
   </w:style>
-  <w:style w:type="paragraph" w:styleId="Taulukko" w:customStyle="1">
+  <w:style w:type="paragraph" w:customStyle="1" w:styleId="Taulukko">
     <w:name w:val="Taulukko"/>
-    <w:basedOn w:val="Normal"/>
+    <w:basedOn w:val="Normaali"/>
     <w:uiPriority w:val="99"/>
     <w:rPr>
       <w:rFonts w:ascii="Arial" w:hAnsi="Arial" w:cs="Arial"/>
@@ -16039,9 +15991,9 @@
       <w:lang w:val="en-GB"/>
     </w:rPr>
   </w:style>
-  <w:style w:type="character" w:styleId="CommentReference">
+  <w:style w:type="character" w:styleId="Kommentinviite">
     <w:name w:val="annotation reference"/>
-    <w:basedOn w:val="DefaultParagraphFont"/>
+    <w:basedOn w:val="Kappaleenoletusfontti"/>
     <w:uiPriority w:val="99"/>
     <w:semiHidden/>
     <w:rsid w:val="00BD5DC5"/>
@@ -16051,10 +16003,10 @@
       <w:szCs w:val="16"/>
     </w:rPr>
   </w:style>
-  <w:style w:type="paragraph" w:styleId="CommentText">
+  <w:style w:type="paragraph" w:styleId="Kommentinteksti">
     <w:name w:val="annotation text"/>
-    <w:basedOn w:val="Normal"/>
-    <w:link w:val="CommentTextChar"/>
+    <w:basedOn w:val="Normaali"/>
+    <w:link w:val="KommentintekstiChar"/>
     <w:uiPriority w:val="99"/>
     <w:semiHidden/>
     <w:rsid w:val="00BD5DC5"/>
@@ -16063,10 +16015,10 @@
       <w:szCs w:val="20"/>
     </w:rPr>
   </w:style>
-  <w:style w:type="character" w:styleId="CommentTextChar" w:customStyle="1">
-    <w:name w:val="Comment Text Char"/>
-    <w:basedOn w:val="DefaultParagraphFont"/>
-    <w:link w:val="CommentText"/>
+  <w:style w:type="character" w:customStyle="1" w:styleId="KommentintekstiChar">
+    <w:name w:val="Kommentin teksti Char"/>
+    <w:basedOn w:val="Kappaleenoletusfontti"/>
+    <w:link w:val="Kommentinteksti"/>
     <w:uiPriority w:val="99"/>
     <w:semiHidden/>
     <w:locked/>
@@ -16077,11 +16029,11 @@
       <w:lang w:val="fi-FI" w:eastAsia="x-none"/>
     </w:rPr>
   </w:style>
-  <w:style w:type="paragraph" w:styleId="CommentSubject">
+  <w:style w:type="paragraph" w:styleId="Kommentinotsikko">
     <w:name w:val="annotation subject"/>
-    <w:basedOn w:val="CommentText"/>
-    <w:next w:val="CommentText"/>
-    <w:link w:val="CommentSubjectChar"/>
+    <w:basedOn w:val="Kommentinteksti"/>
+    <w:next w:val="Kommentinteksti"/>
+    <w:link w:val="KommentinotsikkoChar"/>
     <w:uiPriority w:val="99"/>
     <w:semiHidden/>
     <w:rsid w:val="00BD5DC5"/>
@@ -16090,10 +16042,10 @@
       <w:bCs/>
     </w:rPr>
   </w:style>
-  <w:style w:type="character" w:styleId="CommentSubjectChar" w:customStyle="1">
-    <w:name w:val="Comment Subject Char"/>
-    <w:basedOn w:val="CommentTextChar"/>
-    <w:link w:val="CommentSubject"/>
+  <w:style w:type="character" w:customStyle="1" w:styleId="KommentinotsikkoChar">
+    <w:name w:val="Kommentin otsikko Char"/>
+    <w:basedOn w:val="KommentintekstiChar"/>
+    <w:link w:val="Kommentinotsikko"/>
     <w:uiPriority w:val="99"/>
     <w:semiHidden/>
     <w:locked/>
@@ -16106,10 +16058,10 @@
       <w:lang w:val="fi-FI" w:eastAsia="x-none"/>
     </w:rPr>
   </w:style>
-  <w:style w:type="paragraph" w:styleId="BalloonText">
+  <w:style w:type="paragraph" w:styleId="Seliteteksti">
     <w:name w:val="Balloon Text"/>
-    <w:basedOn w:val="Normal"/>
-    <w:link w:val="BalloonTextChar"/>
+    <w:basedOn w:val="Normaali"/>
+    <w:link w:val="SelitetekstiChar"/>
     <w:uiPriority w:val="99"/>
     <w:semiHidden/>
     <w:rsid w:val="00BD5DC5"/>
@@ -16119,10 +16071,10 @@
       <w:szCs w:val="16"/>
     </w:rPr>
   </w:style>
-  <w:style w:type="character" w:styleId="BalloonTextChar" w:customStyle="1">
-    <w:name w:val="Balloon Text Char"/>
-    <w:basedOn w:val="DefaultParagraphFont"/>
-    <w:link w:val="BalloonText"/>
+  <w:style w:type="character" w:customStyle="1" w:styleId="SelitetekstiChar">
+    <w:name w:val="Seliteteksti Char"/>
+    <w:basedOn w:val="Kappaleenoletusfontti"/>
+    <w:link w:val="Seliteteksti"/>
     <w:uiPriority w:val="99"/>
     <w:semiHidden/>
     <w:locked/>
@@ -16133,9 +16085,9 @@
       <w:lang w:val="fi-FI" w:eastAsia="x-none"/>
     </w:rPr>
   </w:style>
-  <w:style w:type="table" w:styleId="TableGrid">
+  <w:style w:type="table" w:styleId="TaulukkoRuudukko">
     <w:name w:val="Table Grid"/>
-    <w:basedOn w:val="TableNormal"/>
+    <w:basedOn w:val="Normaalitaulukko"/>
     <w:uiPriority w:val="59"/>
     <w:rsid w:val="007815C0"/>
     <w:pPr>
@@ -16143,18 +16095,18 @@
     </w:pPr>
     <w:tblPr>
       <w:tblBorders>
-        <w:top w:val="single" w:color="auto" w:sz="4" w:space="0"/>
-        <w:left w:val="single" w:color="auto" w:sz="4" w:space="0"/>
-        <w:bottom w:val="single" w:color="auto" w:sz="4" w:space="0"/>
-        <w:right w:val="single" w:color="auto" w:sz="4" w:space="0"/>
-        <w:insideH w:val="single" w:color="auto" w:sz="4" w:space="0"/>
-        <w:insideV w:val="single" w:color="auto" w:sz="4" w:space="0"/>
+        <w:top w:val="single" w:sz="4" w:space="0" w:color="auto"/>
+        <w:left w:val="single" w:sz="4" w:space="0" w:color="auto"/>
+        <w:bottom w:val="single" w:sz="4" w:space="0" w:color="auto"/>
+        <w:right w:val="single" w:sz="4" w:space="0" w:color="auto"/>
+        <w:insideH w:val="single" w:sz="4" w:space="0" w:color="auto"/>
+        <w:insideV w:val="single" w:sz="4" w:space="0" w:color="auto"/>
       </w:tblBorders>
     </w:tblPr>
   </w:style>
-  <w:style w:type="paragraph" w:styleId="ListParagraph">
+  <w:style w:type="paragraph" w:styleId="Luettelokappale">
     <w:name w:val="List Paragraph"/>
-    <w:basedOn w:val="Normal"/>
+    <w:basedOn w:val="Normaali"/>
     <w:uiPriority w:val="34"/>
     <w:qFormat/>
     <w:rsid w:val="00F16A18"/>
@@ -16450,16 +16402,15 @@
 </file>
 
 <file path=customXml/item1.xml><?xml version="1.0" encoding="utf-8"?>
-<b:Sources xmlns:b="http://schemas.openxmlformats.org/officeDocument/2006/bibliography" xmlns="http://schemas.openxmlformats.org/officeDocument/2006/bibliography" SelectedStyle="\APA.XSL" StyleName="APA"/>
+<?mso-contentType ?>
+<FormTemplates xmlns="http://schemas.microsoft.com/sharepoint/v3/contenttype/forms">
+  <Display>DocumentLibraryForm</Display>
+  <Edit>DocumentLibraryForm</Edit>
+  <New>DocumentLibraryForm</New>
+</FormTemplates>
 </file>
 
 <file path=customXml/item2.xml><?xml version="1.0" encoding="utf-8"?>
-<p:properties xmlns:p="http://schemas.microsoft.com/office/2006/metadata/properties" xmlns:xsi="http://www.w3.org/2001/XMLSchema-instance" xmlns:pc="http://schemas.microsoft.com/office/infopath/2007/PartnerControls">
-  <documentManagement/>
-</p:properties>
-</file>
-
-<file path=customXml/item3.xml><?xml version="1.0" encoding="utf-8"?>
 <ct:contentTypeSchema xmlns:ct="http://schemas.microsoft.com/office/2006/metadata/contentType" xmlns:ma="http://schemas.microsoft.com/office/2006/metadata/properties/metaAttributes" ct:_="" ma:_="" ma:contentTypeName="Asiakirja" ma:contentTypeID="0x01010094619D7227E56F408D47EA7F80CE08D9" ma:contentTypeVersion="2" ma:contentTypeDescription="Luo uusi asiakirja." ma:contentTypeScope="" ma:versionID="66d1e98fb136fa74eda1cc7b27557bc7">
   <xsd:schema xmlns:xsd="http://www.w3.org/2001/XMLSchema" xmlns:xs="http://www.w3.org/2001/XMLSchema" xmlns:p="http://schemas.microsoft.com/office/2006/metadata/properties" xmlns:ns2="a95ea40a-9e44-4dbb-9c8f-c2343b61303f" targetNamespace="http://schemas.microsoft.com/office/2006/metadata/properties" ma:root="true" ma:fieldsID="13d36b79c9c62a9e7f3ae81d6e4821b1" ns2:_="">
     <xsd:import namespace="a95ea40a-9e44-4dbb-9c8f-c2343b61303f"/>
@@ -16591,33 +16542,25 @@
 </ct:contentTypeSchema>
 </file>
 
+<file path=customXml/item3.xml><?xml version="1.0" encoding="utf-8"?>
+<p:properties xmlns:p="http://schemas.microsoft.com/office/2006/metadata/properties" xmlns:xsi="http://www.w3.org/2001/XMLSchema-instance" xmlns:pc="http://schemas.microsoft.com/office/infopath/2007/PartnerControls">
+  <documentManagement/>
+</p:properties>
+</file>
+
 <file path=customXml/item4.xml><?xml version="1.0" encoding="utf-8"?>
-<?mso-contentType ?>
-<FormTemplates xmlns="http://schemas.microsoft.com/sharepoint/v3/contenttype/forms">
-  <Display>DocumentLibraryForm</Display>
-  <Edit>DocumentLibraryForm</Edit>
-  <New>DocumentLibraryForm</New>
-</FormTemplates>
+<b:Sources xmlns:b="http://schemas.openxmlformats.org/officeDocument/2006/bibliography" xmlns="http://schemas.openxmlformats.org/officeDocument/2006/bibliography" SelectedStyle="\APA.XSL" StyleName="APA"/>
 </file>
 
 <file path=customXml/itemProps1.xml><?xml version="1.0" encoding="utf-8"?>
-<ds:datastoreItem xmlns:ds="http://schemas.openxmlformats.org/officeDocument/2006/customXml" ds:itemID="{2768E401-59F2-424C-9360-568FEC082C52}">
+<ds:datastoreItem xmlns:ds="http://schemas.openxmlformats.org/officeDocument/2006/customXml" ds:itemID="{34EB6B88-24A5-45AC-B250-DE67CF834A7D}">
   <ds:schemaRefs>
-    <ds:schemaRef ds:uri="http://schemas.openxmlformats.org/officeDocument/2006/bibliography"/>
+    <ds:schemaRef ds:uri="http://schemas.microsoft.com/sharepoint/v3/contenttype/forms"/>
   </ds:schemaRefs>
 </ds:datastoreItem>
 </file>
 
 <file path=customXml/itemProps2.xml><?xml version="1.0" encoding="utf-8"?>
-<ds:datastoreItem xmlns:ds="http://schemas.openxmlformats.org/officeDocument/2006/customXml" ds:itemID="{E93BA72D-7A4A-4673-AC70-086302CCE3E0}">
-  <ds:schemaRefs>
-    <ds:schemaRef ds:uri="http://schemas.microsoft.com/office/2006/metadata/properties"/>
-    <ds:schemaRef ds:uri="http://schemas.microsoft.com/office/infopath/2007/PartnerControls"/>
-  </ds:schemaRefs>
-</ds:datastoreItem>
-</file>
-
-<file path=customXml/itemProps3.xml><?xml version="1.0" encoding="utf-8"?>
 <ds:datastoreItem xmlns:ds="http://schemas.openxmlformats.org/officeDocument/2006/customXml" ds:itemID="{C0D28945-CDEA-41B9-A081-6F4ADDACE4C2}">
   <ds:schemaRefs>
     <ds:schemaRef ds:uri="http://schemas.microsoft.com/office/2006/metadata/contentType"/>
@@ -16635,10 +16578,19 @@
 </ds:datastoreItem>
 </file>
 
+<file path=customXml/itemProps3.xml><?xml version="1.0" encoding="utf-8"?>
+<ds:datastoreItem xmlns:ds="http://schemas.openxmlformats.org/officeDocument/2006/customXml" ds:itemID="{E93BA72D-7A4A-4673-AC70-086302CCE3E0}">
+  <ds:schemaRefs>
+    <ds:schemaRef ds:uri="http://schemas.microsoft.com/office/2006/metadata/properties"/>
+    <ds:schemaRef ds:uri="http://schemas.microsoft.com/office/infopath/2007/PartnerControls"/>
+  </ds:schemaRefs>
+</ds:datastoreItem>
+</file>
+
 <file path=customXml/itemProps4.xml><?xml version="1.0" encoding="utf-8"?>
-<ds:datastoreItem xmlns:ds="http://schemas.openxmlformats.org/officeDocument/2006/customXml" ds:itemID="{34EB6B88-24A5-45AC-B250-DE67CF834A7D}">
+<ds:datastoreItem xmlns:ds="http://schemas.openxmlformats.org/officeDocument/2006/customXml" ds:itemID="{2768E401-59F2-424C-9360-568FEC082C52}">
   <ds:schemaRefs>
-    <ds:schemaRef ds:uri="http://schemas.microsoft.com/sharepoint/v3/contenttype/forms"/>
+    <ds:schemaRef ds:uri="http://schemas.openxmlformats.org/officeDocument/2006/bibliography"/>
   </ds:schemaRefs>
 </ds:datastoreItem>
 </file>
</xml_diff>